<commit_message>
database gebouwd en connection string, nuget package toegevoegd
</commit_message>
<xml_diff>
--- a/Documentatie/KT2/ad.2.2_Definitieve_Datadictionary.docx
+++ b/Documentatie/KT2/ad.2.2_Definitieve_Datadictionary.docx
@@ -3717,8 +3717,18 @@
                                     <w:sz w:val="26"/>
                                     <w:szCs w:val="26"/>
                                   </w:rPr>
-                                  <w:t>Steven Logghe</w:t>
+                                  <w:t xml:space="preserve">Steven </w:t>
                                 </w:r>
+                                <w:proofErr w:type="spellStart"/>
+                                <w:r>
+                                  <w:rPr>
+                                    <w:color w:val="5B9BD5" w:themeColor="accent1"/>
+                                    <w:sz w:val="26"/>
+                                    <w:szCs w:val="26"/>
+                                  </w:rPr>
+                                  <w:t>Logghe</w:t>
+                                </w:r>
+                                <w:proofErr w:type="spellEnd"/>
                               </w:p>
                             </w:txbxContent>
                           </wps:txbx>
@@ -3799,8 +3809,18 @@
                               <w:sz w:val="26"/>
                               <w:szCs w:val="26"/>
                             </w:rPr>
-                            <w:t>Steven Logghe</w:t>
+                            <w:t xml:space="preserve">Steven </w:t>
                           </w:r>
+                          <w:proofErr w:type="spellStart"/>
+                          <w:r>
+                            <w:rPr>
+                              <w:color w:val="5B9BD5" w:themeColor="accent1"/>
+                              <w:sz w:val="26"/>
+                              <w:szCs w:val="26"/>
+                            </w:rPr>
+                            <w:t>Logghe</w:t>
+                          </w:r>
+                          <w:proofErr w:type="spellEnd"/>
                         </w:p>
                       </w:txbxContent>
                     </v:textbox>
@@ -3937,6 +3957,7 @@
                                   </w:sdtPr>
                                   <w:sdtEndPr/>
                                   <w:sdtContent>
+                                    <w:proofErr w:type="spellStart"/>
                                     <w:r>
                                       <w:rPr>
                                         <w:color w:val="404040" w:themeColor="text1" w:themeTint="BF"/>
@@ -3945,6 +3966,7 @@
                                       </w:rPr>
                                       <w:t>Datadictionary</w:t>
                                     </w:r>
+                                    <w:proofErr w:type="spellEnd"/>
                                   </w:sdtContent>
                                 </w:sdt>
                               </w:p>
@@ -4034,6 +4056,7 @@
                             </w:sdtPr>
                             <w:sdtEndPr/>
                             <w:sdtContent>
+                              <w:proofErr w:type="spellStart"/>
                               <w:r>
                                 <w:rPr>
                                   <w:color w:val="404040" w:themeColor="text1" w:themeTint="BF"/>
@@ -4042,6 +4065,7 @@
                                 </w:rPr>
                                 <w:t>Datadictionary</w:t>
                               </w:r>
+                              <w:proofErr w:type="spellEnd"/>
                             </w:sdtContent>
                           </w:sdt>
                         </w:p>
@@ -4925,12 +4949,14 @@
                 <w:u w:val="single"/>
               </w:rPr>
             </w:pPr>
+            <w:proofErr w:type="spellStart"/>
             <w:r>
               <w:rPr>
                 <w:u w:val="single"/>
               </w:rPr>
               <w:t>UserId</w:t>
             </w:r>
+            <w:proofErr w:type="spellEnd"/>
           </w:p>
         </w:tc>
         <w:tc>
@@ -4943,10 +4969,7 @@
               <w:cnfStyle w:val="000000100000" w:firstRow="0" w:lastRow="0" w:firstColumn="0" w:lastColumn="0" w:oddVBand="0" w:evenVBand="0" w:oddHBand="1" w:evenHBand="0" w:firstRowFirstColumn="0" w:firstRowLastColumn="0" w:lastRowFirstColumn="0" w:lastRowLastColumn="0"/>
             </w:pPr>
             <w:r>
-              <w:t>I</w:t>
-            </w:r>
-            <w:r>
-              <w:t>nt32</w:t>
+              <w:t>INT</w:t>
             </w:r>
           </w:p>
         </w:tc>
@@ -5015,10 +5038,7 @@
               <w:cnfStyle w:val="000000000000" w:firstRow="0" w:lastRow="0" w:firstColumn="0" w:lastColumn="0" w:oddVBand="0" w:evenVBand="0" w:oddHBand="0" w:evenHBand="0" w:firstRowFirstColumn="0" w:firstRowLastColumn="0" w:lastRowFirstColumn="0" w:lastRowLastColumn="0"/>
             </w:pPr>
             <w:r>
-              <w:t>S</w:t>
-            </w:r>
-            <w:r>
-              <w:t>tring</w:t>
+              <w:t>VARCHAR</w:t>
             </w:r>
           </w:p>
         </w:tc>
@@ -5032,7 +5052,10 @@
               <w:cnfStyle w:val="000000000000" w:firstRow="0" w:lastRow="0" w:firstColumn="0" w:lastColumn="0" w:oddVBand="0" w:evenVBand="0" w:oddHBand="0" w:evenHBand="0" w:firstRowFirstColumn="0" w:firstRowLastColumn="0" w:lastRowFirstColumn="0" w:lastRowLastColumn="0"/>
             </w:pPr>
             <w:r>
-              <w:t>3 tot 20 lang</w:t>
+              <w:t>Minstens 3</w:t>
+            </w:r>
+            <w:r>
+              <w:t xml:space="preserve"> lang</w:t>
             </w:r>
           </w:p>
           <w:p>
@@ -5041,7 +5064,15 @@
               <w:cnfStyle w:val="000000000000" w:firstRow="0" w:lastRow="0" w:firstColumn="0" w:lastColumn="0" w:oddVBand="0" w:evenVBand="0" w:oddHBand="0" w:evenHBand="0" w:firstRowFirstColumn="0" w:firstRowLastColumn="0" w:lastRowFirstColumn="0" w:lastRowLastColumn="0"/>
             </w:pPr>
             <w:r>
-              <w:t>a-z A-Z 0-9 -_</w:t>
+              <w:t>a-</w:t>
+            </w:r>
+            <w:proofErr w:type="spellStart"/>
+            <w:r>
+              <w:t>z</w:t>
+            </w:r>
+            <w:proofErr w:type="spellEnd"/>
+            <w:r>
+              <w:t xml:space="preserve"> A-Z 0-9 -_</w:t>
             </w:r>
           </w:p>
         </w:tc>
@@ -5099,10 +5130,7 @@
               <w:cnfStyle w:val="000000100000" w:firstRow="0" w:lastRow="0" w:firstColumn="0" w:lastColumn="0" w:oddVBand="0" w:evenVBand="0" w:oddHBand="1" w:evenHBand="0" w:firstRowFirstColumn="0" w:firstRowLastColumn="0" w:lastRowFirstColumn="0" w:lastRowLastColumn="0"/>
             </w:pPr>
             <w:r>
-              <w:t>S</w:t>
-            </w:r>
-            <w:r>
-              <w:t>tring</w:t>
+              <w:t>VARCHAR</w:t>
             </w:r>
           </w:p>
         </w:tc>
@@ -5159,9 +5187,11 @@
             <w:tcW w:w="1384" w:type="dxa"/>
           </w:tcPr>
           <w:p>
+            <w:proofErr w:type="spellStart"/>
             <w:r>
               <w:t>Role</w:t>
             </w:r>
+            <w:proofErr w:type="spellEnd"/>
           </w:p>
         </w:tc>
         <w:tc>
@@ -5174,7 +5204,7 @@
               <w:cnfStyle w:val="000000000000" w:firstRow="0" w:lastRow="0" w:firstColumn="0" w:lastColumn="0" w:oddVBand="0" w:evenVBand="0" w:oddHBand="0" w:evenHBand="0" w:firstRowFirstColumn="0" w:firstRowLastColumn="0" w:lastRowFirstColumn="0" w:lastRowLastColumn="0"/>
             </w:pPr>
             <w:r>
-              <w:t>String</w:t>
+              <w:t>VARCHAR</w:t>
             </w:r>
           </w:p>
         </w:tc>
@@ -5188,7 +5218,18 @@
               <w:cnfStyle w:val="000000000000" w:firstRow="0" w:lastRow="0" w:firstColumn="0" w:lastColumn="0" w:oddVBand="0" w:evenVBand="0" w:oddHBand="0" w:evenHBand="0" w:firstRowFirstColumn="0" w:firstRowLastColumn="0" w:lastRowFirstColumn="0" w:lastRowLastColumn="0"/>
             </w:pPr>
             <w:r>
-              <w:t>Kan Admin of Member bevatten</w:t>
+              <w:t xml:space="preserve">Kan </w:t>
+            </w:r>
+            <w:proofErr w:type="spellStart"/>
+            <w:r>
+              <w:t>Admin</w:t>
+            </w:r>
+            <w:proofErr w:type="spellEnd"/>
+            <w:r>
+              <w:t xml:space="preserve"> of Member bevatten</w:t>
+            </w:r>
+            <w:r>
+              <w:t>. Member is standaard waarde.</w:t>
             </w:r>
           </w:p>
         </w:tc>
@@ -5238,11 +5279,13 @@
       </w:pPr>
       <w:bookmarkStart w:id="6" w:name="_Toc478715399"/>
       <w:bookmarkStart w:id="7" w:name="_Toc481520696"/>
+      <w:proofErr w:type="spellStart"/>
       <w:r>
         <w:t>Task</w:t>
       </w:r>
       <w:bookmarkEnd w:id="6"/>
       <w:bookmarkEnd w:id="7"/>
+      <w:proofErr w:type="spellEnd"/>
     </w:p>
     <w:tbl>
       <w:tblPr>
@@ -5348,12 +5391,14 @@
                 <w:u w:val="single"/>
               </w:rPr>
             </w:pPr>
+            <w:proofErr w:type="spellStart"/>
             <w:r>
               <w:rPr>
                 <w:u w:val="single"/>
               </w:rPr>
               <w:t>UserId</w:t>
             </w:r>
+            <w:proofErr w:type="spellEnd"/>
           </w:p>
         </w:tc>
         <w:tc>
@@ -5366,7 +5411,7 @@
               <w:cnfStyle w:val="000000100000" w:firstRow="0" w:lastRow="0" w:firstColumn="0" w:lastColumn="0" w:oddVBand="0" w:evenVBand="0" w:oddHBand="1" w:evenHBand="0" w:firstRowFirstColumn="0" w:firstRowLastColumn="0" w:lastRowFirstColumn="0" w:lastRowLastColumn="0"/>
             </w:pPr>
             <w:r>
-              <w:t>Int32</w:t>
+              <w:t>INT</w:t>
             </w:r>
           </w:p>
         </w:tc>
@@ -5425,12 +5470,14 @@
                 <w:u w:val="single"/>
               </w:rPr>
             </w:pPr>
+            <w:proofErr w:type="spellStart"/>
             <w:r>
               <w:rPr>
                 <w:u w:val="single"/>
               </w:rPr>
-              <w:t>ScheduleId</w:t>
-            </w:r>
+              <w:t>TaskId</w:t>
+            </w:r>
+            <w:proofErr w:type="spellEnd"/>
           </w:p>
         </w:tc>
         <w:tc>
@@ -5443,7 +5490,7 @@
               <w:cnfStyle w:val="000000000000" w:firstRow="0" w:lastRow="0" w:firstColumn="0" w:lastColumn="0" w:oddVBand="0" w:evenVBand="0" w:oddHBand="0" w:evenHBand="0" w:firstRowFirstColumn="0" w:firstRowLastColumn="0" w:lastRowFirstColumn="0" w:lastRowLastColumn="0"/>
             </w:pPr>
             <w:r>
-              <w:t>Int32</w:t>
+              <w:t>INT</w:t>
             </w:r>
           </w:p>
         </w:tc>
@@ -5485,7 +5532,7 @@
               <w:cnfStyle w:val="000000000000" w:firstRow="0" w:lastRow="0" w:firstColumn="0" w:lastColumn="0" w:oddVBand="0" w:evenVBand="0" w:oddHBand="0" w:evenHBand="0" w:firstRowFirstColumn="0" w:firstRowLastColumn="0" w:lastRowFirstColumn="0" w:lastRowLastColumn="0"/>
             </w:pPr>
             <w:r>
-              <w:t>Uniek nummer van het rooster.</w:t>
+              <w:t>Uniek nummer van de taak.</w:t>
             </w:r>
           </w:p>
         </w:tc>
@@ -5500,17 +5547,11 @@
             <w:tcW w:w="1384" w:type="dxa"/>
           </w:tcPr>
           <w:p>
-            <w:pPr>
-              <w:rPr>
-                <w:u w:val="single"/>
-              </w:rPr>
-            </w:pPr>
-            <w:r>
-              <w:rPr>
-                <w:u w:val="single"/>
-              </w:rPr>
-              <w:t>TaskId</w:t>
-            </w:r>
+            <w:proofErr w:type="spellStart"/>
+            <w:r>
+              <w:t>TaskTitle</w:t>
+            </w:r>
+            <w:proofErr w:type="spellEnd"/>
           </w:p>
         </w:tc>
         <w:tc>
@@ -5523,7 +5564,7 @@
               <w:cnfStyle w:val="000000100000" w:firstRow="0" w:lastRow="0" w:firstColumn="0" w:lastColumn="0" w:oddVBand="0" w:evenVBand="0" w:oddHBand="1" w:evenHBand="0" w:firstRowFirstColumn="0" w:firstRowLastColumn="0" w:lastRowFirstColumn="0" w:lastRowLastColumn="0"/>
             </w:pPr>
             <w:r>
-              <w:t>Int32</w:t>
+              <w:t>VARCHAR</w:t>
             </w:r>
           </w:p>
         </w:tc>
@@ -5537,7 +5578,7 @@
               <w:cnfStyle w:val="000000100000" w:firstRow="0" w:lastRow="0" w:firstColumn="0" w:lastColumn="0" w:oddVBand="0" w:evenVBand="0" w:oddHBand="1" w:evenHBand="0" w:firstRowFirstColumn="0" w:firstRowLastColumn="0" w:lastRowFirstColumn="0" w:lastRowLastColumn="0"/>
             </w:pPr>
             <w:r>
-              <w:t>0 - MAX</w:t>
+              <w:t>Alle tekens en speciale tekens</w:t>
             </w:r>
           </w:p>
         </w:tc>
@@ -5565,7 +5606,7 @@
               <w:cnfStyle w:val="000000100000" w:firstRow="0" w:lastRow="0" w:firstColumn="0" w:lastColumn="0" w:oddVBand="0" w:evenVBand="0" w:oddHBand="1" w:evenHBand="0" w:firstRowFirstColumn="0" w:firstRowLastColumn="0" w:lastRowFirstColumn="0" w:lastRowLastColumn="0"/>
             </w:pPr>
             <w:r>
-              <w:t>Uniek nummer van de taak.</w:t>
+              <w:t>Titel van de taak.</w:t>
             </w:r>
           </w:p>
         </w:tc>
@@ -5577,9 +5618,11 @@
             <w:tcW w:w="1384" w:type="dxa"/>
           </w:tcPr>
           <w:p>
-            <w:r>
-              <w:t>TaskTitle</w:t>
-            </w:r>
+            <w:proofErr w:type="spellStart"/>
+            <w:r>
+              <w:t>TaskDate</w:t>
+            </w:r>
+            <w:proofErr w:type="spellEnd"/>
           </w:p>
         </w:tc>
         <w:tc>
@@ -5592,7 +5635,10 @@
               <w:cnfStyle w:val="000000000000" w:firstRow="0" w:lastRow="0" w:firstColumn="0" w:lastColumn="0" w:oddVBand="0" w:evenVBand="0" w:oddHBand="0" w:evenHBand="0" w:firstRowFirstColumn="0" w:firstRowLastColumn="0" w:lastRowFirstColumn="0" w:lastRowLastColumn="0"/>
             </w:pPr>
             <w:r>
-              <w:t>String</w:t>
+              <w:t>D</w:t>
+            </w:r>
+            <w:r>
+              <w:t>ATE</w:t>
             </w:r>
           </w:p>
         </w:tc>
@@ -5606,7 +5652,11 @@
               <w:cnfStyle w:val="000000000000" w:firstRow="0" w:lastRow="0" w:firstColumn="0" w:lastColumn="0" w:oddVBand="0" w:evenVBand="0" w:oddHBand="0" w:evenHBand="0" w:firstRowFirstColumn="0" w:firstRowLastColumn="0" w:lastRowFirstColumn="0" w:lastRowLastColumn="0"/>
             </w:pPr>
             <w:r>
-              <w:t>Alle tekens en speciale tekens</w:t>
+              <w:rPr>
+                <w:rFonts w:cs="Segoe UI"/>
+                <w:color w:val="2A2A2A"/>
+              </w:rPr>
+              <w:t>01/1/0001 -12/31/9999</w:t>
             </w:r>
           </w:p>
         </w:tc>
@@ -5634,7 +5684,10 @@
               <w:cnfStyle w:val="000000000000" w:firstRow="0" w:lastRow="0" w:firstColumn="0" w:lastColumn="0" w:oddVBand="0" w:evenVBand="0" w:oddHBand="0" w:evenHBand="0" w:firstRowFirstColumn="0" w:firstRowLastColumn="0" w:lastRowFirstColumn="0" w:lastRowLastColumn="0"/>
             </w:pPr>
             <w:r>
-              <w:t>Titel van de taak.</w:t>
+              <w:t>Datum en tijd</w:t>
+            </w:r>
+            <w:r>
+              <w:t>.</w:t>
             </w:r>
           </w:p>
         </w:tc>
@@ -5649,9 +5702,11 @@
             <w:tcW w:w="1384" w:type="dxa"/>
           </w:tcPr>
           <w:p>
-            <w:r>
-              <w:t>TaskDate</w:t>
-            </w:r>
+            <w:proofErr w:type="spellStart"/>
+            <w:r>
+              <w:t>TaskDuration</w:t>
+            </w:r>
+            <w:proofErr w:type="spellEnd"/>
           </w:p>
         </w:tc>
         <w:tc>
@@ -5664,7 +5719,7 @@
               <w:cnfStyle w:val="000000100000" w:firstRow="0" w:lastRow="0" w:firstColumn="0" w:lastColumn="0" w:oddVBand="0" w:evenVBand="0" w:oddHBand="1" w:evenHBand="0" w:firstRowFirstColumn="0" w:firstRowLastColumn="0" w:lastRowFirstColumn="0" w:lastRowLastColumn="0"/>
             </w:pPr>
             <w:r>
-              <w:t>DateTime</w:t>
+              <w:t>TIME</w:t>
             </w:r>
           </w:p>
         </w:tc>
@@ -5678,12 +5733,10 @@
               <w:cnfStyle w:val="000000100000" w:firstRow="0" w:lastRow="0" w:firstColumn="0" w:lastColumn="0" w:oddVBand="0" w:evenVBand="0" w:oddHBand="1" w:evenHBand="0" w:firstRowFirstColumn="0" w:firstRowLastColumn="0" w:lastRowFirstColumn="0" w:lastRowLastColumn="0"/>
             </w:pPr>
             <w:r>
-              <w:rPr>
-                <w:rFonts w:cs="Segoe UI"/>
-                <w:color w:val="2A2A2A"/>
-              </w:rPr>
-              <w:t>01/1/0001 -12/31/9999</w:t>
-            </w:r>
+              <w:t>HH:MM:SS</w:t>
+            </w:r>
+            <w:bookmarkStart w:id="8" w:name="_GoBack"/>
+            <w:bookmarkEnd w:id="8"/>
           </w:p>
         </w:tc>
         <w:tc>
@@ -5710,10 +5763,7 @@
               <w:cnfStyle w:val="000000100000" w:firstRow="0" w:lastRow="0" w:firstColumn="0" w:lastColumn="0" w:oddVBand="0" w:evenVBand="0" w:oddHBand="1" w:evenHBand="0" w:firstRowFirstColumn="0" w:firstRowLastColumn="0" w:lastRowFirstColumn="0" w:lastRowLastColumn="0"/>
             </w:pPr>
             <w:r>
-              <w:t>Datum en tijd</w:t>
-            </w:r>
-            <w:r>
-              <w:t>.</w:t>
+              <w:t>Duur van de taak.</w:t>
             </w:r>
           </w:p>
         </w:tc>
@@ -5725,9 +5775,11 @@
             <w:tcW w:w="1384" w:type="dxa"/>
           </w:tcPr>
           <w:p>
-            <w:r>
-              <w:t>TaskDuration</w:t>
-            </w:r>
+            <w:proofErr w:type="spellStart"/>
+            <w:r>
+              <w:t>TaskRepeats</w:t>
+            </w:r>
+            <w:proofErr w:type="spellEnd"/>
           </w:p>
         </w:tc>
         <w:tc>
@@ -5740,7 +5792,7 @@
               <w:cnfStyle w:val="000000000000" w:firstRow="0" w:lastRow="0" w:firstColumn="0" w:lastColumn="0" w:oddVBand="0" w:evenVBand="0" w:oddHBand="0" w:evenHBand="0" w:firstRowFirstColumn="0" w:firstRowLastColumn="0" w:lastRowFirstColumn="0" w:lastRowLastColumn="0"/>
             </w:pPr>
             <w:r>
-              <w:t>TimeSpan</w:t>
+              <w:t>TINYINT</w:t>
             </w:r>
           </w:p>
         </w:tc>
@@ -5754,10 +5806,24 @@
               <w:cnfStyle w:val="000000000000" w:firstRow="0" w:lastRow="0" w:firstColumn="0" w:lastColumn="0" w:oddVBand="0" w:evenVBand="0" w:oddHBand="0" w:evenHBand="0" w:firstRowFirstColumn="0" w:firstRowLastColumn="0" w:lastRowFirstColumn="0" w:lastRowLastColumn="0"/>
             </w:pPr>
             <w:r>
-              <w:t>hh:</w:t>
-            </w:r>
-            <w:r>
-              <w:t>mm</w:t>
+              <w:t xml:space="preserve">0 = </w:t>
+            </w:r>
+            <w:proofErr w:type="spellStart"/>
+            <w:r>
+              <w:t>False</w:t>
+            </w:r>
+            <w:proofErr w:type="spellEnd"/>
+            <w:r>
+              <w:t>,</w:t>
+            </w:r>
+          </w:p>
+          <w:p>
+            <w:pPr>
+              <w:pStyle w:val="NoSpacing"/>
+              <w:cnfStyle w:val="000000000000" w:firstRow="0" w:lastRow="0" w:firstColumn="0" w:lastColumn="0" w:oddVBand="0" w:evenVBand="0" w:oddHBand="0" w:evenHBand="0" w:firstRowFirstColumn="0" w:firstRowLastColumn="0" w:lastRowFirstColumn="0" w:lastRowLastColumn="0"/>
+            </w:pPr>
+            <w:r>
+              <w:t>1 = True</w:t>
             </w:r>
           </w:p>
         </w:tc>
@@ -5785,7 +5851,7 @@
               <w:cnfStyle w:val="000000000000" w:firstRow="0" w:lastRow="0" w:firstColumn="0" w:lastColumn="0" w:oddVBand="0" w:evenVBand="0" w:oddHBand="0" w:evenHBand="0" w:firstRowFirstColumn="0" w:firstRowLastColumn="0" w:lastRowFirstColumn="0" w:lastRowLastColumn="0"/>
             </w:pPr>
             <w:r>
-              <w:t>Duur van de taak.</w:t>
+              <w:t>Wanneer deze taak zich wel of niet moet herhalen.</w:t>
             </w:r>
           </w:p>
         </w:tc>
@@ -5800,9 +5866,11 @@
             <w:tcW w:w="1384" w:type="dxa"/>
           </w:tcPr>
           <w:p>
-            <w:r>
-              <w:t>TaskRepeats</w:t>
-            </w:r>
+            <w:proofErr w:type="spellStart"/>
+            <w:r>
+              <w:t>TaskLabel</w:t>
+            </w:r>
+            <w:proofErr w:type="spellEnd"/>
           </w:p>
         </w:tc>
         <w:tc>
@@ -5815,7 +5883,7 @@
               <w:cnfStyle w:val="000000100000" w:firstRow="0" w:lastRow="0" w:firstColumn="0" w:lastColumn="0" w:oddVBand="0" w:evenVBand="0" w:oddHBand="1" w:evenHBand="0" w:firstRowFirstColumn="0" w:firstRowLastColumn="0" w:lastRowFirstColumn="0" w:lastRowLastColumn="0"/>
             </w:pPr>
             <w:r>
-              <w:t>Bool</w:t>
+              <w:t>VARCHAR</w:t>
             </w:r>
           </w:p>
         </w:tc>
@@ -5829,7 +5897,21 @@
               <w:cnfStyle w:val="000000100000" w:firstRow="0" w:lastRow="0" w:firstColumn="0" w:lastColumn="0" w:oddVBand="0" w:evenVBand="0" w:oddHBand="1" w:evenHBand="0" w:firstRowFirstColumn="0" w:firstRowLastColumn="0" w:lastRowFirstColumn="0" w:lastRowLastColumn="0"/>
             </w:pPr>
             <w:r>
-              <w:t>True of false</w:t>
+              <w:t>Tekenreeks</w:t>
+            </w:r>
+            <w:r>
+              <w:t xml:space="preserve"> van alleen </w:t>
+            </w:r>
+            <w:r>
+              <w:t>a-</w:t>
+            </w:r>
+            <w:proofErr w:type="spellStart"/>
+            <w:r>
+              <w:t>z</w:t>
+            </w:r>
+            <w:proofErr w:type="spellEnd"/>
+            <w:r>
+              <w:t xml:space="preserve"> A-Z 0-9</w:t>
             </w:r>
           </w:p>
         </w:tc>
@@ -5843,7 +5925,7 @@
               <w:cnfStyle w:val="000000100000" w:firstRow="0" w:lastRow="0" w:firstColumn="0" w:lastColumn="0" w:oddVBand="0" w:evenVBand="0" w:oddHBand="1" w:evenHBand="0" w:firstRowFirstColumn="0" w:firstRowLastColumn="0" w:lastRowFirstColumn="0" w:lastRowLastColumn="0"/>
             </w:pPr>
             <w:r>
-              <w:t>Ja</w:t>
+              <w:t>Nee</w:t>
             </w:r>
           </w:p>
         </w:tc>
@@ -5855,81 +5937,6 @@
             <w:pPr>
               <w:pStyle w:val="NoSpacing"/>
               <w:cnfStyle w:val="000000100000" w:firstRow="0" w:lastRow="0" w:firstColumn="0" w:lastColumn="0" w:oddVBand="0" w:evenVBand="0" w:oddHBand="1" w:evenHBand="0" w:firstRowFirstColumn="0" w:firstRowLastColumn="0" w:lastRowFirstColumn="0" w:lastRowLastColumn="0"/>
-            </w:pPr>
-            <w:r>
-              <w:t>Wanneer deze taak zich wel of niet moet herhalen.</w:t>
-            </w:r>
-          </w:p>
-        </w:tc>
-      </w:tr>
-      <w:tr>
-        <w:tc>
-          <w:tcPr>
-            <w:cnfStyle w:val="001000000000" w:firstRow="0" w:lastRow="0" w:firstColumn="1" w:lastColumn="0" w:oddVBand="0" w:evenVBand="0" w:oddHBand="0" w:evenHBand="0" w:firstRowFirstColumn="0" w:firstRowLastColumn="0" w:lastRowFirstColumn="0" w:lastRowLastColumn="0"/>
-            <w:tcW w:w="1384" w:type="dxa"/>
-          </w:tcPr>
-          <w:p>
-            <w:r>
-              <w:t>TaskLabel</w:t>
-            </w:r>
-          </w:p>
-        </w:tc>
-        <w:tc>
-          <w:tcPr>
-            <w:tcW w:w="1134" w:type="dxa"/>
-          </w:tcPr>
-          <w:p>
-            <w:pPr>
-              <w:pStyle w:val="NoSpacing"/>
-              <w:cnfStyle w:val="000000000000" w:firstRow="0" w:lastRow="0" w:firstColumn="0" w:lastColumn="0" w:oddVBand="0" w:evenVBand="0" w:oddHBand="0" w:evenHBand="0" w:firstRowFirstColumn="0" w:firstRowLastColumn="0" w:lastRowFirstColumn="0" w:lastRowLastColumn="0"/>
-            </w:pPr>
-            <w:r>
-              <w:t>String</w:t>
-            </w:r>
-          </w:p>
-        </w:tc>
-        <w:tc>
-          <w:tcPr>
-            <w:tcW w:w="1701" w:type="dxa"/>
-          </w:tcPr>
-          <w:p>
-            <w:pPr>
-              <w:pStyle w:val="NoSpacing"/>
-              <w:cnfStyle w:val="000000000000" w:firstRow="0" w:lastRow="0" w:firstColumn="0" w:lastColumn="0" w:oddVBand="0" w:evenVBand="0" w:oddHBand="0" w:evenHBand="0" w:firstRowFirstColumn="0" w:firstRowLastColumn="0" w:lastRowFirstColumn="0" w:lastRowLastColumn="0"/>
-            </w:pPr>
-            <w:r>
-              <w:t>Tekenreeks</w:t>
-            </w:r>
-            <w:r>
-              <w:t xml:space="preserve"> van alleen </w:t>
-            </w:r>
-            <w:r>
-              <w:t>a-z A-Z 0-9</w:t>
-            </w:r>
-          </w:p>
-        </w:tc>
-        <w:tc>
-          <w:tcPr>
-            <w:tcW w:w="1134" w:type="dxa"/>
-          </w:tcPr>
-          <w:p>
-            <w:pPr>
-              <w:pStyle w:val="NoSpacing"/>
-              <w:cnfStyle w:val="000000000000" w:firstRow="0" w:lastRow="0" w:firstColumn="0" w:lastColumn="0" w:oddVBand="0" w:evenVBand="0" w:oddHBand="0" w:evenHBand="0" w:firstRowFirstColumn="0" w:firstRowLastColumn="0" w:lastRowFirstColumn="0" w:lastRowLastColumn="0"/>
-            </w:pPr>
-            <w:r>
-              <w:t>Nee</w:t>
-            </w:r>
-          </w:p>
-        </w:tc>
-        <w:tc>
-          <w:tcPr>
-            <w:tcW w:w="3859" w:type="dxa"/>
-          </w:tcPr>
-          <w:p>
-            <w:pPr>
-              <w:pStyle w:val="NoSpacing"/>
-              <w:cnfStyle w:val="000000000000" w:firstRow="0" w:lastRow="0" w:firstColumn="0" w:lastColumn="0" w:oddVBand="0" w:evenVBand="0" w:oddHBand="0" w:evenHBand="0" w:firstRowFirstColumn="0" w:firstRowLastColumn="0" w:lastRowFirstColumn="0" w:lastRowLastColumn="0"/>
             </w:pPr>
             <w:r>
               <w:t>Het is optioneel voor de gebruiker om een label toe te kennen aan een taak.</w:t>
@@ -5952,418 +5959,10 @@
       <w:pPr>
         <w:pStyle w:val="Heading2"/>
       </w:pPr>
-      <w:bookmarkStart w:id="8" w:name="_Toc481520697"/>
+      <w:bookmarkStart w:id="9" w:name="_Toc481520697"/>
       <w:r>
         <w:lastRenderedPageBreak/>
         <w:t>Grade</w:t>
-      </w:r>
-      <w:bookmarkEnd w:id="8"/>
-    </w:p>
-    <w:tbl>
-      <w:tblPr>
-        <w:tblStyle w:val="GridTable4-Accent51"/>
-        <w:tblW w:w="0" w:type="auto"/>
-        <w:tblLayout w:type="fixed"/>
-        <w:tblLook w:val="04A0" w:firstRow="1" w:lastRow="0" w:firstColumn="1" w:lastColumn="0" w:noHBand="0" w:noVBand="1"/>
-      </w:tblPr>
-      <w:tblGrid>
-        <w:gridCol w:w="1384"/>
-        <w:gridCol w:w="1134"/>
-        <w:gridCol w:w="1701"/>
-        <w:gridCol w:w="1134"/>
-        <w:gridCol w:w="3859"/>
-      </w:tblGrid>
-      <w:tr>
-        <w:trPr>
-          <w:cnfStyle w:val="100000000000" w:firstRow="1" w:lastRow="0" w:firstColumn="0" w:lastColumn="0" w:oddVBand="0" w:evenVBand="0" w:oddHBand="0" w:evenHBand="0" w:firstRowFirstColumn="0" w:firstRowLastColumn="0" w:lastRowFirstColumn="0" w:lastRowLastColumn="0"/>
-        </w:trPr>
-        <w:tc>
-          <w:tcPr>
-            <w:cnfStyle w:val="001000000000" w:firstRow="0" w:lastRow="0" w:firstColumn="1" w:lastColumn="0" w:oddVBand="0" w:evenVBand="0" w:oddHBand="0" w:evenHBand="0" w:firstRowFirstColumn="0" w:firstRowLastColumn="0" w:lastRowFirstColumn="0" w:lastRowLastColumn="0"/>
-            <w:tcW w:w="1384" w:type="dxa"/>
-          </w:tcPr>
-          <w:p>
-            <w:pPr>
-              <w:pStyle w:val="NoSpacing"/>
-            </w:pPr>
-            <w:r>
-              <w:t>Attribuut</w:t>
-            </w:r>
-          </w:p>
-        </w:tc>
-        <w:tc>
-          <w:tcPr>
-            <w:tcW w:w="1134" w:type="dxa"/>
-          </w:tcPr>
-          <w:p>
-            <w:pPr>
-              <w:pStyle w:val="NoSpacing"/>
-              <w:cnfStyle w:val="100000000000" w:firstRow="1" w:lastRow="0" w:firstColumn="0" w:lastColumn="0" w:oddVBand="0" w:evenVBand="0" w:oddHBand="0" w:evenHBand="0" w:firstRowFirstColumn="0" w:firstRowLastColumn="0" w:lastRowFirstColumn="0" w:lastRowLastColumn="0"/>
-            </w:pPr>
-            <w:r>
-              <w:t>Datatype</w:t>
-            </w:r>
-          </w:p>
-        </w:tc>
-        <w:tc>
-          <w:tcPr>
-            <w:tcW w:w="1701" w:type="dxa"/>
-          </w:tcPr>
-          <w:p>
-            <w:pPr>
-              <w:pStyle w:val="NoSpacing"/>
-              <w:cnfStyle w:val="100000000000" w:firstRow="1" w:lastRow="0" w:firstColumn="0" w:lastColumn="0" w:oddVBand="0" w:evenVBand="0" w:oddHBand="0" w:evenHBand="0" w:firstRowFirstColumn="0" w:firstRowLastColumn="0" w:lastRowFirstColumn="0" w:lastRowLastColumn="0"/>
-            </w:pPr>
-            <w:r>
-              <w:t>Data</w:t>
-            </w:r>
-          </w:p>
-        </w:tc>
-        <w:tc>
-          <w:tcPr>
-            <w:tcW w:w="1134" w:type="dxa"/>
-          </w:tcPr>
-          <w:p>
-            <w:pPr>
-              <w:pStyle w:val="NoSpacing"/>
-              <w:cnfStyle w:val="100000000000" w:firstRow="1" w:lastRow="0" w:firstColumn="0" w:lastColumn="0" w:oddVBand="0" w:evenVBand="0" w:oddHBand="0" w:evenHBand="0" w:firstRowFirstColumn="0" w:firstRowLastColumn="0" w:lastRowFirstColumn="0" w:lastRowLastColumn="0"/>
-            </w:pPr>
-            <w:r>
-              <w:t>Verplicht</w:t>
-            </w:r>
-          </w:p>
-        </w:tc>
-        <w:tc>
-          <w:tcPr>
-            <w:tcW w:w="3859" w:type="dxa"/>
-          </w:tcPr>
-          <w:p>
-            <w:pPr>
-              <w:pStyle w:val="NoSpacing"/>
-              <w:cnfStyle w:val="100000000000" w:firstRow="1" w:lastRow="0" w:firstColumn="0" w:lastColumn="0" w:oddVBand="0" w:evenVBand="0" w:oddHBand="0" w:evenHBand="0" w:firstRowFirstColumn="0" w:firstRowLastColumn="0" w:lastRowFirstColumn="0" w:lastRowLastColumn="0"/>
-            </w:pPr>
-            <w:r>
-              <w:t>Omschrijving</w:t>
-            </w:r>
-          </w:p>
-        </w:tc>
-      </w:tr>
-      <w:tr>
-        <w:trPr>
-          <w:cnfStyle w:val="000000100000" w:firstRow="0" w:lastRow="0" w:firstColumn="0" w:lastColumn="0" w:oddVBand="0" w:evenVBand="0" w:oddHBand="1" w:evenHBand="0" w:firstRowFirstColumn="0" w:firstRowLastColumn="0" w:lastRowFirstColumn="0" w:lastRowLastColumn="0"/>
-        </w:trPr>
-        <w:tc>
-          <w:tcPr>
-            <w:cnfStyle w:val="001000000000" w:firstRow="0" w:lastRow="0" w:firstColumn="1" w:lastColumn="0" w:oddVBand="0" w:evenVBand="0" w:oddHBand="0" w:evenHBand="0" w:firstRowFirstColumn="0" w:firstRowLastColumn="0" w:lastRowFirstColumn="0" w:lastRowLastColumn="0"/>
-            <w:tcW w:w="1384" w:type="dxa"/>
-          </w:tcPr>
-          <w:p>
-            <w:pPr>
-              <w:rPr>
-                <w:u w:val="single"/>
-              </w:rPr>
-            </w:pPr>
-            <w:r>
-              <w:rPr>
-                <w:u w:val="single"/>
-              </w:rPr>
-              <w:t>UserId</w:t>
-            </w:r>
-          </w:p>
-        </w:tc>
-        <w:tc>
-          <w:tcPr>
-            <w:tcW w:w="1134" w:type="dxa"/>
-          </w:tcPr>
-          <w:p>
-            <w:pPr>
-              <w:pStyle w:val="NoSpacing"/>
-              <w:cnfStyle w:val="000000100000" w:firstRow="0" w:lastRow="0" w:firstColumn="0" w:lastColumn="0" w:oddVBand="0" w:evenVBand="0" w:oddHBand="1" w:evenHBand="0" w:firstRowFirstColumn="0" w:firstRowLastColumn="0" w:lastRowFirstColumn="0" w:lastRowLastColumn="0"/>
-            </w:pPr>
-            <w:r>
-              <w:t>Int32</w:t>
-            </w:r>
-          </w:p>
-        </w:tc>
-        <w:tc>
-          <w:tcPr>
-            <w:tcW w:w="1701" w:type="dxa"/>
-          </w:tcPr>
-          <w:p>
-            <w:pPr>
-              <w:pStyle w:val="NoSpacing"/>
-              <w:cnfStyle w:val="000000100000" w:firstRow="0" w:lastRow="0" w:firstColumn="0" w:lastColumn="0" w:oddVBand="0" w:evenVBand="0" w:oddHBand="1" w:evenHBand="0" w:firstRowFirstColumn="0" w:firstRowLastColumn="0" w:lastRowFirstColumn="0" w:lastRowLastColumn="0"/>
-            </w:pPr>
-            <w:r>
-              <w:t>0 - MAX</w:t>
-            </w:r>
-          </w:p>
-        </w:tc>
-        <w:tc>
-          <w:tcPr>
-            <w:tcW w:w="1134" w:type="dxa"/>
-          </w:tcPr>
-          <w:p>
-            <w:pPr>
-              <w:pStyle w:val="NoSpacing"/>
-              <w:cnfStyle w:val="000000100000" w:firstRow="0" w:lastRow="0" w:firstColumn="0" w:lastColumn="0" w:oddVBand="0" w:evenVBand="0" w:oddHBand="1" w:evenHBand="0" w:firstRowFirstColumn="0" w:firstRowLastColumn="0" w:lastRowFirstColumn="0" w:lastRowLastColumn="0"/>
-            </w:pPr>
-            <w:r>
-              <w:t>Ja</w:t>
-            </w:r>
-          </w:p>
-        </w:tc>
-        <w:tc>
-          <w:tcPr>
-            <w:tcW w:w="3859" w:type="dxa"/>
-          </w:tcPr>
-          <w:p>
-            <w:pPr>
-              <w:pStyle w:val="NoSpacing"/>
-              <w:cnfStyle w:val="000000100000" w:firstRow="0" w:lastRow="0" w:firstColumn="0" w:lastColumn="0" w:oddVBand="0" w:evenVBand="0" w:oddHBand="1" w:evenHBand="0" w:firstRowFirstColumn="0" w:firstRowLastColumn="0" w:lastRowFirstColumn="0" w:lastRowLastColumn="0"/>
-            </w:pPr>
-            <w:r>
-              <w:t>Uniek nummer van de gebruiker.</w:t>
-            </w:r>
-          </w:p>
-        </w:tc>
-      </w:tr>
-      <w:tr>
-        <w:tc>
-          <w:tcPr>
-            <w:cnfStyle w:val="001000000000" w:firstRow="0" w:lastRow="0" w:firstColumn="1" w:lastColumn="0" w:oddVBand="0" w:evenVBand="0" w:oddHBand="0" w:evenHBand="0" w:firstRowFirstColumn="0" w:firstRowLastColumn="0" w:lastRowFirstColumn="0" w:lastRowLastColumn="0"/>
-            <w:tcW w:w="1384" w:type="dxa"/>
-          </w:tcPr>
-          <w:p>
-            <w:pPr>
-              <w:rPr>
-                <w:u w:val="single"/>
-              </w:rPr>
-            </w:pPr>
-            <w:r>
-              <w:rPr>
-                <w:u w:val="single"/>
-              </w:rPr>
-              <w:t>SubjectRowIndex</w:t>
-            </w:r>
-          </w:p>
-        </w:tc>
-        <w:tc>
-          <w:tcPr>
-            <w:tcW w:w="1134" w:type="dxa"/>
-          </w:tcPr>
-          <w:p>
-            <w:pPr>
-              <w:pStyle w:val="NoSpacing"/>
-              <w:cnfStyle w:val="000000000000" w:firstRow="0" w:lastRow="0" w:firstColumn="0" w:lastColumn="0" w:oddVBand="0" w:evenVBand="0" w:oddHBand="0" w:evenHBand="0" w:firstRowFirstColumn="0" w:firstRowLastColumn="0" w:lastRowFirstColumn="0" w:lastRowLastColumn="0"/>
-            </w:pPr>
-            <w:r>
-              <w:t>Int32</w:t>
-            </w:r>
-          </w:p>
-        </w:tc>
-        <w:tc>
-          <w:tcPr>
-            <w:tcW w:w="1701" w:type="dxa"/>
-          </w:tcPr>
-          <w:p>
-            <w:pPr>
-              <w:pStyle w:val="NoSpacing"/>
-              <w:cnfStyle w:val="000000000000" w:firstRow="0" w:lastRow="0" w:firstColumn="0" w:lastColumn="0" w:oddVBand="0" w:evenVBand="0" w:oddHBand="0" w:evenHBand="0" w:firstRowFirstColumn="0" w:firstRowLastColumn="0" w:lastRowFirstColumn="0" w:lastRowLastColumn="0"/>
-            </w:pPr>
-            <w:r>
-              <w:t>0 - MAX</w:t>
-            </w:r>
-          </w:p>
-        </w:tc>
-        <w:tc>
-          <w:tcPr>
-            <w:tcW w:w="1134" w:type="dxa"/>
-          </w:tcPr>
-          <w:p>
-            <w:pPr>
-              <w:pStyle w:val="NoSpacing"/>
-              <w:cnfStyle w:val="000000000000" w:firstRow="0" w:lastRow="0" w:firstColumn="0" w:lastColumn="0" w:oddVBand="0" w:evenVBand="0" w:oddHBand="0" w:evenHBand="0" w:firstRowFirstColumn="0" w:firstRowLastColumn="0" w:lastRowFirstColumn="0" w:lastRowLastColumn="0"/>
-            </w:pPr>
-            <w:r>
-              <w:t>Ja</w:t>
-            </w:r>
-          </w:p>
-        </w:tc>
-        <w:tc>
-          <w:tcPr>
-            <w:tcW w:w="3859" w:type="dxa"/>
-          </w:tcPr>
-          <w:p>
-            <w:pPr>
-              <w:pStyle w:val="NoSpacing"/>
-              <w:cnfStyle w:val="000000000000" w:firstRow="0" w:lastRow="0" w:firstColumn="0" w:lastColumn="0" w:oddVBand="0" w:evenVBand="0" w:oddHBand="0" w:evenHBand="0" w:firstRowFirstColumn="0" w:firstRowLastColumn="0" w:lastRowFirstColumn="0" w:lastRowLastColumn="0"/>
-            </w:pPr>
-            <w:r>
-              <w:t>Houdt bij waar tot welke rij dit cijfer toebehoord.</w:t>
-            </w:r>
-          </w:p>
-        </w:tc>
-      </w:tr>
-      <w:tr>
-        <w:trPr>
-          <w:cnfStyle w:val="000000100000" w:firstRow="0" w:lastRow="0" w:firstColumn="0" w:lastColumn="0" w:oddVBand="0" w:evenVBand="0" w:oddHBand="1" w:evenHBand="0" w:firstRowFirstColumn="0" w:firstRowLastColumn="0" w:lastRowFirstColumn="0" w:lastRowLastColumn="0"/>
-        </w:trPr>
-        <w:tc>
-          <w:tcPr>
-            <w:cnfStyle w:val="001000000000" w:firstRow="0" w:lastRow="0" w:firstColumn="1" w:lastColumn="0" w:oddVBand="0" w:evenVBand="0" w:oddHBand="0" w:evenHBand="0" w:firstRowFirstColumn="0" w:firstRowLastColumn="0" w:lastRowFirstColumn="0" w:lastRowLastColumn="0"/>
-            <w:tcW w:w="1384" w:type="dxa"/>
-          </w:tcPr>
-          <w:p>
-            <w:r>
-              <w:t>GradeColumnIndex</w:t>
-            </w:r>
-          </w:p>
-        </w:tc>
-        <w:tc>
-          <w:tcPr>
-            <w:tcW w:w="1134" w:type="dxa"/>
-          </w:tcPr>
-          <w:p>
-            <w:pPr>
-              <w:pStyle w:val="NoSpacing"/>
-              <w:cnfStyle w:val="000000100000" w:firstRow="0" w:lastRow="0" w:firstColumn="0" w:lastColumn="0" w:oddVBand="0" w:evenVBand="0" w:oddHBand="1" w:evenHBand="0" w:firstRowFirstColumn="0" w:firstRowLastColumn="0" w:lastRowFirstColumn="0" w:lastRowLastColumn="0"/>
-            </w:pPr>
-            <w:r>
-              <w:t>Int32</w:t>
-            </w:r>
-          </w:p>
-        </w:tc>
-        <w:tc>
-          <w:tcPr>
-            <w:tcW w:w="1701" w:type="dxa"/>
-          </w:tcPr>
-          <w:p>
-            <w:pPr>
-              <w:pStyle w:val="NoSpacing"/>
-              <w:cnfStyle w:val="000000100000" w:firstRow="0" w:lastRow="0" w:firstColumn="0" w:lastColumn="0" w:oddVBand="0" w:evenVBand="0" w:oddHBand="1" w:evenHBand="0" w:firstRowFirstColumn="0" w:firstRowLastColumn="0" w:lastRowFirstColumn="0" w:lastRowLastColumn="0"/>
-            </w:pPr>
-            <w:r>
-              <w:t>0 - MAX</w:t>
-            </w:r>
-          </w:p>
-        </w:tc>
-        <w:tc>
-          <w:tcPr>
-            <w:tcW w:w="1134" w:type="dxa"/>
-          </w:tcPr>
-          <w:p>
-            <w:pPr>
-              <w:pStyle w:val="NoSpacing"/>
-              <w:cnfStyle w:val="000000100000" w:firstRow="0" w:lastRow="0" w:firstColumn="0" w:lastColumn="0" w:oddVBand="0" w:evenVBand="0" w:oddHBand="1" w:evenHBand="0" w:firstRowFirstColumn="0" w:firstRowLastColumn="0" w:lastRowFirstColumn="0" w:lastRowLastColumn="0"/>
-            </w:pPr>
-            <w:r>
-              <w:t>Ja</w:t>
-            </w:r>
-          </w:p>
-        </w:tc>
-        <w:tc>
-          <w:tcPr>
-            <w:tcW w:w="3859" w:type="dxa"/>
-          </w:tcPr>
-          <w:p>
-            <w:pPr>
-              <w:pStyle w:val="NoSpacing"/>
-              <w:cnfStyle w:val="000000100000" w:firstRow="0" w:lastRow="0" w:firstColumn="0" w:lastColumn="0" w:oddVBand="0" w:evenVBand="0" w:oddHBand="1" w:evenHBand="0" w:firstRowFirstColumn="0" w:firstRowLastColumn="0" w:lastRowFirstColumn="0" w:lastRowLastColumn="0"/>
-            </w:pPr>
-            <w:r>
-              <w:t>Houdt bij waar tot welke kolom dit cijfer toebehoord.</w:t>
-            </w:r>
-          </w:p>
-        </w:tc>
-      </w:tr>
-      <w:tr>
-        <w:tc>
-          <w:tcPr>
-            <w:cnfStyle w:val="001000000000" w:firstRow="0" w:lastRow="0" w:firstColumn="1" w:lastColumn="0" w:oddVBand="0" w:evenVBand="0" w:oddHBand="0" w:evenHBand="0" w:firstRowFirstColumn="0" w:firstRowLastColumn="0" w:lastRowFirstColumn="0" w:lastRowLastColumn="0"/>
-            <w:tcW w:w="1384" w:type="dxa"/>
-          </w:tcPr>
-          <w:p>
-            <w:r>
-              <w:t>Grade</w:t>
-            </w:r>
-          </w:p>
-        </w:tc>
-        <w:tc>
-          <w:tcPr>
-            <w:tcW w:w="1134" w:type="dxa"/>
-          </w:tcPr>
-          <w:p>
-            <w:pPr>
-              <w:pStyle w:val="NoSpacing"/>
-              <w:cnfStyle w:val="000000000000" w:firstRow="0" w:lastRow="0" w:firstColumn="0" w:lastColumn="0" w:oddVBand="0" w:evenVBand="0" w:oddHBand="0" w:evenHBand="0" w:firstRowFirstColumn="0" w:firstRowLastColumn="0" w:lastRowFirstColumn="0" w:lastRowLastColumn="0"/>
-            </w:pPr>
-            <w:r>
-              <w:t>Float</w:t>
-            </w:r>
-          </w:p>
-        </w:tc>
-        <w:tc>
-          <w:tcPr>
-            <w:tcW w:w="1701" w:type="dxa"/>
-          </w:tcPr>
-          <w:p>
-            <w:pPr>
-              <w:pStyle w:val="NoSpacing"/>
-              <w:cnfStyle w:val="000000000000" w:firstRow="0" w:lastRow="0" w:firstColumn="0" w:lastColumn="0" w:oddVBand="0" w:evenVBand="0" w:oddHBand="0" w:evenHBand="0" w:firstRowFirstColumn="0" w:firstRowLastColumn="0" w:lastRowFirstColumn="0" w:lastRowLastColumn="0"/>
-            </w:pPr>
-            <w:r>
-              <w:t>0,0 tot 10,0 en kan decimalen bevatten.</w:t>
-            </w:r>
-          </w:p>
-        </w:tc>
-        <w:tc>
-          <w:tcPr>
-            <w:tcW w:w="1134" w:type="dxa"/>
-          </w:tcPr>
-          <w:p>
-            <w:pPr>
-              <w:pStyle w:val="NoSpacing"/>
-              <w:cnfStyle w:val="000000000000" w:firstRow="0" w:lastRow="0" w:firstColumn="0" w:lastColumn="0" w:oddVBand="0" w:evenVBand="0" w:oddHBand="0" w:evenHBand="0" w:firstRowFirstColumn="0" w:firstRowLastColumn="0" w:lastRowFirstColumn="0" w:lastRowLastColumn="0"/>
-            </w:pPr>
-            <w:r>
-              <w:t>Ja</w:t>
-            </w:r>
-          </w:p>
-        </w:tc>
-        <w:tc>
-          <w:tcPr>
-            <w:tcW w:w="3859" w:type="dxa"/>
-          </w:tcPr>
-          <w:p>
-            <w:pPr>
-              <w:pStyle w:val="NoSpacing"/>
-              <w:cnfStyle w:val="000000000000" w:firstRow="0" w:lastRow="0" w:firstColumn="0" w:lastColumn="0" w:oddVBand="0" w:evenVBand="0" w:oddHBand="0" w:evenHBand="0" w:firstRowFirstColumn="0" w:firstRowLastColumn="0" w:lastRowFirstColumn="0" w:lastRowLastColumn="0"/>
-            </w:pPr>
-            <w:r>
-              <w:t>Cijfer van de gebruiker voor een vak die zelf ingevuld kan worden.</w:t>
-            </w:r>
-          </w:p>
-        </w:tc>
-      </w:tr>
-    </w:tbl>
-    <w:p>
-      <w:pPr>
-        <w:pStyle w:val="NoSpacing"/>
-      </w:pPr>
-    </w:p>
-    <w:p>
-      <w:pPr>
-        <w:pStyle w:val="NoSpacing"/>
-      </w:pPr>
-    </w:p>
-    <w:p>
-      <w:pPr>
-        <w:pStyle w:val="Heading2"/>
-      </w:pPr>
-      <w:bookmarkStart w:id="9" w:name="_Toc481520698"/>
-      <w:r>
-        <w:t>Subject</w:t>
       </w:r>
       <w:bookmarkEnd w:id="9"/>
     </w:p>
@@ -6471,12 +6070,14 @@
                 <w:u w:val="single"/>
               </w:rPr>
             </w:pPr>
+            <w:proofErr w:type="spellStart"/>
             <w:r>
               <w:rPr>
                 <w:u w:val="single"/>
               </w:rPr>
               <w:t>UserId</w:t>
             </w:r>
+            <w:proofErr w:type="spellEnd"/>
           </w:p>
         </w:tc>
         <w:tc>
@@ -6489,7 +6090,7 @@
               <w:cnfStyle w:val="000000100000" w:firstRow="0" w:lastRow="0" w:firstColumn="0" w:lastColumn="0" w:oddVBand="0" w:evenVBand="0" w:oddHBand="1" w:evenHBand="0" w:firstRowFirstColumn="0" w:firstRowLastColumn="0" w:lastRowFirstColumn="0" w:lastRowLastColumn="0"/>
             </w:pPr>
             <w:r>
-              <w:t>Int32</w:t>
+              <w:t>INT</w:t>
             </w:r>
           </w:p>
         </w:tc>
@@ -6548,12 +6149,14 @@
                 <w:u w:val="single"/>
               </w:rPr>
             </w:pPr>
+            <w:proofErr w:type="spellStart"/>
             <w:r>
               <w:rPr>
                 <w:u w:val="single"/>
               </w:rPr>
               <w:t>SubjectRowIndex</w:t>
             </w:r>
+            <w:proofErr w:type="spellEnd"/>
           </w:p>
         </w:tc>
         <w:tc>
@@ -6566,7 +6169,7 @@
               <w:cnfStyle w:val="000000000000" w:firstRow="0" w:lastRow="0" w:firstColumn="0" w:lastColumn="0" w:oddVBand="0" w:evenVBand="0" w:oddHBand="0" w:evenHBand="0" w:firstRowFirstColumn="0" w:firstRowLastColumn="0" w:lastRowFirstColumn="0" w:lastRowLastColumn="0"/>
             </w:pPr>
             <w:r>
-              <w:t>Int32</w:t>
+              <w:t>INT</w:t>
             </w:r>
           </w:p>
         </w:tc>
@@ -6623,9 +6226,11 @@
             <w:tcW w:w="1384" w:type="dxa"/>
           </w:tcPr>
           <w:p>
-            <w:r>
-              <w:t>SubjectName</w:t>
-            </w:r>
+            <w:proofErr w:type="spellStart"/>
+            <w:r>
+              <w:t>GradeColumnIndex</w:t>
+            </w:r>
+            <w:proofErr w:type="spellEnd"/>
           </w:p>
         </w:tc>
         <w:tc>
@@ -6638,7 +6243,7 @@
               <w:cnfStyle w:val="000000100000" w:firstRow="0" w:lastRow="0" w:firstColumn="0" w:lastColumn="0" w:oddVBand="0" w:evenVBand="0" w:oddHBand="1" w:evenHBand="0" w:firstRowFirstColumn="0" w:firstRowLastColumn="0" w:lastRowFirstColumn="0" w:lastRowLastColumn="0"/>
             </w:pPr>
             <w:r>
-              <w:t>String</w:t>
+              <w:t>INT</w:t>
             </w:r>
           </w:p>
         </w:tc>
@@ -6652,13 +6257,7 @@
               <w:cnfStyle w:val="000000100000" w:firstRow="0" w:lastRow="0" w:firstColumn="0" w:lastColumn="0" w:oddVBand="0" w:evenVBand="0" w:oddHBand="1" w:evenHBand="0" w:firstRowFirstColumn="0" w:firstRowLastColumn="0" w:lastRowFirstColumn="0" w:lastRowLastColumn="0"/>
             </w:pPr>
             <w:r>
-              <w:t>Tekenreeks</w:t>
-            </w:r>
-            <w:r>
-              <w:t xml:space="preserve"> van alleen </w:t>
-            </w:r>
-            <w:r>
-              <w:t>a-z A-Z 0-9</w:t>
+              <w:t>0 - MAX</w:t>
             </w:r>
           </w:p>
         </w:tc>
@@ -6672,7 +6271,7 @@
               <w:cnfStyle w:val="000000100000" w:firstRow="0" w:lastRow="0" w:firstColumn="0" w:lastColumn="0" w:oddVBand="0" w:evenVBand="0" w:oddHBand="1" w:evenHBand="0" w:firstRowFirstColumn="0" w:firstRowLastColumn="0" w:lastRowFirstColumn="0" w:lastRowLastColumn="0"/>
             </w:pPr>
             <w:r>
-              <w:t>Nee</w:t>
+              <w:t>Ja</w:t>
             </w:r>
           </w:p>
         </w:tc>
@@ -6686,7 +6285,78 @@
               <w:cnfStyle w:val="000000100000" w:firstRow="0" w:lastRow="0" w:firstColumn="0" w:lastColumn="0" w:oddVBand="0" w:evenVBand="0" w:oddHBand="1" w:evenHBand="0" w:firstRowFirstColumn="0" w:firstRowLastColumn="0" w:lastRowFirstColumn="0" w:lastRowLastColumn="0"/>
             </w:pPr>
             <w:r>
-              <w:t>Naam van het  vak dat de gebruiker zelf kan invullen.</w:t>
+              <w:t>Houdt bij waar tot welke kolom dit cijfer toebehoord.</w:t>
+            </w:r>
+          </w:p>
+        </w:tc>
+      </w:tr>
+      <w:tr>
+        <w:tc>
+          <w:tcPr>
+            <w:cnfStyle w:val="001000000000" w:firstRow="0" w:lastRow="0" w:firstColumn="1" w:lastColumn="0" w:oddVBand="0" w:evenVBand="0" w:oddHBand="0" w:evenHBand="0" w:firstRowFirstColumn="0" w:firstRowLastColumn="0" w:lastRowFirstColumn="0" w:lastRowLastColumn="0"/>
+            <w:tcW w:w="1384" w:type="dxa"/>
+          </w:tcPr>
+          <w:p>
+            <w:r>
+              <w:t>Grade</w:t>
+            </w:r>
+          </w:p>
+        </w:tc>
+        <w:tc>
+          <w:tcPr>
+            <w:tcW w:w="1134" w:type="dxa"/>
+          </w:tcPr>
+          <w:p>
+            <w:pPr>
+              <w:pStyle w:val="NoSpacing"/>
+              <w:cnfStyle w:val="000000000000" w:firstRow="0" w:lastRow="0" w:firstColumn="0" w:lastColumn="0" w:oddVBand="0" w:evenVBand="0" w:oddHBand="0" w:evenHBand="0" w:firstRowFirstColumn="0" w:firstRowLastColumn="0" w:lastRowFirstColumn="0" w:lastRowLastColumn="0"/>
+            </w:pPr>
+            <w:proofErr w:type="spellStart"/>
+            <w:r>
+              <w:t>Float</w:t>
+            </w:r>
+            <w:proofErr w:type="spellEnd"/>
+          </w:p>
+        </w:tc>
+        <w:tc>
+          <w:tcPr>
+            <w:tcW w:w="1701" w:type="dxa"/>
+          </w:tcPr>
+          <w:p>
+            <w:pPr>
+              <w:pStyle w:val="NoSpacing"/>
+              <w:cnfStyle w:val="000000000000" w:firstRow="0" w:lastRow="0" w:firstColumn="0" w:lastColumn="0" w:oddVBand="0" w:evenVBand="0" w:oddHBand="0" w:evenHBand="0" w:firstRowFirstColumn="0" w:firstRowLastColumn="0" w:lastRowFirstColumn="0" w:lastRowLastColumn="0"/>
+            </w:pPr>
+            <w:r>
+              <w:t>0,0 tot 10,0 en kan decimalen bevatten.</w:t>
+            </w:r>
+          </w:p>
+        </w:tc>
+        <w:tc>
+          <w:tcPr>
+            <w:tcW w:w="1134" w:type="dxa"/>
+          </w:tcPr>
+          <w:p>
+            <w:pPr>
+              <w:pStyle w:val="NoSpacing"/>
+              <w:cnfStyle w:val="000000000000" w:firstRow="0" w:lastRow="0" w:firstColumn="0" w:lastColumn="0" w:oddVBand="0" w:evenVBand="0" w:oddHBand="0" w:evenHBand="0" w:firstRowFirstColumn="0" w:firstRowLastColumn="0" w:lastRowFirstColumn="0" w:lastRowLastColumn="0"/>
+            </w:pPr>
+            <w:r>
+              <w:t>Ja</w:t>
+            </w:r>
+          </w:p>
+        </w:tc>
+        <w:tc>
+          <w:tcPr>
+            <w:tcW w:w="3859" w:type="dxa"/>
+          </w:tcPr>
+          <w:p>
+            <w:pPr>
+              <w:pStyle w:val="NoSpacing"/>
+              <w:cnfStyle w:val="000000000000" w:firstRow="0" w:lastRow="0" w:firstColumn="0" w:lastColumn="0" w:oddVBand="0" w:evenVBand="0" w:oddHBand="0" w:evenHBand="0" w:firstRowFirstColumn="0" w:firstRowLastColumn="0" w:lastRowFirstColumn="0" w:lastRowLastColumn="0"/>
+            </w:pPr>
+            <w:r>
+              <w:t>Cijfer van de gebruiker voor een vak die zelf ingevuld kan worden.</w:t>
             </w:r>
           </w:p>
         </w:tc>
@@ -6706,9 +6376,9 @@
       <w:pPr>
         <w:pStyle w:val="Heading2"/>
       </w:pPr>
-      <w:bookmarkStart w:id="10" w:name="_Toc481520699"/>
+      <w:bookmarkStart w:id="10" w:name="_Toc481520698"/>
       <w:r>
-        <w:t>Schedule</w:t>
+        <w:t>Subject</w:t>
       </w:r>
       <w:bookmarkEnd w:id="10"/>
     </w:p>
@@ -6816,12 +6486,14 @@
                 <w:u w:val="single"/>
               </w:rPr>
             </w:pPr>
+            <w:proofErr w:type="spellStart"/>
             <w:r>
               <w:rPr>
                 <w:u w:val="single"/>
               </w:rPr>
               <w:t>UserId</w:t>
             </w:r>
+            <w:proofErr w:type="spellEnd"/>
           </w:p>
         </w:tc>
         <w:tc>
@@ -6834,7 +6506,7 @@
               <w:cnfStyle w:val="000000100000" w:firstRow="0" w:lastRow="0" w:firstColumn="0" w:lastColumn="0" w:oddVBand="0" w:evenVBand="0" w:oddHBand="1" w:evenHBand="0" w:firstRowFirstColumn="0" w:firstRowLastColumn="0" w:lastRowFirstColumn="0" w:lastRowLastColumn="0"/>
             </w:pPr>
             <w:r>
-              <w:t>Int32</w:t>
+              <w:t>INT</w:t>
             </w:r>
           </w:p>
         </w:tc>
@@ -6876,10 +6548,7 @@
               <w:cnfStyle w:val="000000100000" w:firstRow="0" w:lastRow="0" w:firstColumn="0" w:lastColumn="0" w:oddVBand="0" w:evenVBand="0" w:oddHBand="1" w:evenHBand="0" w:firstRowFirstColumn="0" w:firstRowLastColumn="0" w:lastRowFirstColumn="0" w:lastRowLastColumn="0"/>
             </w:pPr>
             <w:r>
-              <w:t>Uniek nummer van het rooster</w:t>
-            </w:r>
-            <w:r>
-              <w:t>.</w:t>
+              <w:t>Uniek nummer van de gebruiker.</w:t>
             </w:r>
           </w:p>
         </w:tc>
@@ -6896,12 +6565,14 @@
                 <w:u w:val="single"/>
               </w:rPr>
             </w:pPr>
+            <w:proofErr w:type="spellStart"/>
             <w:r>
               <w:rPr>
                 <w:u w:val="single"/>
               </w:rPr>
-              <w:t>ScheduleId</w:t>
-            </w:r>
+              <w:t>SubjectRowIndex</w:t>
+            </w:r>
+            <w:proofErr w:type="spellEnd"/>
           </w:p>
         </w:tc>
         <w:tc>
@@ -6914,7 +6585,7 @@
               <w:cnfStyle w:val="000000000000" w:firstRow="0" w:lastRow="0" w:firstColumn="0" w:lastColumn="0" w:oddVBand="0" w:evenVBand="0" w:oddHBand="0" w:evenHBand="0" w:firstRowFirstColumn="0" w:firstRowLastColumn="0" w:lastRowFirstColumn="0" w:lastRowLastColumn="0"/>
             </w:pPr>
             <w:r>
-              <w:t>Int32</w:t>
+              <w:t>INT</w:t>
             </w:r>
           </w:p>
         </w:tc>
@@ -6956,7 +6627,7 @@
               <w:cnfStyle w:val="000000000000" w:firstRow="0" w:lastRow="0" w:firstColumn="0" w:lastColumn="0" w:oddVBand="0" w:evenVBand="0" w:oddHBand="0" w:evenHBand="0" w:firstRowFirstColumn="0" w:firstRowLastColumn="0" w:lastRowFirstColumn="0" w:lastRowLastColumn="0"/>
             </w:pPr>
             <w:r>
-              <w:t>Uniek nummer van de gebruiker.</w:t>
+              <w:t>Houdt bij waar tot welke rij dit cijfer toebehoord.</w:t>
             </w:r>
           </w:p>
         </w:tc>
@@ -6971,9 +6642,11 @@
             <w:tcW w:w="1384" w:type="dxa"/>
           </w:tcPr>
           <w:p>
-            <w:r>
-              <w:t>StartDate</w:t>
-            </w:r>
+            <w:proofErr w:type="spellStart"/>
+            <w:r>
+              <w:t>SubjectName</w:t>
+            </w:r>
+            <w:proofErr w:type="spellEnd"/>
           </w:p>
         </w:tc>
         <w:tc>
@@ -6986,7 +6659,7 @@
               <w:cnfStyle w:val="000000100000" w:firstRow="0" w:lastRow="0" w:firstColumn="0" w:lastColumn="0" w:oddVBand="0" w:evenVBand="0" w:oddHBand="1" w:evenHBand="0" w:firstRowFirstColumn="0" w:firstRowLastColumn="0" w:lastRowFirstColumn="0" w:lastRowLastColumn="0"/>
             </w:pPr>
             <w:r>
-              <w:t>DateTime</w:t>
+              <w:t>VARCHAR</w:t>
             </w:r>
           </w:p>
         </w:tc>
@@ -7000,11 +6673,21 @@
               <w:cnfStyle w:val="000000100000" w:firstRow="0" w:lastRow="0" w:firstColumn="0" w:lastColumn="0" w:oddVBand="0" w:evenVBand="0" w:oddHBand="1" w:evenHBand="0" w:firstRowFirstColumn="0" w:firstRowLastColumn="0" w:lastRowFirstColumn="0" w:lastRowLastColumn="0"/>
             </w:pPr>
             <w:r>
-              <w:rPr>
-                <w:rFonts w:cs="Segoe UI"/>
-                <w:color w:val="2A2A2A"/>
-              </w:rPr>
-              <w:t>01/1/0001 -12/31/9999</w:t>
+              <w:t>Tekenreeks</w:t>
+            </w:r>
+            <w:r>
+              <w:t xml:space="preserve"> van alleen </w:t>
+            </w:r>
+            <w:r>
+              <w:t>a-</w:t>
+            </w:r>
+            <w:proofErr w:type="spellStart"/>
+            <w:r>
+              <w:t>z</w:t>
+            </w:r>
+            <w:proofErr w:type="spellEnd"/>
+            <w:r>
+              <w:t xml:space="preserve"> A-Z 0-9</w:t>
             </w:r>
           </w:p>
         </w:tc>
@@ -7018,7 +6701,7 @@
               <w:cnfStyle w:val="000000100000" w:firstRow="0" w:lastRow="0" w:firstColumn="0" w:lastColumn="0" w:oddVBand="0" w:evenVBand="0" w:oddHBand="1" w:evenHBand="0" w:firstRowFirstColumn="0" w:firstRowLastColumn="0" w:lastRowFirstColumn="0" w:lastRowLastColumn="0"/>
             </w:pPr>
             <w:r>
-              <w:t>ja</w:t>
+              <w:t>Nee</w:t>
             </w:r>
           </w:p>
         </w:tc>
@@ -7032,76 +6715,7 @@
               <w:cnfStyle w:val="000000100000" w:firstRow="0" w:lastRow="0" w:firstColumn="0" w:lastColumn="0" w:oddVBand="0" w:evenVBand="0" w:oddHBand="1" w:evenHBand="0" w:firstRowFirstColumn="0" w:firstRowLastColumn="0" w:lastRowFirstColumn="0" w:lastRowLastColumn="0"/>
             </w:pPr>
             <w:r>
-              <w:t>Start datum van het rooster, altijd de eerste dag van een week (maandag)</w:t>
-            </w:r>
-          </w:p>
-        </w:tc>
-      </w:tr>
-      <w:tr>
-        <w:tc>
-          <w:tcPr>
-            <w:cnfStyle w:val="001000000000" w:firstRow="0" w:lastRow="0" w:firstColumn="1" w:lastColumn="0" w:oddVBand="0" w:evenVBand="0" w:oddHBand="0" w:evenHBand="0" w:firstRowFirstColumn="0" w:firstRowLastColumn="0" w:lastRowFirstColumn="0" w:lastRowLastColumn="0"/>
-            <w:tcW w:w="1384" w:type="dxa"/>
-          </w:tcPr>
-          <w:p>
-            <w:r>
-              <w:t>Expired</w:t>
-            </w:r>
-          </w:p>
-        </w:tc>
-        <w:tc>
-          <w:tcPr>
-            <w:tcW w:w="1134" w:type="dxa"/>
-          </w:tcPr>
-          <w:p>
-            <w:pPr>
-              <w:pStyle w:val="NoSpacing"/>
-              <w:cnfStyle w:val="000000000000" w:firstRow="0" w:lastRow="0" w:firstColumn="0" w:lastColumn="0" w:oddVBand="0" w:evenVBand="0" w:oddHBand="0" w:evenHBand="0" w:firstRowFirstColumn="0" w:firstRowLastColumn="0" w:lastRowFirstColumn="0" w:lastRowLastColumn="0"/>
-            </w:pPr>
-            <w:r>
-              <w:t>Bool</w:t>
-            </w:r>
-          </w:p>
-        </w:tc>
-        <w:tc>
-          <w:tcPr>
-            <w:tcW w:w="1701" w:type="dxa"/>
-          </w:tcPr>
-          <w:p>
-            <w:pPr>
-              <w:pStyle w:val="NoSpacing"/>
-              <w:cnfStyle w:val="000000000000" w:firstRow="0" w:lastRow="0" w:firstColumn="0" w:lastColumn="0" w:oddVBand="0" w:evenVBand="0" w:oddHBand="0" w:evenHBand="0" w:firstRowFirstColumn="0" w:firstRowLastColumn="0" w:lastRowFirstColumn="0" w:lastRowLastColumn="0"/>
-            </w:pPr>
-            <w:r>
-              <w:t>True of false</w:t>
-            </w:r>
-          </w:p>
-        </w:tc>
-        <w:tc>
-          <w:tcPr>
-            <w:tcW w:w="1134" w:type="dxa"/>
-          </w:tcPr>
-          <w:p>
-            <w:pPr>
-              <w:pStyle w:val="NoSpacing"/>
-              <w:cnfStyle w:val="000000000000" w:firstRow="0" w:lastRow="0" w:firstColumn="0" w:lastColumn="0" w:oddVBand="0" w:evenVBand="0" w:oddHBand="0" w:evenHBand="0" w:firstRowFirstColumn="0" w:firstRowLastColumn="0" w:lastRowFirstColumn="0" w:lastRowLastColumn="0"/>
-            </w:pPr>
-            <w:r>
-              <w:t>ja</w:t>
-            </w:r>
-          </w:p>
-        </w:tc>
-        <w:tc>
-          <w:tcPr>
-            <w:tcW w:w="3859" w:type="dxa"/>
-          </w:tcPr>
-          <w:p>
-            <w:pPr>
-              <w:pStyle w:val="NoSpacing"/>
-              <w:cnfStyle w:val="000000000000" w:firstRow="0" w:lastRow="0" w:firstColumn="0" w:lastColumn="0" w:oddVBand="0" w:evenVBand="0" w:oddHBand="0" w:evenHBand="0" w:firstRowFirstColumn="0" w:firstRowLastColumn="0" w:lastRowFirstColumn="0" w:lastRowLastColumn="0"/>
-            </w:pPr>
-            <w:r>
-              <w:t>Wanneer de week van het rooster wel of niet is verlopen.</w:t>
+              <w:t>Naam van het  vak dat de gebruiker zelf kan invullen.</w:t>
             </w:r>
           </w:p>
         </w:tc>
@@ -7122,10 +6736,12 @@
         <w:pStyle w:val="Heading2"/>
       </w:pPr>
       <w:bookmarkStart w:id="11" w:name="_Toc481520700"/>
+      <w:proofErr w:type="spellStart"/>
       <w:r>
         <w:t>Appointment</w:t>
       </w:r>
       <w:bookmarkEnd w:id="11"/>
+      <w:proofErr w:type="spellEnd"/>
     </w:p>
     <w:tbl>
       <w:tblPr>
@@ -7231,12 +6847,14 @@
                 <w:u w:val="single"/>
               </w:rPr>
             </w:pPr>
+            <w:proofErr w:type="spellStart"/>
             <w:r>
               <w:rPr>
                 <w:u w:val="single"/>
               </w:rPr>
               <w:t>UserId</w:t>
             </w:r>
+            <w:proofErr w:type="spellEnd"/>
           </w:p>
         </w:tc>
         <w:tc>
@@ -7249,7 +6867,7 @@
               <w:cnfStyle w:val="000000100000" w:firstRow="0" w:lastRow="0" w:firstColumn="0" w:lastColumn="0" w:oddVBand="0" w:evenVBand="0" w:oddHBand="1" w:evenHBand="0" w:firstRowFirstColumn="0" w:firstRowLastColumn="0" w:lastRowFirstColumn="0" w:lastRowLastColumn="0"/>
             </w:pPr>
             <w:r>
-              <w:t>Int32</w:t>
+              <w:t>INT</w:t>
             </w:r>
           </w:p>
         </w:tc>
@@ -7311,12 +6929,14 @@
                 <w:u w:val="single"/>
               </w:rPr>
             </w:pPr>
+            <w:proofErr w:type="spellStart"/>
             <w:r>
               <w:rPr>
                 <w:u w:val="single"/>
               </w:rPr>
               <w:t>AppointmentId</w:t>
             </w:r>
+            <w:proofErr w:type="spellEnd"/>
           </w:p>
         </w:tc>
         <w:tc>
@@ -7329,7 +6949,7 @@
               <w:cnfStyle w:val="000000000000" w:firstRow="0" w:lastRow="0" w:firstColumn="0" w:lastColumn="0" w:oddVBand="0" w:evenVBand="0" w:oddHBand="0" w:evenHBand="0" w:firstRowFirstColumn="0" w:firstRowLastColumn="0" w:lastRowFirstColumn="0" w:lastRowLastColumn="0"/>
             </w:pPr>
             <w:r>
-              <w:t>Int32</w:t>
+              <w:t>INT</w:t>
             </w:r>
           </w:p>
         </w:tc>
@@ -7386,9 +7006,11 @@
             <w:tcW w:w="1384" w:type="dxa"/>
           </w:tcPr>
           <w:p>
+            <w:proofErr w:type="spellStart"/>
             <w:r>
               <w:t>AppointmentDescription</w:t>
             </w:r>
+            <w:proofErr w:type="spellEnd"/>
           </w:p>
         </w:tc>
         <w:tc>
@@ -7401,7 +7023,7 @@
               <w:cnfStyle w:val="000000100000" w:firstRow="0" w:lastRow="0" w:firstColumn="0" w:lastColumn="0" w:oddVBand="0" w:evenVBand="0" w:oddHBand="1" w:evenHBand="0" w:firstRowFirstColumn="0" w:firstRowLastColumn="0" w:lastRowFirstColumn="0" w:lastRowLastColumn="0"/>
             </w:pPr>
             <w:r>
-              <w:t>Varchar</w:t>
+              <w:t>VARCHAR</w:t>
             </w:r>
           </w:p>
         </w:tc>
@@ -7421,7 +7043,15 @@
               <w:t xml:space="preserve"> van </w:t>
             </w:r>
             <w:r>
-              <w:t>a-z A-Z 0-9</w:t>
+              <w:t>a-</w:t>
+            </w:r>
+            <w:proofErr w:type="spellStart"/>
+            <w:r>
+              <w:t>z</w:t>
+            </w:r>
+            <w:proofErr w:type="spellEnd"/>
+            <w:r>
+              <w:t xml:space="preserve"> A-Z 0-9</w:t>
             </w:r>
             <w:r>
               <w:t xml:space="preserve"> en speciale tekens</w:t>
@@ -7464,9 +7094,11 @@
             <w:tcW w:w="1384" w:type="dxa"/>
           </w:tcPr>
           <w:p>
+            <w:proofErr w:type="spellStart"/>
             <w:r>
               <w:t>AppointmentDate</w:t>
             </w:r>
+            <w:proofErr w:type="spellEnd"/>
           </w:p>
         </w:tc>
         <w:tc>
@@ -7478,9 +7110,11 @@
               <w:pStyle w:val="NoSpacing"/>
               <w:cnfStyle w:val="000000000000" w:firstRow="0" w:lastRow="0" w:firstColumn="0" w:lastColumn="0" w:oddVBand="0" w:evenVBand="0" w:oddHBand="0" w:evenHBand="0" w:firstRowFirstColumn="0" w:firstRowLastColumn="0" w:lastRowFirstColumn="0" w:lastRowLastColumn="0"/>
             </w:pPr>
+            <w:proofErr w:type="spellStart"/>
             <w:r>
               <w:t>DateTime</w:t>
             </w:r>
+            <w:proofErr w:type="spellEnd"/>
           </w:p>
         </w:tc>
         <w:tc>
@@ -7498,6 +7132,13 @@
                 <w:color w:val="2A2A2A"/>
               </w:rPr>
               <w:t>01/1/0001 -12/31/9999</w:t>
+            </w:r>
+            <w:r>
+              <w:rPr>
+                <w:rFonts w:cs="Segoe UI"/>
+                <w:color w:val="2A2A2A"/>
+              </w:rPr>
+              <w:t xml:space="preserve"> HH:MM:SS</w:t>
             </w:r>
           </w:p>
         </w:tc>
@@ -7693,7 +7334,15 @@
               <w:cnfStyle w:val="000000100000" w:firstRow="0" w:lastRow="0" w:firstColumn="0" w:lastColumn="0" w:oddVBand="0" w:evenVBand="0" w:oddHBand="1" w:evenHBand="0" w:firstRowFirstColumn="0" w:firstRowLastColumn="0" w:lastRowFirstColumn="0" w:lastRowLastColumn="0"/>
             </w:pPr>
             <w:r>
-              <w:t>Ontwerp datadictionary afgewerkt met de benodigde tabellen.</w:t>
+              <w:t xml:space="preserve">Ontwerp </w:t>
+            </w:r>
+            <w:proofErr w:type="spellStart"/>
+            <w:r>
+              <w:t>datadictionary</w:t>
+            </w:r>
+            <w:proofErr w:type="spellEnd"/>
+            <w:r>
+              <w:t xml:space="preserve"> afgewerkt met de benodigde tabellen.</w:t>
             </w:r>
           </w:p>
         </w:tc>
@@ -7787,21 +7436,19 @@
             <w:r>
               <w:t xml:space="preserve">Ontwerp </w:t>
             </w:r>
+            <w:proofErr w:type="spellStart"/>
             <w:r>
               <w:t>datadictionary</w:t>
             </w:r>
-            <w:r>
-              <w:t xml:space="preserve"> gewijzigd vanuit het normalisatieproces naar een </w:t>
-            </w:r>
-            <w:r>
-              <w:t>definitieve</w:t>
-            </w:r>
-            <w:r>
-              <w:t xml:space="preserve"> </w:t>
-            </w:r>
+            <w:proofErr w:type="spellEnd"/>
+            <w:r>
+              <w:t xml:space="preserve"> gewijzigd vanuit het normalisatieproces naar een definitieve </w:t>
+            </w:r>
+            <w:proofErr w:type="spellStart"/>
             <w:r>
               <w:t>datadictionary</w:t>
             </w:r>
+            <w:proofErr w:type="spellEnd"/>
           </w:p>
         </w:tc>
         <w:tc>
@@ -7842,8 +7489,6 @@
             <w:r>
               <w:t>2.0.0</w:t>
             </w:r>
-            <w:bookmarkStart w:id="16" w:name="_GoBack"/>
-            <w:bookmarkEnd w:id="16"/>
           </w:p>
         </w:tc>
       </w:tr>
@@ -7929,7 +7574,13 @@
               <w:t xml:space="preserve">Casusnummer: </w:t>
             </w:r>
             <w:r>
-              <w:t>KT1_2</w:t>
+              <w:t>KT</w:t>
+            </w:r>
+            <w:r>
+              <w:t>2_0</w:t>
+            </w:r>
+            <w:r>
+              <w:t>2</w:t>
             </w:r>
           </w:p>
           <w:p>
@@ -7937,8 +7588,13 @@
               <w:pStyle w:val="Footer"/>
             </w:pPr>
             <w:r>
-              <w:t>Patrick van Batenburg, Steven Logghe</w:t>
-            </w:r>
+              <w:t xml:space="preserve">Patrick van Batenburg, Steven </w:t>
+            </w:r>
+            <w:proofErr w:type="spellStart"/>
+            <w:r>
+              <w:t>Logghe</w:t>
+            </w:r>
+            <w:proofErr w:type="spellEnd"/>
             <w:r>
               <w:tab/>
             </w:r>
@@ -9064,7 +8720,7 @@
 </file>
 
 <file path=customXml/itemProps2.xml><?xml version="1.0" encoding="utf-8"?>
-<ds:datastoreItem xmlns:ds="http://schemas.openxmlformats.org/officeDocument/2006/customXml" ds:itemID="{3BBC2BDC-8963-43D1-BE88-72B1E8948EFE}">
+<ds:datastoreItem xmlns:ds="http://schemas.openxmlformats.org/officeDocument/2006/customXml" ds:itemID="{CC6C8D16-5DE0-4540-8AF7-BB1EBF39435B}">
   <ds:schemaRefs>
     <ds:schemaRef ds:uri="http://schemas.openxmlformats.org/officeDocument/2006/bibliography"/>
   </ds:schemaRefs>

</xml_diff>

<commit_message>
updatet models en LinqToDB nuget package
</commit_message>
<xml_diff>
--- a/Documentatie/KT2/ad.2.2_Definitieve_Datadictionary.docx
+++ b/Documentatie/KT2/ad.2.2_Definitieve_Datadictionary.docx
@@ -3717,8 +3717,18 @@
                                     <w:sz w:val="26"/>
                                     <w:szCs w:val="26"/>
                                   </w:rPr>
-                                  <w:t>Steven Logghe</w:t>
+                                  <w:t xml:space="preserve">Steven </w:t>
                                 </w:r>
+                                <w:proofErr w:type="spellStart"/>
+                                <w:r>
+                                  <w:rPr>
+                                    <w:color w:val="5B9BD5" w:themeColor="accent1"/>
+                                    <w:sz w:val="26"/>
+                                    <w:szCs w:val="26"/>
+                                  </w:rPr>
+                                  <w:t>Logghe</w:t>
+                                </w:r>
+                                <w:proofErr w:type="spellEnd"/>
                               </w:p>
                             </w:txbxContent>
                           </wps:txbx>
@@ -3799,8 +3809,18 @@
                               <w:sz w:val="26"/>
                               <w:szCs w:val="26"/>
                             </w:rPr>
-                            <w:t>Steven Logghe</w:t>
+                            <w:t xml:space="preserve">Steven </w:t>
                           </w:r>
+                          <w:proofErr w:type="spellStart"/>
+                          <w:r>
+                            <w:rPr>
+                              <w:color w:val="5B9BD5" w:themeColor="accent1"/>
+                              <w:sz w:val="26"/>
+                              <w:szCs w:val="26"/>
+                            </w:rPr>
+                            <w:t>Logghe</w:t>
+                          </w:r>
+                          <w:proofErr w:type="spellEnd"/>
                         </w:p>
                       </w:txbxContent>
                     </v:textbox>
@@ -3937,6 +3957,7 @@
                                   </w:sdtPr>
                                   <w:sdtEndPr/>
                                   <w:sdtContent>
+                                    <w:proofErr w:type="spellStart"/>
                                     <w:r>
                                       <w:rPr>
                                         <w:color w:val="404040" w:themeColor="text1" w:themeTint="BF"/>
@@ -3945,6 +3966,7 @@
                                       </w:rPr>
                                       <w:t>Datadictionary</w:t>
                                     </w:r>
+                                    <w:proofErr w:type="spellEnd"/>
                                   </w:sdtContent>
                                 </w:sdt>
                               </w:p>
@@ -4034,6 +4056,7 @@
                             </w:sdtPr>
                             <w:sdtEndPr/>
                             <w:sdtContent>
+                              <w:proofErr w:type="spellStart"/>
                               <w:r>
                                 <w:rPr>
                                   <w:color w:val="404040" w:themeColor="text1" w:themeTint="BF"/>
@@ -4042,6 +4065,7 @@
                                 </w:rPr>
                                 <w:t>Datadictionary</w:t>
                               </w:r>
+                              <w:proofErr w:type="spellEnd"/>
                             </w:sdtContent>
                           </w:sdt>
                         </w:p>
@@ -4110,110 +4134,63 @@
           <w:r>
             <w:fldChar w:fldCharType="separate"/>
           </w:r>
-          <w:bookmarkStart w:id="0" w:name="_GoBack"/>
-          <w:bookmarkEnd w:id="0"/>
-          <w:r>
-            <w:rPr>
-              <w:rStyle w:val="Hyperlink"/>
-              <w:noProof/>
-            </w:rPr>
-            <w:fldChar w:fldCharType="begin"/>
-          </w:r>
-          <w:r>
-            <w:rPr>
-              <w:rStyle w:val="Hyperlink"/>
-              <w:noProof/>
-            </w:rPr>
-            <w:instrText xml:space="preserve"> </w:instrText>
-          </w:r>
-          <w:r>
-            <w:rPr>
-              <w:noProof/>
-            </w:rPr>
-            <w:instrText>HYPERLINK \l "_Toc482342442"</w:instrText>
-          </w:r>
-          <w:r>
-            <w:rPr>
-              <w:rStyle w:val="Hyperlink"/>
-              <w:noProof/>
-            </w:rPr>
-            <w:instrText xml:space="preserve"> </w:instrText>
-          </w:r>
-          <w:r>
-            <w:rPr>
-              <w:rStyle w:val="Hyperlink"/>
-              <w:noProof/>
-            </w:rPr>
-          </w:r>
-          <w:r>
-            <w:rPr>
-              <w:rStyle w:val="Hyperlink"/>
-              <w:noProof/>
-            </w:rPr>
-            <w:fldChar w:fldCharType="separate"/>
-          </w:r>
-          <w:r>
-            <w:rPr>
-              <w:rStyle w:val="Hyperlink"/>
-              <w:noProof/>
-            </w:rPr>
-            <w:t>Inleiding</w:t>
-          </w:r>
-          <w:r>
-            <w:rPr>
-              <w:noProof/>
-              <w:webHidden/>
-            </w:rPr>
-            <w:tab/>
-          </w:r>
-          <w:r>
-            <w:rPr>
-              <w:noProof/>
-              <w:webHidden/>
-            </w:rPr>
-            <w:fldChar w:fldCharType="begin"/>
-          </w:r>
-          <w:r>
-            <w:rPr>
-              <w:noProof/>
-              <w:webHidden/>
-            </w:rPr>
-            <w:instrText xml:space="preserve"> PAGEREF _Toc482342442 \h </w:instrText>
-          </w:r>
-          <w:r>
-            <w:rPr>
-              <w:noProof/>
-              <w:webHidden/>
-            </w:rPr>
-          </w:r>
-          <w:r>
-            <w:rPr>
-              <w:noProof/>
-              <w:webHidden/>
-            </w:rPr>
-            <w:fldChar w:fldCharType="separate"/>
-          </w:r>
-          <w:r>
-            <w:rPr>
-              <w:noProof/>
-              <w:webHidden/>
-            </w:rPr>
-            <w:t>2</w:t>
-          </w:r>
-          <w:r>
-            <w:rPr>
-              <w:noProof/>
-              <w:webHidden/>
-            </w:rPr>
-            <w:fldChar w:fldCharType="end"/>
-          </w:r>
-          <w:r>
-            <w:rPr>
-              <w:rStyle w:val="Hyperlink"/>
-              <w:noProof/>
-            </w:rPr>
-            <w:fldChar w:fldCharType="end"/>
-          </w:r>
+          <w:hyperlink w:anchor="_Toc481520693" w:history="1">
+            <w:r>
+              <w:rPr>
+                <w:rStyle w:val="Hyperlink"/>
+                <w:noProof/>
+              </w:rPr>
+              <w:t>Inleiding</w:t>
+            </w:r>
+            <w:r>
+              <w:rPr>
+                <w:noProof/>
+                <w:webHidden/>
+              </w:rPr>
+              <w:tab/>
+            </w:r>
+            <w:r>
+              <w:rPr>
+                <w:noProof/>
+                <w:webHidden/>
+              </w:rPr>
+              <w:fldChar w:fldCharType="begin"/>
+            </w:r>
+            <w:r>
+              <w:rPr>
+                <w:noProof/>
+                <w:webHidden/>
+              </w:rPr>
+              <w:instrText xml:space="preserve"> PAGEREF _Toc481520693 \h </w:instrText>
+            </w:r>
+            <w:r>
+              <w:rPr>
+                <w:noProof/>
+                <w:webHidden/>
+              </w:rPr>
+            </w:r>
+            <w:r>
+              <w:rPr>
+                <w:noProof/>
+                <w:webHidden/>
+              </w:rPr>
+              <w:fldChar w:fldCharType="separate"/>
+            </w:r>
+            <w:r>
+              <w:rPr>
+                <w:noProof/>
+                <w:webHidden/>
+              </w:rPr>
+              <w:t>2</w:t>
+            </w:r>
+            <w:r>
+              <w:rPr>
+                <w:noProof/>
+                <w:webHidden/>
+              </w:rPr>
+              <w:fldChar w:fldCharType="end"/>
+            </w:r>
+          </w:hyperlink>
         </w:p>
         <w:p>
           <w:pPr>
@@ -4227,7 +4204,7 @@
               <w:lang w:eastAsia="nl-NL"/>
             </w:rPr>
           </w:pPr>
-          <w:hyperlink w:anchor="_Toc482342443" w:history="1">
+          <w:hyperlink w:anchor="_Toc481520694" w:history="1">
             <w:r>
               <w:rPr>
                 <w:rStyle w:val="Hyperlink"/>
@@ -4254,7 +4231,7 @@
                 <w:noProof/>
                 <w:webHidden/>
               </w:rPr>
-              <w:instrText xml:space="preserve"> PAGEREF _Toc482342443 \h </w:instrText>
+              <w:instrText xml:space="preserve"> PAGEREF _Toc481520694 \h </w:instrText>
             </w:r>
             <w:r>
               <w:rPr>
@@ -4297,7 +4274,7 @@
               <w:lang w:eastAsia="nl-NL"/>
             </w:rPr>
           </w:pPr>
-          <w:hyperlink w:anchor="_Toc482342444" w:history="1">
+          <w:hyperlink w:anchor="_Toc481520695" w:history="1">
             <w:r>
               <w:rPr>
                 <w:rStyle w:val="Hyperlink"/>
@@ -4324,7 +4301,7 @@
                 <w:noProof/>
                 <w:webHidden/>
               </w:rPr>
-              <w:instrText xml:space="preserve"> PAGEREF _Toc482342444 \h </w:instrText>
+              <w:instrText xml:space="preserve"> PAGEREF _Toc481520695 \h </w:instrText>
             </w:r>
             <w:r>
               <w:rPr>
@@ -4367,7 +4344,7 @@
               <w:lang w:eastAsia="nl-NL"/>
             </w:rPr>
           </w:pPr>
-          <w:hyperlink w:anchor="_Toc482342445" w:history="1">
+          <w:hyperlink w:anchor="_Toc481520696" w:history="1">
             <w:r>
               <w:rPr>
                 <w:rStyle w:val="Hyperlink"/>
@@ -4394,7 +4371,7 @@
                 <w:noProof/>
                 <w:webHidden/>
               </w:rPr>
-              <w:instrText xml:space="preserve"> PAGEREF _Toc482342445 \h </w:instrText>
+              <w:instrText xml:space="preserve"> PAGEREF _Toc481520696 \h </w:instrText>
             </w:r>
             <w:r>
               <w:rPr>
@@ -4437,13 +4414,13 @@
               <w:lang w:eastAsia="nl-NL"/>
             </w:rPr>
           </w:pPr>
-          <w:hyperlink w:anchor="_Toc482342446" w:history="1">
+          <w:hyperlink w:anchor="_Toc481520697" w:history="1">
             <w:r>
               <w:rPr>
                 <w:rStyle w:val="Hyperlink"/>
                 <w:noProof/>
               </w:rPr>
-              <w:t>TaskMeta</w:t>
+              <w:t>Grade</w:t>
             </w:r>
             <w:r>
               <w:rPr>
@@ -4464,7 +4441,7 @@
                 <w:noProof/>
                 <w:webHidden/>
               </w:rPr>
-              <w:instrText xml:space="preserve"> PAGEREF _Toc482342446 \h </w:instrText>
+              <w:instrText xml:space="preserve"> PAGEREF _Toc481520697 \h </w:instrText>
             </w:r>
             <w:r>
               <w:rPr>
@@ -4507,13 +4484,13 @@
               <w:lang w:eastAsia="nl-NL"/>
             </w:rPr>
           </w:pPr>
-          <w:hyperlink w:anchor="_Toc482342447" w:history="1">
+          <w:hyperlink w:anchor="_Toc481520698" w:history="1">
             <w:r>
               <w:rPr>
                 <w:rStyle w:val="Hyperlink"/>
                 <w:noProof/>
               </w:rPr>
-              <w:t>Grade</w:t>
+              <w:t>Subject</w:t>
             </w:r>
             <w:r>
               <w:rPr>
@@ -4534,7 +4511,7 @@
                 <w:noProof/>
                 <w:webHidden/>
               </w:rPr>
-              <w:instrText xml:space="preserve"> PAGEREF _Toc482342447 \h </w:instrText>
+              <w:instrText xml:space="preserve"> PAGEREF _Toc481520698 \h </w:instrText>
             </w:r>
             <w:r>
               <w:rPr>
@@ -4577,13 +4554,13 @@
               <w:lang w:eastAsia="nl-NL"/>
             </w:rPr>
           </w:pPr>
-          <w:hyperlink w:anchor="_Toc482342448" w:history="1">
+          <w:hyperlink w:anchor="_Toc481520699" w:history="1">
             <w:r>
               <w:rPr>
                 <w:rStyle w:val="Hyperlink"/>
                 <w:noProof/>
               </w:rPr>
-              <w:t>Subject</w:t>
+              <w:t>Schedule</w:t>
             </w:r>
             <w:r>
               <w:rPr>
@@ -4604,7 +4581,7 @@
                 <w:noProof/>
                 <w:webHidden/>
               </w:rPr>
-              <w:instrText xml:space="preserve"> PAGEREF _Toc482342448 \h </w:instrText>
+              <w:instrText xml:space="preserve"> PAGEREF _Toc481520699 \h </w:instrText>
             </w:r>
             <w:r>
               <w:rPr>
@@ -4647,7 +4624,7 @@
               <w:lang w:eastAsia="nl-NL"/>
             </w:rPr>
           </w:pPr>
-          <w:hyperlink w:anchor="_Toc482342449" w:history="1">
+          <w:hyperlink w:anchor="_Toc481520700" w:history="1">
             <w:r>
               <w:rPr>
                 <w:rStyle w:val="Hyperlink"/>
@@ -4674,7 +4651,7 @@
                 <w:noProof/>
                 <w:webHidden/>
               </w:rPr>
-              <w:instrText xml:space="preserve"> PAGEREF _Toc482342449 \h </w:instrText>
+              <w:instrText xml:space="preserve"> PAGEREF _Toc481520700 \h </w:instrText>
             </w:r>
             <w:r>
               <w:rPr>
@@ -4717,7 +4694,7 @@
               <w:lang w:eastAsia="nl-NL"/>
             </w:rPr>
           </w:pPr>
-          <w:hyperlink w:anchor="_Toc482342450" w:history="1">
+          <w:hyperlink w:anchor="_Toc481520701" w:history="1">
             <w:r>
               <w:rPr>
                 <w:rStyle w:val="Hyperlink"/>
@@ -4744,7 +4721,7 @@
                 <w:noProof/>
                 <w:webHidden/>
               </w:rPr>
-              <w:instrText xml:space="preserve"> PAGEREF _Toc482342450 \h </w:instrText>
+              <w:instrText xml:space="preserve"> PAGEREF _Toc481520701 \h </w:instrText>
             </w:r>
             <w:r>
               <w:rPr>
@@ -4798,14 +4775,14 @@
       <w:pPr>
         <w:pStyle w:val="Heading1"/>
       </w:pPr>
-      <w:bookmarkStart w:id="1" w:name="_Toc478715395"/>
-      <w:bookmarkStart w:id="2" w:name="_Toc482342442"/>
+      <w:bookmarkStart w:id="0" w:name="_Toc478715395"/>
+      <w:bookmarkStart w:id="1" w:name="_Toc481520693"/>
       <w:r>
         <w:lastRenderedPageBreak/>
         <w:t>Inleiding</w:t>
       </w:r>
+      <w:bookmarkEnd w:id="0"/>
       <w:bookmarkEnd w:id="1"/>
-      <w:bookmarkEnd w:id="2"/>
     </w:p>
     <w:p>
       <w:pPr>
@@ -4848,25 +4825,25 @@
       <w:pPr>
         <w:pStyle w:val="Heading1"/>
       </w:pPr>
-      <w:bookmarkStart w:id="3" w:name="_Toc478715396"/>
-      <w:bookmarkStart w:id="4" w:name="_Toc482342443"/>
+      <w:bookmarkStart w:id="2" w:name="_Toc478715396"/>
+      <w:bookmarkStart w:id="3" w:name="_Toc481520694"/>
       <w:r>
         <w:t>Tabellen</w:t>
       </w:r>
+      <w:bookmarkEnd w:id="2"/>
       <w:bookmarkEnd w:id="3"/>
-      <w:bookmarkEnd w:id="4"/>
     </w:p>
     <w:p>
       <w:pPr>
         <w:pStyle w:val="Heading2"/>
       </w:pPr>
-      <w:bookmarkStart w:id="5" w:name="_Toc478715397"/>
-      <w:bookmarkStart w:id="6" w:name="_Toc482342444"/>
+      <w:bookmarkStart w:id="4" w:name="_Toc478715397"/>
+      <w:bookmarkStart w:id="5" w:name="_Toc481520695"/>
       <w:r>
         <w:t>User</w:t>
       </w:r>
+      <w:bookmarkEnd w:id="4"/>
       <w:bookmarkEnd w:id="5"/>
-      <w:bookmarkEnd w:id="6"/>
     </w:p>
     <w:tbl>
       <w:tblPr>
@@ -4972,12 +4949,14 @@
                 <w:u w:val="single"/>
               </w:rPr>
             </w:pPr>
+            <w:proofErr w:type="spellStart"/>
             <w:r>
               <w:rPr>
                 <w:u w:val="single"/>
               </w:rPr>
               <w:t>UserId</w:t>
             </w:r>
+            <w:proofErr w:type="spellEnd"/>
           </w:p>
         </w:tc>
         <w:tc>
@@ -5085,7 +5064,15 @@
               <w:cnfStyle w:val="000000000000" w:firstRow="0" w:lastRow="0" w:firstColumn="0" w:lastColumn="0" w:oddVBand="0" w:evenVBand="0" w:oddHBand="0" w:evenHBand="0" w:firstRowFirstColumn="0" w:firstRowLastColumn="0" w:lastRowFirstColumn="0" w:lastRowLastColumn="0"/>
             </w:pPr>
             <w:r>
-              <w:t>a-z A-Z 0-9 -_</w:t>
+              <w:t>a-</w:t>
+            </w:r>
+            <w:proofErr w:type="spellStart"/>
+            <w:r>
+              <w:t>z</w:t>
+            </w:r>
+            <w:proofErr w:type="spellEnd"/>
+            <w:r>
+              <w:t xml:space="preserve"> A-Z 0-9 -_</w:t>
             </w:r>
           </w:p>
         </w:tc>
@@ -5200,9 +5187,11 @@
             <w:tcW w:w="1384" w:type="dxa"/>
           </w:tcPr>
           <w:p>
+            <w:proofErr w:type="spellStart"/>
             <w:r>
               <w:t>Role</w:t>
             </w:r>
+            <w:proofErr w:type="spellEnd"/>
           </w:p>
         </w:tc>
         <w:tc>
@@ -5229,7 +5218,15 @@
               <w:cnfStyle w:val="000000000000" w:firstRow="0" w:lastRow="0" w:firstColumn="0" w:lastColumn="0" w:oddVBand="0" w:evenVBand="0" w:oddHBand="0" w:evenHBand="0" w:firstRowFirstColumn="0" w:firstRowLastColumn="0" w:lastRowFirstColumn="0" w:lastRowLastColumn="0"/>
             </w:pPr>
             <w:r>
-              <w:t>Kan Admin of Member bevatten</w:t>
+              <w:t xml:space="preserve">Kan </w:t>
+            </w:r>
+            <w:proofErr w:type="spellStart"/>
+            <w:r>
+              <w:t>Admin</w:t>
+            </w:r>
+            <w:proofErr w:type="spellEnd"/>
+            <w:r>
+              <w:t xml:space="preserve"> of Member bevatten</w:t>
             </w:r>
             <w:r>
               <w:t>. Member is standaard waarde.</w:t>
@@ -5280,13 +5277,15 @@
       <w:pPr>
         <w:pStyle w:val="Heading2"/>
       </w:pPr>
-      <w:bookmarkStart w:id="7" w:name="_Toc478715399"/>
-      <w:bookmarkStart w:id="8" w:name="_Toc482342445"/>
+      <w:bookmarkStart w:id="6" w:name="_Toc478715399"/>
+      <w:bookmarkStart w:id="7" w:name="_Toc481520696"/>
+      <w:proofErr w:type="spellStart"/>
       <w:r>
         <w:t>Task</w:t>
       </w:r>
+      <w:bookmarkEnd w:id="6"/>
       <w:bookmarkEnd w:id="7"/>
-      <w:bookmarkEnd w:id="8"/>
+      <w:proofErr w:type="spellEnd"/>
     </w:p>
     <w:tbl>
       <w:tblPr>
@@ -5392,12 +5391,14 @@
                 <w:u w:val="single"/>
               </w:rPr>
             </w:pPr>
+            <w:proofErr w:type="spellStart"/>
             <w:r>
               <w:rPr>
                 <w:u w:val="single"/>
               </w:rPr>
               <w:t>UserId</w:t>
             </w:r>
+            <w:proofErr w:type="spellEnd"/>
           </w:p>
         </w:tc>
         <w:tc>
@@ -5469,12 +5470,14 @@
                 <w:u w:val="single"/>
               </w:rPr>
             </w:pPr>
+            <w:proofErr w:type="spellStart"/>
             <w:r>
               <w:rPr>
                 <w:u w:val="single"/>
               </w:rPr>
               <w:t>TaskId</w:t>
             </w:r>
+            <w:proofErr w:type="spellEnd"/>
           </w:p>
         </w:tc>
         <w:tc>
@@ -5544,9 +5547,11 @@
             <w:tcW w:w="1384" w:type="dxa"/>
           </w:tcPr>
           <w:p>
+            <w:proofErr w:type="spellStart"/>
             <w:r>
               <w:t>TaskTitle</w:t>
             </w:r>
+            <w:proofErr w:type="spellEnd"/>
           </w:p>
         </w:tc>
         <w:tc>
@@ -5613,9 +5618,11 @@
             <w:tcW w:w="1384" w:type="dxa"/>
           </w:tcPr>
           <w:p>
+            <w:proofErr w:type="spellStart"/>
             <w:r>
               <w:t>TaskDate</w:t>
             </w:r>
+            <w:proofErr w:type="spellEnd"/>
           </w:p>
         </w:tc>
         <w:tc>
@@ -5695,9 +5702,11 @@
             <w:tcW w:w="1384" w:type="dxa"/>
           </w:tcPr>
           <w:p>
+            <w:proofErr w:type="spellStart"/>
             <w:r>
               <w:t>TaskDuration</w:t>
             </w:r>
+            <w:proofErr w:type="spellEnd"/>
           </w:p>
         </w:tc>
         <w:tc>
@@ -5726,6 +5735,8 @@
             <w:r>
               <w:t>HH:MM:SS</w:t>
             </w:r>
+            <w:bookmarkStart w:id="8" w:name="_GoBack"/>
+            <w:bookmarkEnd w:id="8"/>
           </w:p>
         </w:tc>
         <w:tc>
@@ -5764,9 +5775,11 @@
             <w:tcW w:w="1384" w:type="dxa"/>
           </w:tcPr>
           <w:p>
+            <w:proofErr w:type="spellStart"/>
             <w:r>
               <w:t>TaskRepeats</w:t>
             </w:r>
+            <w:proofErr w:type="spellEnd"/>
           </w:p>
         </w:tc>
         <w:tc>
@@ -5793,7 +5806,15 @@
               <w:cnfStyle w:val="000000000000" w:firstRow="0" w:lastRow="0" w:firstColumn="0" w:lastColumn="0" w:oddVBand="0" w:evenVBand="0" w:oddHBand="0" w:evenHBand="0" w:firstRowFirstColumn="0" w:firstRowLastColumn="0" w:lastRowFirstColumn="0" w:lastRowLastColumn="0"/>
             </w:pPr>
             <w:r>
-              <w:t>0 = False,</w:t>
+              <w:t xml:space="preserve">0 = </w:t>
+            </w:r>
+            <w:proofErr w:type="spellStart"/>
+            <w:r>
+              <w:t>False</w:t>
+            </w:r>
+            <w:proofErr w:type="spellEnd"/>
+            <w:r>
+              <w:t>,</w:t>
             </w:r>
           </w:p>
           <w:p>
@@ -5845,9 +5866,11 @@
             <w:tcW w:w="1384" w:type="dxa"/>
           </w:tcPr>
           <w:p>
+            <w:proofErr w:type="spellStart"/>
             <w:r>
               <w:t>TaskLabel</w:t>
             </w:r>
+            <w:proofErr w:type="spellEnd"/>
           </w:p>
         </w:tc>
         <w:tc>
@@ -5880,7 +5903,15 @@
               <w:t xml:space="preserve"> van alleen </w:t>
             </w:r>
             <w:r>
-              <w:t>a-z A-Z 0-9</w:t>
+              <w:t>a-</w:t>
+            </w:r>
+            <w:proofErr w:type="spellStart"/>
+            <w:r>
+              <w:t>z</w:t>
+            </w:r>
+            <w:proofErr w:type="spellEnd"/>
+            <w:r>
+              <w:t xml:space="preserve"> A-Z 0-9</w:t>
             </w:r>
           </w:p>
         </w:tc>
@@ -5928,13 +5959,10 @@
       <w:pPr>
         <w:pStyle w:val="Heading2"/>
       </w:pPr>
-      <w:bookmarkStart w:id="9" w:name="_Toc482342446"/>
+      <w:bookmarkStart w:id="9" w:name="_Toc481520697"/>
       <w:r>
         <w:lastRenderedPageBreak/>
-        <w:t>Task</w:t>
-      </w:r>
-      <w:r>
-        <w:t>Meta</w:t>
+        <w:t>Grade</w:t>
       </w:r>
       <w:bookmarkEnd w:id="9"/>
     </w:p>
@@ -6042,12 +6070,14 @@
                 <w:u w:val="single"/>
               </w:rPr>
             </w:pPr>
+            <w:proofErr w:type="spellStart"/>
             <w:r>
               <w:rPr>
                 <w:u w:val="single"/>
               </w:rPr>
-              <w:t>TaskId</w:t>
-            </w:r>
+              <w:t>UserId</w:t>
+            </w:r>
+            <w:proofErr w:type="spellEnd"/>
           </w:p>
         </w:tc>
         <w:tc>
@@ -6102,7 +6132,7 @@
               <w:cnfStyle w:val="000000100000" w:firstRow="0" w:lastRow="0" w:firstColumn="0" w:lastColumn="0" w:oddVBand="0" w:evenVBand="0" w:oddHBand="1" w:evenHBand="0" w:firstRowFirstColumn="0" w:firstRowLastColumn="0" w:lastRowFirstColumn="0" w:lastRowLastColumn="0"/>
             </w:pPr>
             <w:r>
-              <w:t>Uniek nummer van de taak.</w:t>
+              <w:t>Uniek nummer van de gebruiker.</w:t>
             </w:r>
           </w:p>
         </w:tc>
@@ -6114,9 +6144,19 @@
             <w:tcW w:w="1384" w:type="dxa"/>
           </w:tcPr>
           <w:p>
-            <w:r>
-              <w:t>TaskRepeats</w:t>
-            </w:r>
+            <w:pPr>
+              <w:rPr>
+                <w:u w:val="single"/>
+              </w:rPr>
+            </w:pPr>
+            <w:proofErr w:type="spellStart"/>
+            <w:r>
+              <w:rPr>
+                <w:u w:val="single"/>
+              </w:rPr>
+              <w:t>SubjectRowIndex</w:t>
+            </w:r>
+            <w:proofErr w:type="spellEnd"/>
           </w:p>
         </w:tc>
         <w:tc>
@@ -6129,7 +6169,7 @@
               <w:cnfStyle w:val="000000000000" w:firstRow="0" w:lastRow="0" w:firstColumn="0" w:lastColumn="0" w:oddVBand="0" w:evenVBand="0" w:oddHBand="0" w:evenHBand="0" w:firstRowFirstColumn="0" w:firstRowLastColumn="0" w:lastRowFirstColumn="0" w:lastRowLastColumn="0"/>
             </w:pPr>
             <w:r>
-              <w:t>TINYINT</w:t>
+              <w:t>INT</w:t>
             </w:r>
           </w:p>
         </w:tc>
@@ -6143,17 +6183,54 @@
               <w:cnfStyle w:val="000000000000" w:firstRow="0" w:lastRow="0" w:firstColumn="0" w:lastColumn="0" w:oddVBand="0" w:evenVBand="0" w:oddHBand="0" w:evenHBand="0" w:firstRowFirstColumn="0" w:firstRowLastColumn="0" w:lastRowFirstColumn="0" w:lastRowLastColumn="0"/>
             </w:pPr>
             <w:r>
-              <w:t>0 = False,</w:t>
-            </w:r>
-          </w:p>
+              <w:t>0 - MAX</w:t>
+            </w:r>
+          </w:p>
+        </w:tc>
+        <w:tc>
+          <w:tcPr>
+            <w:tcW w:w="1134" w:type="dxa"/>
+          </w:tcPr>
           <w:p>
             <w:pPr>
               <w:pStyle w:val="NoSpacing"/>
               <w:cnfStyle w:val="000000000000" w:firstRow="0" w:lastRow="0" w:firstColumn="0" w:lastColumn="0" w:oddVBand="0" w:evenVBand="0" w:oddHBand="0" w:evenHBand="0" w:firstRowFirstColumn="0" w:firstRowLastColumn="0" w:lastRowFirstColumn="0" w:lastRowLastColumn="0"/>
             </w:pPr>
             <w:r>
-              <w:t>1 = True</w:t>
-            </w:r>
+              <w:t>Ja</w:t>
+            </w:r>
+          </w:p>
+        </w:tc>
+        <w:tc>
+          <w:tcPr>
+            <w:tcW w:w="3859" w:type="dxa"/>
+          </w:tcPr>
+          <w:p>
+            <w:pPr>
+              <w:pStyle w:val="NoSpacing"/>
+              <w:cnfStyle w:val="000000000000" w:firstRow="0" w:lastRow="0" w:firstColumn="0" w:lastColumn="0" w:oddVBand="0" w:evenVBand="0" w:oddHBand="0" w:evenHBand="0" w:firstRowFirstColumn="0" w:firstRowLastColumn="0" w:lastRowFirstColumn="0" w:lastRowLastColumn="0"/>
+            </w:pPr>
+            <w:r>
+              <w:t>Houdt bij waar tot welke rij dit cijfer toebehoord.</w:t>
+            </w:r>
+          </w:p>
+        </w:tc>
+      </w:tr>
+      <w:tr>
+        <w:trPr>
+          <w:cnfStyle w:val="000000100000" w:firstRow="0" w:lastRow="0" w:firstColumn="0" w:lastColumn="0" w:oddVBand="0" w:evenVBand="0" w:oddHBand="1" w:evenHBand="0" w:firstRowFirstColumn="0" w:firstRowLastColumn="0" w:lastRowFirstColumn="0" w:lastRowLastColumn="0"/>
+        </w:trPr>
+        <w:tc>
+          <w:tcPr>
+            <w:cnfStyle w:val="001000000000" w:firstRow="0" w:lastRow="0" w:firstColumn="1" w:lastColumn="0" w:oddVBand="0" w:evenVBand="0" w:oddHBand="0" w:evenHBand="0" w:firstRowFirstColumn="0" w:firstRowLastColumn="0" w:lastRowFirstColumn="0" w:lastRowLastColumn="0"/>
+            <w:tcW w:w="1384" w:type="dxa"/>
+          </w:tcPr>
+          <w:p>
+            <w:proofErr w:type="spellStart"/>
+            <w:r>
+              <w:t>GradeColumnIndex</w:t>
+            </w:r>
+            <w:proofErr w:type="spellEnd"/>
           </w:p>
         </w:tc>
         <w:tc>
@@ -6163,8 +6240,107 @@
           <w:p>
             <w:pPr>
               <w:pStyle w:val="NoSpacing"/>
+              <w:cnfStyle w:val="000000100000" w:firstRow="0" w:lastRow="0" w:firstColumn="0" w:lastColumn="0" w:oddVBand="0" w:evenVBand="0" w:oddHBand="1" w:evenHBand="0" w:firstRowFirstColumn="0" w:firstRowLastColumn="0" w:lastRowFirstColumn="0" w:lastRowLastColumn="0"/>
+            </w:pPr>
+            <w:r>
+              <w:t>INT</w:t>
+            </w:r>
+          </w:p>
+        </w:tc>
+        <w:tc>
+          <w:tcPr>
+            <w:tcW w:w="1701" w:type="dxa"/>
+          </w:tcPr>
+          <w:p>
+            <w:pPr>
+              <w:pStyle w:val="NoSpacing"/>
+              <w:cnfStyle w:val="000000100000" w:firstRow="0" w:lastRow="0" w:firstColumn="0" w:lastColumn="0" w:oddVBand="0" w:evenVBand="0" w:oddHBand="1" w:evenHBand="0" w:firstRowFirstColumn="0" w:firstRowLastColumn="0" w:lastRowFirstColumn="0" w:lastRowLastColumn="0"/>
+            </w:pPr>
+            <w:r>
+              <w:t>0 - MAX</w:t>
+            </w:r>
+          </w:p>
+        </w:tc>
+        <w:tc>
+          <w:tcPr>
+            <w:tcW w:w="1134" w:type="dxa"/>
+          </w:tcPr>
+          <w:p>
+            <w:pPr>
+              <w:pStyle w:val="NoSpacing"/>
+              <w:cnfStyle w:val="000000100000" w:firstRow="0" w:lastRow="0" w:firstColumn="0" w:lastColumn="0" w:oddVBand="0" w:evenVBand="0" w:oddHBand="1" w:evenHBand="0" w:firstRowFirstColumn="0" w:firstRowLastColumn="0" w:lastRowFirstColumn="0" w:lastRowLastColumn="0"/>
+            </w:pPr>
+            <w:r>
+              <w:t>Ja</w:t>
+            </w:r>
+          </w:p>
+        </w:tc>
+        <w:tc>
+          <w:tcPr>
+            <w:tcW w:w="3859" w:type="dxa"/>
+          </w:tcPr>
+          <w:p>
+            <w:pPr>
+              <w:pStyle w:val="NoSpacing"/>
+              <w:cnfStyle w:val="000000100000" w:firstRow="0" w:lastRow="0" w:firstColumn="0" w:lastColumn="0" w:oddVBand="0" w:evenVBand="0" w:oddHBand="1" w:evenHBand="0" w:firstRowFirstColumn="0" w:firstRowLastColumn="0" w:lastRowFirstColumn="0" w:lastRowLastColumn="0"/>
+            </w:pPr>
+            <w:r>
+              <w:t>Houdt bij waar tot welke kolom dit cijfer toebehoord.</w:t>
+            </w:r>
+          </w:p>
+        </w:tc>
+      </w:tr>
+      <w:tr>
+        <w:tc>
+          <w:tcPr>
+            <w:cnfStyle w:val="001000000000" w:firstRow="0" w:lastRow="0" w:firstColumn="1" w:lastColumn="0" w:oddVBand="0" w:evenVBand="0" w:oddHBand="0" w:evenHBand="0" w:firstRowFirstColumn="0" w:firstRowLastColumn="0" w:lastRowFirstColumn="0" w:lastRowLastColumn="0"/>
+            <w:tcW w:w="1384" w:type="dxa"/>
+          </w:tcPr>
+          <w:p>
+            <w:r>
+              <w:t>Grade</w:t>
+            </w:r>
+          </w:p>
+        </w:tc>
+        <w:tc>
+          <w:tcPr>
+            <w:tcW w:w="1134" w:type="dxa"/>
+          </w:tcPr>
+          <w:p>
+            <w:pPr>
+              <w:pStyle w:val="NoSpacing"/>
               <w:cnfStyle w:val="000000000000" w:firstRow="0" w:lastRow="0" w:firstColumn="0" w:lastColumn="0" w:oddVBand="0" w:evenVBand="0" w:oddHBand="0" w:evenHBand="0" w:firstRowFirstColumn="0" w:firstRowLastColumn="0" w:lastRowFirstColumn="0" w:lastRowLastColumn="0"/>
             </w:pPr>
+            <w:proofErr w:type="spellStart"/>
+            <w:r>
+              <w:t>Float</w:t>
+            </w:r>
+            <w:proofErr w:type="spellEnd"/>
+          </w:p>
+        </w:tc>
+        <w:tc>
+          <w:tcPr>
+            <w:tcW w:w="1701" w:type="dxa"/>
+          </w:tcPr>
+          <w:p>
+            <w:pPr>
+              <w:pStyle w:val="NoSpacing"/>
+              <w:cnfStyle w:val="000000000000" w:firstRow="0" w:lastRow="0" w:firstColumn="0" w:lastColumn="0" w:oddVBand="0" w:evenVBand="0" w:oddHBand="0" w:evenHBand="0" w:firstRowFirstColumn="0" w:firstRowLastColumn="0" w:lastRowFirstColumn="0" w:lastRowLastColumn="0"/>
+            </w:pPr>
+            <w:r>
+              <w:t>0,0 tot 10,0 en kan decimalen bevatten.</w:t>
+            </w:r>
+          </w:p>
+        </w:tc>
+        <w:tc>
+          <w:tcPr>
+            <w:tcW w:w="1134" w:type="dxa"/>
+          </w:tcPr>
+          <w:p>
+            <w:pPr>
+              <w:pStyle w:val="NoSpacing"/>
+              <w:cnfStyle w:val="000000000000" w:firstRow="0" w:lastRow="0" w:firstColumn="0" w:lastColumn="0" w:oddVBand="0" w:evenVBand="0" w:oddHBand="0" w:evenHBand="0" w:firstRowFirstColumn="0" w:firstRowLastColumn="0" w:lastRowFirstColumn="0" w:lastRowLastColumn="0"/>
+            </w:pPr>
             <w:r>
               <w:t>Ja</w:t>
             </w:r>
@@ -6180,7 +6356,7 @@
               <w:cnfStyle w:val="000000000000" w:firstRow="0" w:lastRow="0" w:firstColumn="0" w:lastColumn="0" w:oddVBand="0" w:evenVBand="0" w:oddHBand="0" w:evenHBand="0" w:firstRowFirstColumn="0" w:firstRowLastColumn="0" w:lastRowFirstColumn="0" w:lastRowLastColumn="0"/>
             </w:pPr>
             <w:r>
-              <w:t>Wanneer deze taak zich wel of niet moet herhalen.</w:t>
+              <w:t>Cijfer van de gebruiker voor een vak die zelf ingevuld kan worden.</w:t>
             </w:r>
           </w:p>
         </w:tc>
@@ -6191,14 +6367,18 @@
         <w:pStyle w:val="NoSpacing"/>
       </w:pPr>
     </w:p>
-    <w:p/>
+    <w:p>
+      <w:pPr>
+        <w:pStyle w:val="NoSpacing"/>
+      </w:pPr>
+    </w:p>
     <w:p>
       <w:pPr>
         <w:pStyle w:val="Heading2"/>
       </w:pPr>
-      <w:bookmarkStart w:id="10" w:name="_Toc482342447"/>
+      <w:bookmarkStart w:id="10" w:name="_Toc481520698"/>
       <w:r>
-        <w:t>Grade</w:t>
+        <w:t>Subject</w:t>
       </w:r>
       <w:bookmarkEnd w:id="10"/>
     </w:p>
@@ -6306,12 +6486,14 @@
                 <w:u w:val="single"/>
               </w:rPr>
             </w:pPr>
+            <w:proofErr w:type="spellStart"/>
             <w:r>
               <w:rPr>
                 <w:u w:val="single"/>
               </w:rPr>
               <w:t>UserId</w:t>
             </w:r>
+            <w:proofErr w:type="spellEnd"/>
           </w:p>
         </w:tc>
         <w:tc>
@@ -6383,12 +6565,14 @@
                 <w:u w:val="single"/>
               </w:rPr>
             </w:pPr>
+            <w:proofErr w:type="spellStart"/>
             <w:r>
               <w:rPr>
                 <w:u w:val="single"/>
               </w:rPr>
               <w:t>SubjectRowIndex</w:t>
             </w:r>
+            <w:proofErr w:type="spellEnd"/>
           </w:p>
         </w:tc>
         <w:tc>
@@ -6458,9 +6642,11 @@
             <w:tcW w:w="1384" w:type="dxa"/>
           </w:tcPr>
           <w:p>
-            <w:r>
-              <w:t>GradeColumnIndex</w:t>
-            </w:r>
+            <w:proofErr w:type="spellStart"/>
+            <w:r>
+              <w:t>SubjectName</w:t>
+            </w:r>
+            <w:proofErr w:type="spellEnd"/>
           </w:p>
         </w:tc>
         <w:tc>
@@ -6473,7 +6659,7 @@
               <w:cnfStyle w:val="000000100000" w:firstRow="0" w:lastRow="0" w:firstColumn="0" w:lastColumn="0" w:oddVBand="0" w:evenVBand="0" w:oddHBand="1" w:evenHBand="0" w:firstRowFirstColumn="0" w:firstRowLastColumn="0" w:lastRowFirstColumn="0" w:lastRowLastColumn="0"/>
             </w:pPr>
             <w:r>
-              <w:t>INT</w:t>
+              <w:t>VARCHAR</w:t>
             </w:r>
           </w:p>
         </w:tc>
@@ -6487,7 +6673,21 @@
               <w:cnfStyle w:val="000000100000" w:firstRow="0" w:lastRow="0" w:firstColumn="0" w:lastColumn="0" w:oddVBand="0" w:evenVBand="0" w:oddHBand="1" w:evenHBand="0" w:firstRowFirstColumn="0" w:firstRowLastColumn="0" w:lastRowFirstColumn="0" w:lastRowLastColumn="0"/>
             </w:pPr>
             <w:r>
-              <w:t>0 - MAX</w:t>
+              <w:t>Tekenreeks</w:t>
+            </w:r>
+            <w:r>
+              <w:t xml:space="preserve"> van alleen </w:t>
+            </w:r>
+            <w:r>
+              <w:t>a-</w:t>
+            </w:r>
+            <w:proofErr w:type="spellStart"/>
+            <w:r>
+              <w:t>z</w:t>
+            </w:r>
+            <w:proofErr w:type="spellEnd"/>
+            <w:r>
+              <w:t xml:space="preserve"> A-Z 0-9</w:t>
             </w:r>
           </w:p>
         </w:tc>
@@ -6501,7 +6701,7 @@
               <w:cnfStyle w:val="000000100000" w:firstRow="0" w:lastRow="0" w:firstColumn="0" w:lastColumn="0" w:oddVBand="0" w:evenVBand="0" w:oddHBand="1" w:evenHBand="0" w:firstRowFirstColumn="0" w:firstRowLastColumn="0" w:lastRowFirstColumn="0" w:lastRowLastColumn="0"/>
             </w:pPr>
             <w:r>
-              <w:t>Ja</w:t>
+              <w:t>Nee</w:t>
             </w:r>
           </w:p>
         </w:tc>
@@ -6515,76 +6715,7 @@
               <w:cnfStyle w:val="000000100000" w:firstRow="0" w:lastRow="0" w:firstColumn="0" w:lastColumn="0" w:oddVBand="0" w:evenVBand="0" w:oddHBand="1" w:evenHBand="0" w:firstRowFirstColumn="0" w:firstRowLastColumn="0" w:lastRowFirstColumn="0" w:lastRowLastColumn="0"/>
             </w:pPr>
             <w:r>
-              <w:t>Houdt bij waar tot welke kolom dit cijfer toebehoord.</w:t>
-            </w:r>
-          </w:p>
-        </w:tc>
-      </w:tr>
-      <w:tr>
-        <w:tc>
-          <w:tcPr>
-            <w:cnfStyle w:val="001000000000" w:firstRow="0" w:lastRow="0" w:firstColumn="1" w:lastColumn="0" w:oddVBand="0" w:evenVBand="0" w:oddHBand="0" w:evenHBand="0" w:firstRowFirstColumn="0" w:firstRowLastColumn="0" w:lastRowFirstColumn="0" w:lastRowLastColumn="0"/>
-            <w:tcW w:w="1384" w:type="dxa"/>
-          </w:tcPr>
-          <w:p>
-            <w:r>
-              <w:t>Grade</w:t>
-            </w:r>
-          </w:p>
-        </w:tc>
-        <w:tc>
-          <w:tcPr>
-            <w:tcW w:w="1134" w:type="dxa"/>
-          </w:tcPr>
-          <w:p>
-            <w:pPr>
-              <w:pStyle w:val="NoSpacing"/>
-              <w:cnfStyle w:val="000000000000" w:firstRow="0" w:lastRow="0" w:firstColumn="0" w:lastColumn="0" w:oddVBand="0" w:evenVBand="0" w:oddHBand="0" w:evenHBand="0" w:firstRowFirstColumn="0" w:firstRowLastColumn="0" w:lastRowFirstColumn="0" w:lastRowLastColumn="0"/>
-            </w:pPr>
-            <w:r>
-              <w:t>Float</w:t>
-            </w:r>
-          </w:p>
-        </w:tc>
-        <w:tc>
-          <w:tcPr>
-            <w:tcW w:w="1701" w:type="dxa"/>
-          </w:tcPr>
-          <w:p>
-            <w:pPr>
-              <w:pStyle w:val="NoSpacing"/>
-              <w:cnfStyle w:val="000000000000" w:firstRow="0" w:lastRow="0" w:firstColumn="0" w:lastColumn="0" w:oddVBand="0" w:evenVBand="0" w:oddHBand="0" w:evenHBand="0" w:firstRowFirstColumn="0" w:firstRowLastColumn="0" w:lastRowFirstColumn="0" w:lastRowLastColumn="0"/>
-            </w:pPr>
-            <w:r>
-              <w:t>0,0 tot 10,0 en kan decimalen bevatten.</w:t>
-            </w:r>
-          </w:p>
-        </w:tc>
-        <w:tc>
-          <w:tcPr>
-            <w:tcW w:w="1134" w:type="dxa"/>
-          </w:tcPr>
-          <w:p>
-            <w:pPr>
-              <w:pStyle w:val="NoSpacing"/>
-              <w:cnfStyle w:val="000000000000" w:firstRow="0" w:lastRow="0" w:firstColumn="0" w:lastColumn="0" w:oddVBand="0" w:evenVBand="0" w:oddHBand="0" w:evenHBand="0" w:firstRowFirstColumn="0" w:firstRowLastColumn="0" w:lastRowFirstColumn="0" w:lastRowLastColumn="0"/>
-            </w:pPr>
-            <w:r>
-              <w:t>Ja</w:t>
-            </w:r>
-          </w:p>
-        </w:tc>
-        <w:tc>
-          <w:tcPr>
-            <w:tcW w:w="3859" w:type="dxa"/>
-          </w:tcPr>
-          <w:p>
-            <w:pPr>
-              <w:pStyle w:val="NoSpacing"/>
-              <w:cnfStyle w:val="000000000000" w:firstRow="0" w:lastRow="0" w:firstColumn="0" w:lastColumn="0" w:oddVBand="0" w:evenVBand="0" w:oddHBand="0" w:evenHBand="0" w:firstRowFirstColumn="0" w:firstRowLastColumn="0" w:lastRowFirstColumn="0" w:lastRowLastColumn="0"/>
-            </w:pPr>
-            <w:r>
-              <w:t>Cijfer van de gebruiker voor een vak die zelf ingevuld kan worden.</w:t>
+              <w:t>Naam van het  vak dat de gebruiker zelf kan invullen.</w:t>
             </w:r>
           </w:p>
         </w:tc>
@@ -6604,11 +6735,13 @@
       <w:pPr>
         <w:pStyle w:val="Heading2"/>
       </w:pPr>
-      <w:bookmarkStart w:id="11" w:name="_Toc482342448"/>
+      <w:bookmarkStart w:id="11" w:name="_Toc481520700"/>
+      <w:proofErr w:type="spellStart"/>
       <w:r>
-        <w:t>Subject</w:t>
+        <w:t>Appointment</w:t>
       </w:r>
       <w:bookmarkEnd w:id="11"/>
+      <w:proofErr w:type="spellEnd"/>
     </w:p>
     <w:tbl>
       <w:tblPr>
@@ -6714,12 +6847,14 @@
                 <w:u w:val="single"/>
               </w:rPr>
             </w:pPr>
+            <w:proofErr w:type="spellStart"/>
             <w:r>
               <w:rPr>
                 <w:u w:val="single"/>
               </w:rPr>
               <w:t>UserId</w:t>
             </w:r>
+            <w:proofErr w:type="spellEnd"/>
           </w:p>
         </w:tc>
         <w:tc>
@@ -6774,7 +6909,10 @@
               <w:cnfStyle w:val="000000100000" w:firstRow="0" w:lastRow="0" w:firstColumn="0" w:lastColumn="0" w:oddVBand="0" w:evenVBand="0" w:oddHBand="1" w:evenHBand="0" w:firstRowFirstColumn="0" w:firstRowLastColumn="0" w:lastRowFirstColumn="0" w:lastRowLastColumn="0"/>
             </w:pPr>
             <w:r>
-              <w:t>Uniek nummer van de gebruiker.</w:t>
+              <w:t>Uniek nummer van het cijfer</w:t>
+            </w:r>
+            <w:r>
+              <w:t>.</w:t>
             </w:r>
           </w:p>
         </w:tc>
@@ -6791,12 +6929,14 @@
                 <w:u w:val="single"/>
               </w:rPr>
             </w:pPr>
+            <w:proofErr w:type="spellStart"/>
             <w:r>
               <w:rPr>
                 <w:u w:val="single"/>
               </w:rPr>
-              <w:t>SubjectRowIndex</w:t>
-            </w:r>
+              <w:t>AppointmentId</w:t>
+            </w:r>
+            <w:proofErr w:type="spellEnd"/>
           </w:p>
         </w:tc>
         <w:tc>
@@ -6851,7 +6991,7 @@
               <w:cnfStyle w:val="000000000000" w:firstRow="0" w:lastRow="0" w:firstColumn="0" w:lastColumn="0" w:oddVBand="0" w:evenVBand="0" w:oddHBand="0" w:evenHBand="0" w:firstRowFirstColumn="0" w:firstRowLastColumn="0" w:lastRowFirstColumn="0" w:lastRowLastColumn="0"/>
             </w:pPr>
             <w:r>
-              <w:t>Houdt bij waar tot welke rij dit cijfer toebehoord.</w:t>
+              <w:t>Uniek nummer van de gebruiker.</w:t>
             </w:r>
           </w:p>
         </w:tc>
@@ -6866,9 +7006,11 @@
             <w:tcW w:w="1384" w:type="dxa"/>
           </w:tcPr>
           <w:p>
-            <w:r>
-              <w:t>SubjectName</w:t>
-            </w:r>
+            <w:proofErr w:type="spellStart"/>
+            <w:r>
+              <w:t>AppointmentDescription</w:t>
+            </w:r>
+            <w:proofErr w:type="spellEnd"/>
           </w:p>
         </w:tc>
         <w:tc>
@@ -6898,10 +7040,21 @@
               <w:t>Tekenreeks</w:t>
             </w:r>
             <w:r>
-              <w:t xml:space="preserve"> van alleen </w:t>
-            </w:r>
-            <w:r>
-              <w:t>a-z A-Z 0-9</w:t>
+              <w:t xml:space="preserve"> van </w:t>
+            </w:r>
+            <w:r>
+              <w:t>a-</w:t>
+            </w:r>
+            <w:proofErr w:type="spellStart"/>
+            <w:r>
+              <w:t>z</w:t>
+            </w:r>
+            <w:proofErr w:type="spellEnd"/>
+            <w:r>
+              <w:t xml:space="preserve"> A-Z 0-9</w:t>
+            </w:r>
+            <w:r>
+              <w:t xml:space="preserve"> en speciale tekens</w:t>
             </w:r>
           </w:p>
         </w:tc>
@@ -6915,7 +7068,7 @@
               <w:cnfStyle w:val="000000100000" w:firstRow="0" w:lastRow="0" w:firstColumn="0" w:lastColumn="0" w:oddVBand="0" w:evenVBand="0" w:oddHBand="1" w:evenHBand="0" w:firstRowFirstColumn="0" w:firstRowLastColumn="0" w:lastRowFirstColumn="0" w:lastRowLastColumn="0"/>
             </w:pPr>
             <w:r>
-              <w:t>Nee</w:t>
+              <w:t>Ja</w:t>
             </w:r>
           </w:p>
         </w:tc>
@@ -6929,62 +7082,23 @@
               <w:cnfStyle w:val="000000100000" w:firstRow="0" w:lastRow="0" w:firstColumn="0" w:lastColumn="0" w:oddVBand="0" w:evenVBand="0" w:oddHBand="1" w:evenHBand="0" w:firstRowFirstColumn="0" w:firstRowLastColumn="0" w:lastRowFirstColumn="0" w:lastRowLastColumn="0"/>
             </w:pPr>
             <w:r>
-              <w:t>Naam van het  vak dat de gebruiker zelf kan invullen.</w:t>
+              <w:t>Een gebruiker kan hierin zelf een omschrijving invullen.</w:t>
             </w:r>
           </w:p>
         </w:tc>
       </w:tr>
-    </w:tbl>
-    <w:p>
-      <w:pPr>
-        <w:pStyle w:val="NoSpacing"/>
-      </w:pPr>
-    </w:p>
-    <w:p>
-      <w:pPr>
-        <w:pStyle w:val="NoSpacing"/>
-      </w:pPr>
-    </w:p>
-    <w:p>
-      <w:pPr>
-        <w:pStyle w:val="Heading2"/>
-      </w:pPr>
-      <w:bookmarkStart w:id="12" w:name="_Toc482342449"/>
-      <w:r>
-        <w:t>Appointment</w:t>
-      </w:r>
-      <w:bookmarkEnd w:id="12"/>
-    </w:p>
-    <w:tbl>
-      <w:tblPr>
-        <w:tblStyle w:val="GridTable4-Accent51"/>
-        <w:tblW w:w="0" w:type="auto"/>
-        <w:tblLayout w:type="fixed"/>
-        <w:tblLook w:val="04A0" w:firstRow="1" w:lastRow="0" w:firstColumn="1" w:lastColumn="0" w:noHBand="0" w:noVBand="1"/>
-      </w:tblPr>
-      <w:tblGrid>
-        <w:gridCol w:w="1384"/>
-        <w:gridCol w:w="1134"/>
-        <w:gridCol w:w="1701"/>
-        <w:gridCol w:w="1134"/>
-        <w:gridCol w:w="3859"/>
-      </w:tblGrid>
       <w:tr>
-        <w:trPr>
-          <w:cnfStyle w:val="100000000000" w:firstRow="1" w:lastRow="0" w:firstColumn="0" w:lastColumn="0" w:oddVBand="0" w:evenVBand="0" w:oddHBand="0" w:evenHBand="0" w:firstRowFirstColumn="0" w:firstRowLastColumn="0" w:lastRowFirstColumn="0" w:lastRowLastColumn="0"/>
-        </w:trPr>
         <w:tc>
           <w:tcPr>
             <w:cnfStyle w:val="001000000000" w:firstRow="0" w:lastRow="0" w:firstColumn="1" w:lastColumn="0" w:oddVBand="0" w:evenVBand="0" w:oddHBand="0" w:evenHBand="0" w:firstRowFirstColumn="0" w:firstRowLastColumn="0" w:lastRowFirstColumn="0" w:lastRowLastColumn="0"/>
             <w:tcW w:w="1384" w:type="dxa"/>
           </w:tcPr>
           <w:p>
-            <w:pPr>
-              <w:pStyle w:val="NoSpacing"/>
-            </w:pPr>
-            <w:r>
-              <w:t>Attribuut</w:t>
-            </w:r>
+            <w:proofErr w:type="spellStart"/>
+            <w:r>
+              <w:t>AppointmentDate</w:t>
+            </w:r>
+            <w:proofErr w:type="spellEnd"/>
           </w:p>
         </w:tc>
         <w:tc>
@@ -6994,321 +7108,13 @@
           <w:p>
             <w:pPr>
               <w:pStyle w:val="NoSpacing"/>
-              <w:cnfStyle w:val="100000000000" w:firstRow="1" w:lastRow="0" w:firstColumn="0" w:lastColumn="0" w:oddVBand="0" w:evenVBand="0" w:oddHBand="0" w:evenHBand="0" w:firstRowFirstColumn="0" w:firstRowLastColumn="0" w:lastRowFirstColumn="0" w:lastRowLastColumn="0"/>
-            </w:pPr>
-            <w:r>
-              <w:t>Datatype</w:t>
-            </w:r>
-          </w:p>
-        </w:tc>
-        <w:tc>
-          <w:tcPr>
-            <w:tcW w:w="1701" w:type="dxa"/>
-          </w:tcPr>
-          <w:p>
-            <w:pPr>
-              <w:pStyle w:val="NoSpacing"/>
-              <w:cnfStyle w:val="100000000000" w:firstRow="1" w:lastRow="0" w:firstColumn="0" w:lastColumn="0" w:oddVBand="0" w:evenVBand="0" w:oddHBand="0" w:evenHBand="0" w:firstRowFirstColumn="0" w:firstRowLastColumn="0" w:lastRowFirstColumn="0" w:lastRowLastColumn="0"/>
-            </w:pPr>
-            <w:r>
-              <w:t>Data</w:t>
-            </w:r>
-          </w:p>
-        </w:tc>
-        <w:tc>
-          <w:tcPr>
-            <w:tcW w:w="1134" w:type="dxa"/>
-          </w:tcPr>
-          <w:p>
-            <w:pPr>
-              <w:pStyle w:val="NoSpacing"/>
-              <w:cnfStyle w:val="100000000000" w:firstRow="1" w:lastRow="0" w:firstColumn="0" w:lastColumn="0" w:oddVBand="0" w:evenVBand="0" w:oddHBand="0" w:evenHBand="0" w:firstRowFirstColumn="0" w:firstRowLastColumn="0" w:lastRowFirstColumn="0" w:lastRowLastColumn="0"/>
-            </w:pPr>
-            <w:r>
-              <w:t>Verplicht</w:t>
-            </w:r>
-          </w:p>
-        </w:tc>
-        <w:tc>
-          <w:tcPr>
-            <w:tcW w:w="3859" w:type="dxa"/>
-          </w:tcPr>
-          <w:p>
-            <w:pPr>
-              <w:pStyle w:val="NoSpacing"/>
-              <w:cnfStyle w:val="100000000000" w:firstRow="1" w:lastRow="0" w:firstColumn="0" w:lastColumn="0" w:oddVBand="0" w:evenVBand="0" w:oddHBand="0" w:evenHBand="0" w:firstRowFirstColumn="0" w:firstRowLastColumn="0" w:lastRowFirstColumn="0" w:lastRowLastColumn="0"/>
-            </w:pPr>
-            <w:r>
-              <w:t>Omschrijving</w:t>
-            </w:r>
-          </w:p>
-        </w:tc>
-      </w:tr>
-      <w:tr>
-        <w:trPr>
-          <w:cnfStyle w:val="000000100000" w:firstRow="0" w:lastRow="0" w:firstColumn="0" w:lastColumn="0" w:oddVBand="0" w:evenVBand="0" w:oddHBand="1" w:evenHBand="0" w:firstRowFirstColumn="0" w:firstRowLastColumn="0" w:lastRowFirstColumn="0" w:lastRowLastColumn="0"/>
-        </w:trPr>
-        <w:tc>
-          <w:tcPr>
-            <w:cnfStyle w:val="001000000000" w:firstRow="0" w:lastRow="0" w:firstColumn="1" w:lastColumn="0" w:oddVBand="0" w:evenVBand="0" w:oddHBand="0" w:evenHBand="0" w:firstRowFirstColumn="0" w:firstRowLastColumn="0" w:lastRowFirstColumn="0" w:lastRowLastColumn="0"/>
-            <w:tcW w:w="1384" w:type="dxa"/>
-          </w:tcPr>
-          <w:p>
-            <w:pPr>
-              <w:rPr>
-                <w:u w:val="single"/>
-              </w:rPr>
-            </w:pPr>
-            <w:r>
-              <w:rPr>
-                <w:u w:val="single"/>
-              </w:rPr>
-              <w:t>UserId</w:t>
-            </w:r>
-          </w:p>
-        </w:tc>
-        <w:tc>
-          <w:tcPr>
-            <w:tcW w:w="1134" w:type="dxa"/>
-          </w:tcPr>
-          <w:p>
-            <w:pPr>
-              <w:pStyle w:val="NoSpacing"/>
-              <w:cnfStyle w:val="000000100000" w:firstRow="0" w:lastRow="0" w:firstColumn="0" w:lastColumn="0" w:oddVBand="0" w:evenVBand="0" w:oddHBand="1" w:evenHBand="0" w:firstRowFirstColumn="0" w:firstRowLastColumn="0" w:lastRowFirstColumn="0" w:lastRowLastColumn="0"/>
-            </w:pPr>
-            <w:r>
-              <w:t>INT</w:t>
-            </w:r>
-          </w:p>
-        </w:tc>
-        <w:tc>
-          <w:tcPr>
-            <w:tcW w:w="1701" w:type="dxa"/>
-          </w:tcPr>
-          <w:p>
-            <w:pPr>
-              <w:pStyle w:val="NoSpacing"/>
-              <w:cnfStyle w:val="000000100000" w:firstRow="0" w:lastRow="0" w:firstColumn="0" w:lastColumn="0" w:oddVBand="0" w:evenVBand="0" w:oddHBand="1" w:evenHBand="0" w:firstRowFirstColumn="0" w:firstRowLastColumn="0" w:lastRowFirstColumn="0" w:lastRowLastColumn="0"/>
-            </w:pPr>
-            <w:r>
-              <w:t>0 - MAX</w:t>
-            </w:r>
-          </w:p>
-        </w:tc>
-        <w:tc>
-          <w:tcPr>
-            <w:tcW w:w="1134" w:type="dxa"/>
-          </w:tcPr>
-          <w:p>
-            <w:pPr>
-              <w:pStyle w:val="NoSpacing"/>
-              <w:cnfStyle w:val="000000100000" w:firstRow="0" w:lastRow="0" w:firstColumn="0" w:lastColumn="0" w:oddVBand="0" w:evenVBand="0" w:oddHBand="1" w:evenHBand="0" w:firstRowFirstColumn="0" w:firstRowLastColumn="0" w:lastRowFirstColumn="0" w:lastRowLastColumn="0"/>
-            </w:pPr>
-            <w:r>
-              <w:t>Ja</w:t>
-            </w:r>
-          </w:p>
-        </w:tc>
-        <w:tc>
-          <w:tcPr>
-            <w:tcW w:w="3859" w:type="dxa"/>
-          </w:tcPr>
-          <w:p>
-            <w:pPr>
-              <w:pStyle w:val="NoSpacing"/>
-              <w:cnfStyle w:val="000000100000" w:firstRow="0" w:lastRow="0" w:firstColumn="0" w:lastColumn="0" w:oddVBand="0" w:evenVBand="0" w:oddHBand="1" w:evenHBand="0" w:firstRowFirstColumn="0" w:firstRowLastColumn="0" w:lastRowFirstColumn="0" w:lastRowLastColumn="0"/>
-            </w:pPr>
-            <w:r>
-              <w:t>Uniek nummer van het cijfer</w:t>
-            </w:r>
-            <w:r>
-              <w:t>.</w:t>
-            </w:r>
-          </w:p>
-        </w:tc>
-      </w:tr>
-      <w:tr>
-        <w:tc>
-          <w:tcPr>
-            <w:cnfStyle w:val="001000000000" w:firstRow="0" w:lastRow="0" w:firstColumn="1" w:lastColumn="0" w:oddVBand="0" w:evenVBand="0" w:oddHBand="0" w:evenHBand="0" w:firstRowFirstColumn="0" w:firstRowLastColumn="0" w:lastRowFirstColumn="0" w:lastRowLastColumn="0"/>
-            <w:tcW w:w="1384" w:type="dxa"/>
-          </w:tcPr>
-          <w:p>
-            <w:pPr>
-              <w:rPr>
-                <w:u w:val="single"/>
-              </w:rPr>
-            </w:pPr>
-            <w:r>
-              <w:rPr>
-                <w:u w:val="single"/>
-              </w:rPr>
-              <w:t>AppointmentId</w:t>
-            </w:r>
-          </w:p>
-        </w:tc>
-        <w:tc>
-          <w:tcPr>
-            <w:tcW w:w="1134" w:type="dxa"/>
-          </w:tcPr>
-          <w:p>
-            <w:pPr>
-              <w:pStyle w:val="NoSpacing"/>
               <w:cnfStyle w:val="000000000000" w:firstRow="0" w:lastRow="0" w:firstColumn="0" w:lastColumn="0" w:oddVBand="0" w:evenVBand="0" w:oddHBand="0" w:evenHBand="0" w:firstRowFirstColumn="0" w:firstRowLastColumn="0" w:lastRowFirstColumn="0" w:lastRowLastColumn="0"/>
             </w:pPr>
-            <w:r>
-              <w:t>INT</w:t>
-            </w:r>
-          </w:p>
-        </w:tc>
-        <w:tc>
-          <w:tcPr>
-            <w:tcW w:w="1701" w:type="dxa"/>
-          </w:tcPr>
-          <w:p>
-            <w:pPr>
-              <w:pStyle w:val="NoSpacing"/>
-              <w:cnfStyle w:val="000000000000" w:firstRow="0" w:lastRow="0" w:firstColumn="0" w:lastColumn="0" w:oddVBand="0" w:evenVBand="0" w:oddHBand="0" w:evenHBand="0" w:firstRowFirstColumn="0" w:firstRowLastColumn="0" w:lastRowFirstColumn="0" w:lastRowLastColumn="0"/>
-            </w:pPr>
-            <w:r>
-              <w:t>0 - MAX</w:t>
-            </w:r>
-          </w:p>
-        </w:tc>
-        <w:tc>
-          <w:tcPr>
-            <w:tcW w:w="1134" w:type="dxa"/>
-          </w:tcPr>
-          <w:p>
-            <w:pPr>
-              <w:pStyle w:val="NoSpacing"/>
-              <w:cnfStyle w:val="000000000000" w:firstRow="0" w:lastRow="0" w:firstColumn="0" w:lastColumn="0" w:oddVBand="0" w:evenVBand="0" w:oddHBand="0" w:evenHBand="0" w:firstRowFirstColumn="0" w:firstRowLastColumn="0" w:lastRowFirstColumn="0" w:lastRowLastColumn="0"/>
-            </w:pPr>
-            <w:r>
-              <w:t>Ja</w:t>
-            </w:r>
-          </w:p>
-        </w:tc>
-        <w:tc>
-          <w:tcPr>
-            <w:tcW w:w="3859" w:type="dxa"/>
-          </w:tcPr>
-          <w:p>
-            <w:pPr>
-              <w:pStyle w:val="NoSpacing"/>
-              <w:cnfStyle w:val="000000000000" w:firstRow="0" w:lastRow="0" w:firstColumn="0" w:lastColumn="0" w:oddVBand="0" w:evenVBand="0" w:oddHBand="0" w:evenHBand="0" w:firstRowFirstColumn="0" w:firstRowLastColumn="0" w:lastRowFirstColumn="0" w:lastRowLastColumn="0"/>
-            </w:pPr>
-            <w:r>
-              <w:t>Uniek nummer van de gebruiker.</w:t>
-            </w:r>
-          </w:p>
-        </w:tc>
-      </w:tr>
-      <w:tr>
-        <w:trPr>
-          <w:cnfStyle w:val="000000100000" w:firstRow="0" w:lastRow="0" w:firstColumn="0" w:lastColumn="0" w:oddVBand="0" w:evenVBand="0" w:oddHBand="1" w:evenHBand="0" w:firstRowFirstColumn="0" w:firstRowLastColumn="0" w:lastRowFirstColumn="0" w:lastRowLastColumn="0"/>
-        </w:trPr>
-        <w:tc>
-          <w:tcPr>
-            <w:cnfStyle w:val="001000000000" w:firstRow="0" w:lastRow="0" w:firstColumn="1" w:lastColumn="0" w:oddVBand="0" w:evenVBand="0" w:oddHBand="0" w:evenHBand="0" w:firstRowFirstColumn="0" w:firstRowLastColumn="0" w:lastRowFirstColumn="0" w:lastRowLastColumn="0"/>
-            <w:tcW w:w="1384" w:type="dxa"/>
-          </w:tcPr>
-          <w:p>
-            <w:r>
-              <w:t>AppointmentDescription</w:t>
-            </w:r>
-          </w:p>
-        </w:tc>
-        <w:tc>
-          <w:tcPr>
-            <w:tcW w:w="1134" w:type="dxa"/>
-          </w:tcPr>
-          <w:p>
-            <w:pPr>
-              <w:pStyle w:val="NoSpacing"/>
-              <w:cnfStyle w:val="000000100000" w:firstRow="0" w:lastRow="0" w:firstColumn="0" w:lastColumn="0" w:oddVBand="0" w:evenVBand="0" w:oddHBand="1" w:evenHBand="0" w:firstRowFirstColumn="0" w:firstRowLastColumn="0" w:lastRowFirstColumn="0" w:lastRowLastColumn="0"/>
-            </w:pPr>
-            <w:r>
-              <w:t>VARCHAR</w:t>
-            </w:r>
-          </w:p>
-        </w:tc>
-        <w:tc>
-          <w:tcPr>
-            <w:tcW w:w="1701" w:type="dxa"/>
-          </w:tcPr>
-          <w:p>
-            <w:pPr>
-              <w:pStyle w:val="NoSpacing"/>
-              <w:cnfStyle w:val="000000100000" w:firstRow="0" w:lastRow="0" w:firstColumn="0" w:lastColumn="0" w:oddVBand="0" w:evenVBand="0" w:oddHBand="1" w:evenHBand="0" w:firstRowFirstColumn="0" w:firstRowLastColumn="0" w:lastRowFirstColumn="0" w:lastRowLastColumn="0"/>
-            </w:pPr>
-            <w:r>
-              <w:t>Tekenreeks</w:t>
-            </w:r>
-            <w:r>
-              <w:t xml:space="preserve"> van </w:t>
-            </w:r>
-            <w:r>
-              <w:t>a-z A-Z 0-9</w:t>
-            </w:r>
-            <w:r>
-              <w:t xml:space="preserve"> en speciale tekens</w:t>
-            </w:r>
-          </w:p>
-        </w:tc>
-        <w:tc>
-          <w:tcPr>
-            <w:tcW w:w="1134" w:type="dxa"/>
-          </w:tcPr>
-          <w:p>
-            <w:pPr>
-              <w:pStyle w:val="NoSpacing"/>
-              <w:cnfStyle w:val="000000100000" w:firstRow="0" w:lastRow="0" w:firstColumn="0" w:lastColumn="0" w:oddVBand="0" w:evenVBand="0" w:oddHBand="1" w:evenHBand="0" w:firstRowFirstColumn="0" w:firstRowLastColumn="0" w:lastRowFirstColumn="0" w:lastRowLastColumn="0"/>
-            </w:pPr>
-            <w:r>
-              <w:t>Ja</w:t>
-            </w:r>
-          </w:p>
-        </w:tc>
-        <w:tc>
-          <w:tcPr>
-            <w:tcW w:w="3859" w:type="dxa"/>
-          </w:tcPr>
-          <w:p>
-            <w:pPr>
-              <w:pStyle w:val="NoSpacing"/>
-              <w:cnfStyle w:val="000000100000" w:firstRow="0" w:lastRow="0" w:firstColumn="0" w:lastColumn="0" w:oddVBand="0" w:evenVBand="0" w:oddHBand="1" w:evenHBand="0" w:firstRowFirstColumn="0" w:firstRowLastColumn="0" w:lastRowFirstColumn="0" w:lastRowLastColumn="0"/>
-            </w:pPr>
-            <w:r>
-              <w:t>Een gebruiker kan hierin zelf een omschrijving invullen.</w:t>
-            </w:r>
-          </w:p>
-        </w:tc>
-      </w:tr>
-      <w:tr>
-        <w:tc>
-          <w:tcPr>
-            <w:cnfStyle w:val="001000000000" w:firstRow="0" w:lastRow="0" w:firstColumn="1" w:lastColumn="0" w:oddVBand="0" w:evenVBand="0" w:oddHBand="0" w:evenHBand="0" w:firstRowFirstColumn="0" w:firstRowLastColumn="0" w:lastRowFirstColumn="0" w:lastRowLastColumn="0"/>
-            <w:tcW w:w="1384" w:type="dxa"/>
-          </w:tcPr>
-          <w:p>
-            <w:r>
-              <w:t>AppointmentDate</w:t>
-            </w:r>
-          </w:p>
-        </w:tc>
-        <w:tc>
-          <w:tcPr>
-            <w:tcW w:w="1134" w:type="dxa"/>
-          </w:tcPr>
-          <w:p>
-            <w:pPr>
-              <w:pStyle w:val="NoSpacing"/>
-              <w:cnfStyle w:val="000000000000" w:firstRow="0" w:lastRow="0" w:firstColumn="0" w:lastColumn="0" w:oddVBand="0" w:evenVBand="0" w:oddHBand="0" w:evenHBand="0" w:firstRowFirstColumn="0" w:firstRowLastColumn="0" w:lastRowFirstColumn="0" w:lastRowLastColumn="0"/>
-            </w:pPr>
+            <w:proofErr w:type="spellStart"/>
             <w:r>
               <w:t>DateTime</w:t>
             </w:r>
+            <w:proofErr w:type="spellEnd"/>
           </w:p>
         </w:tc>
         <w:tc>
@@ -7388,18 +7194,18 @@
       <w:pPr>
         <w:pStyle w:val="Heading1"/>
       </w:pPr>
-      <w:bookmarkStart w:id="13" w:name="_Toc475434523"/>
-      <w:bookmarkStart w:id="14" w:name="_Toc475436311"/>
-      <w:bookmarkStart w:id="15" w:name="_Toc479241091"/>
-      <w:bookmarkStart w:id="16" w:name="_Toc482342450"/>
+      <w:bookmarkStart w:id="12" w:name="_Toc475434523"/>
+      <w:bookmarkStart w:id="13" w:name="_Toc475436311"/>
+      <w:bookmarkStart w:id="14" w:name="_Toc479241091"/>
+      <w:bookmarkStart w:id="15" w:name="_Toc481520701"/>
       <w:r>
         <w:lastRenderedPageBreak/>
         <w:t>Revisies</w:t>
       </w:r>
+      <w:bookmarkEnd w:id="12"/>
       <w:bookmarkEnd w:id="13"/>
       <w:bookmarkEnd w:id="14"/>
       <w:bookmarkEnd w:id="15"/>
-      <w:bookmarkEnd w:id="16"/>
     </w:p>
     <w:tbl>
       <w:tblPr>
@@ -7528,7 +7334,15 @@
               <w:cnfStyle w:val="000000100000" w:firstRow="0" w:lastRow="0" w:firstColumn="0" w:lastColumn="0" w:oddVBand="0" w:evenVBand="0" w:oddHBand="1" w:evenHBand="0" w:firstRowFirstColumn="0" w:firstRowLastColumn="0" w:lastRowFirstColumn="0" w:lastRowLastColumn="0"/>
             </w:pPr>
             <w:r>
-              <w:t>Ontwerp datadictionary afgewerkt met de benodigde tabellen.</w:t>
+              <w:t xml:space="preserve">Ontwerp </w:t>
+            </w:r>
+            <w:proofErr w:type="spellStart"/>
+            <w:r>
+              <w:t>datadictionary</w:t>
+            </w:r>
+            <w:proofErr w:type="spellEnd"/>
+            <w:r>
+              <w:t xml:space="preserve"> afgewerkt met de benodigde tabellen.</w:t>
             </w:r>
           </w:p>
         </w:tc>
@@ -7620,8 +7434,21 @@
               <w:cnfStyle w:val="000000000000" w:firstRow="0" w:lastRow="0" w:firstColumn="0" w:lastColumn="0" w:oddVBand="0" w:evenVBand="0" w:oddHBand="0" w:evenHBand="0" w:firstRowFirstColumn="0" w:firstRowLastColumn="0" w:lastRowFirstColumn="0" w:lastRowLastColumn="0"/>
             </w:pPr>
             <w:r>
-              <w:t>Ontwerp datadictionary gewijzigd vanuit het normalisatieproces naar een definitieve datadictionary</w:t>
-            </w:r>
+              <w:t xml:space="preserve">Ontwerp </w:t>
+            </w:r>
+            <w:proofErr w:type="spellStart"/>
+            <w:r>
+              <w:t>datadictionary</w:t>
+            </w:r>
+            <w:proofErr w:type="spellEnd"/>
+            <w:r>
+              <w:t xml:space="preserve"> gewijzigd vanuit het normalisatieproces naar een definitieve </w:t>
+            </w:r>
+            <w:proofErr w:type="spellStart"/>
+            <w:r>
+              <w:t>datadictionary</w:t>
+            </w:r>
+            <w:proofErr w:type="spellEnd"/>
           </w:p>
         </w:tc>
         <w:tc>
@@ -7761,8 +7588,13 @@
               <w:pStyle w:val="Footer"/>
             </w:pPr>
             <w:r>
-              <w:t>Patrick van Batenburg, Steven Logghe</w:t>
-            </w:r>
+              <w:t xml:space="preserve">Patrick van Batenburg, Steven </w:t>
+            </w:r>
+            <w:proofErr w:type="spellStart"/>
+            <w:r>
+              <w:t>Logghe</w:t>
+            </w:r>
+            <w:proofErr w:type="spellEnd"/>
             <w:r>
               <w:tab/>
             </w:r>
@@ -8888,7 +8720,7 @@
 </file>
 
 <file path=customXml/itemProps2.xml><?xml version="1.0" encoding="utf-8"?>
-<ds:datastoreItem xmlns:ds="http://schemas.openxmlformats.org/officeDocument/2006/customXml" ds:itemID="{001C9FDF-46F1-4626-A80D-747B7E8C8A7C}">
+<ds:datastoreItem xmlns:ds="http://schemas.openxmlformats.org/officeDocument/2006/customXml" ds:itemID="{CC6C8D16-5DE0-4540-8AF7-BB1EBF39435B}">
   <ds:schemaRefs>
     <ds:schemaRef ds:uri="http://schemas.openxmlformats.org/officeDocument/2006/bibliography"/>
   </ds:schemaRefs>

</xml_diff>

<commit_message>
updatet packages en planning + klassendiagram
</commit_message>
<xml_diff>
--- a/Documentatie/KT2/ad.2.2_Definitieve_Datadictionary.docx
+++ b/Documentatie/KT2/ad.2.2_Definitieve_Datadictionary.docx
@@ -3717,18 +3717,8 @@
                                     <w:sz w:val="26"/>
                                     <w:szCs w:val="26"/>
                                   </w:rPr>
-                                  <w:t xml:space="preserve">Steven </w:t>
+                                  <w:t>Steven Logghe</w:t>
                                 </w:r>
-                                <w:proofErr w:type="spellStart"/>
-                                <w:r>
-                                  <w:rPr>
-                                    <w:color w:val="5B9BD5" w:themeColor="accent1"/>
-                                    <w:sz w:val="26"/>
-                                    <w:szCs w:val="26"/>
-                                  </w:rPr>
-                                  <w:t>Logghe</w:t>
-                                </w:r>
-                                <w:proofErr w:type="spellEnd"/>
                               </w:p>
                             </w:txbxContent>
                           </wps:txbx>
@@ -3809,18 +3799,8 @@
                               <w:sz w:val="26"/>
                               <w:szCs w:val="26"/>
                             </w:rPr>
-                            <w:t xml:space="preserve">Steven </w:t>
+                            <w:t>Steven Logghe</w:t>
                           </w:r>
-                          <w:proofErr w:type="spellStart"/>
-                          <w:r>
-                            <w:rPr>
-                              <w:color w:val="5B9BD5" w:themeColor="accent1"/>
-                              <w:sz w:val="26"/>
-                              <w:szCs w:val="26"/>
-                            </w:rPr>
-                            <w:t>Logghe</w:t>
-                          </w:r>
-                          <w:proofErr w:type="spellEnd"/>
                         </w:p>
                       </w:txbxContent>
                     </v:textbox>
@@ -3957,7 +3937,6 @@
                                   </w:sdtPr>
                                   <w:sdtEndPr/>
                                   <w:sdtContent>
-                                    <w:proofErr w:type="spellStart"/>
                                     <w:r>
                                       <w:rPr>
                                         <w:color w:val="404040" w:themeColor="text1" w:themeTint="BF"/>
@@ -3966,7 +3945,6 @@
                                       </w:rPr>
                                       <w:t>Datadictionary</w:t>
                                     </w:r>
-                                    <w:proofErr w:type="spellEnd"/>
                                   </w:sdtContent>
                                 </w:sdt>
                               </w:p>
@@ -4056,7 +4034,6 @@
                             </w:sdtPr>
                             <w:sdtEndPr/>
                             <w:sdtContent>
-                              <w:proofErr w:type="spellStart"/>
                               <w:r>
                                 <w:rPr>
                                   <w:color w:val="404040" w:themeColor="text1" w:themeTint="BF"/>
@@ -4065,7 +4042,6 @@
                                 </w:rPr>
                                 <w:t>Datadictionary</w:t>
                               </w:r>
-                              <w:proofErr w:type="spellEnd"/>
                             </w:sdtContent>
                           </w:sdt>
                         </w:p>
@@ -4949,14 +4925,12 @@
                 <w:u w:val="single"/>
               </w:rPr>
             </w:pPr>
-            <w:proofErr w:type="spellStart"/>
             <w:r>
               <w:rPr>
                 <w:u w:val="single"/>
               </w:rPr>
               <w:t>UserId</w:t>
             </w:r>
-            <w:proofErr w:type="spellEnd"/>
           </w:p>
         </w:tc>
         <w:tc>
@@ -5064,15 +5038,7 @@
               <w:cnfStyle w:val="000000000000" w:firstRow="0" w:lastRow="0" w:firstColumn="0" w:lastColumn="0" w:oddVBand="0" w:evenVBand="0" w:oddHBand="0" w:evenHBand="0" w:firstRowFirstColumn="0" w:firstRowLastColumn="0" w:lastRowFirstColumn="0" w:lastRowLastColumn="0"/>
             </w:pPr>
             <w:r>
-              <w:t>a-</w:t>
-            </w:r>
-            <w:proofErr w:type="spellStart"/>
-            <w:r>
-              <w:t>z</w:t>
-            </w:r>
-            <w:proofErr w:type="spellEnd"/>
-            <w:r>
-              <w:t xml:space="preserve"> A-Z 0-9 -_</w:t>
+              <w:t>a-z A-Z 0-9 -_</w:t>
             </w:r>
           </w:p>
         </w:tc>
@@ -5187,11 +5153,9 @@
             <w:tcW w:w="1384" w:type="dxa"/>
           </w:tcPr>
           <w:p>
-            <w:proofErr w:type="spellStart"/>
             <w:r>
               <w:t>Role</w:t>
             </w:r>
-            <w:proofErr w:type="spellEnd"/>
           </w:p>
         </w:tc>
         <w:tc>
@@ -5218,15 +5182,7 @@
               <w:cnfStyle w:val="000000000000" w:firstRow="0" w:lastRow="0" w:firstColumn="0" w:lastColumn="0" w:oddVBand="0" w:evenVBand="0" w:oddHBand="0" w:evenHBand="0" w:firstRowFirstColumn="0" w:firstRowLastColumn="0" w:lastRowFirstColumn="0" w:lastRowLastColumn="0"/>
             </w:pPr>
             <w:r>
-              <w:t xml:space="preserve">Kan </w:t>
-            </w:r>
-            <w:proofErr w:type="spellStart"/>
-            <w:r>
-              <w:t>Admin</w:t>
-            </w:r>
-            <w:proofErr w:type="spellEnd"/>
-            <w:r>
-              <w:t xml:space="preserve"> of Member bevatten</w:t>
+              <w:t>Kan Admin of Member bevatten</w:t>
             </w:r>
             <w:r>
               <w:t>. Member is standaard waarde.</w:t>
@@ -5279,13 +5235,11 @@
       </w:pPr>
       <w:bookmarkStart w:id="6" w:name="_Toc478715399"/>
       <w:bookmarkStart w:id="7" w:name="_Toc481520696"/>
-      <w:proofErr w:type="spellStart"/>
       <w:r>
         <w:t>Task</w:t>
       </w:r>
       <w:bookmarkEnd w:id="6"/>
       <w:bookmarkEnd w:id="7"/>
-      <w:proofErr w:type="spellEnd"/>
     </w:p>
     <w:tbl>
       <w:tblPr>
@@ -5391,14 +5345,12 @@
                 <w:u w:val="single"/>
               </w:rPr>
             </w:pPr>
-            <w:proofErr w:type="spellStart"/>
             <w:r>
               <w:rPr>
                 <w:u w:val="single"/>
               </w:rPr>
               <w:t>UserId</w:t>
             </w:r>
-            <w:proofErr w:type="spellEnd"/>
           </w:p>
         </w:tc>
         <w:tc>
@@ -5470,14 +5422,12 @@
                 <w:u w:val="single"/>
               </w:rPr>
             </w:pPr>
-            <w:proofErr w:type="spellStart"/>
             <w:r>
               <w:rPr>
                 <w:u w:val="single"/>
               </w:rPr>
               <w:t>TaskId</w:t>
             </w:r>
-            <w:proofErr w:type="spellEnd"/>
           </w:p>
         </w:tc>
         <w:tc>
@@ -5547,11 +5497,9 @@
             <w:tcW w:w="1384" w:type="dxa"/>
           </w:tcPr>
           <w:p>
-            <w:proofErr w:type="spellStart"/>
             <w:r>
               <w:t>TaskTitle</w:t>
             </w:r>
-            <w:proofErr w:type="spellEnd"/>
           </w:p>
         </w:tc>
         <w:tc>
@@ -5618,11 +5566,9 @@
             <w:tcW w:w="1384" w:type="dxa"/>
           </w:tcPr>
           <w:p>
-            <w:proofErr w:type="spellStart"/>
             <w:r>
               <w:t>TaskDate</w:t>
             </w:r>
-            <w:proofErr w:type="spellEnd"/>
           </w:p>
         </w:tc>
         <w:tc>
@@ -5702,11 +5648,9 @@
             <w:tcW w:w="1384" w:type="dxa"/>
           </w:tcPr>
           <w:p>
-            <w:proofErr w:type="spellStart"/>
             <w:r>
               <w:t>TaskDuration</w:t>
             </w:r>
-            <w:proofErr w:type="spellEnd"/>
           </w:p>
         </w:tc>
         <w:tc>
@@ -5719,7 +5663,7 @@
               <w:cnfStyle w:val="000000100000" w:firstRow="0" w:lastRow="0" w:firstColumn="0" w:lastColumn="0" w:oddVBand="0" w:evenVBand="0" w:oddHBand="1" w:evenHBand="0" w:firstRowFirstColumn="0" w:firstRowLastColumn="0" w:lastRowFirstColumn="0" w:lastRowLastColumn="0"/>
             </w:pPr>
             <w:r>
-              <w:t>TIME</w:t>
+              <w:t>TINYINT</w:t>
             </w:r>
           </w:p>
         </w:tc>
@@ -5733,40 +5677,40 @@
               <w:cnfStyle w:val="000000100000" w:firstRow="0" w:lastRow="0" w:firstColumn="0" w:lastColumn="0" w:oddVBand="0" w:evenVBand="0" w:oddHBand="1" w:evenHBand="0" w:firstRowFirstColumn="0" w:firstRowLastColumn="0" w:lastRowFirstColumn="0" w:lastRowLastColumn="0"/>
             </w:pPr>
             <w:r>
-              <w:t>HH:MM:SS</w:t>
+              <w:t>0 tot 16</w:t>
+            </w:r>
+          </w:p>
+        </w:tc>
+        <w:tc>
+          <w:tcPr>
+            <w:tcW w:w="1134" w:type="dxa"/>
+          </w:tcPr>
+          <w:p>
+            <w:pPr>
+              <w:pStyle w:val="NoSpacing"/>
+              <w:cnfStyle w:val="000000100000" w:firstRow="0" w:lastRow="0" w:firstColumn="0" w:lastColumn="0" w:oddVBand="0" w:evenVBand="0" w:oddHBand="1" w:evenHBand="0" w:firstRowFirstColumn="0" w:firstRowLastColumn="0" w:lastRowFirstColumn="0" w:lastRowLastColumn="0"/>
+            </w:pPr>
+            <w:r>
+              <w:t>Ja</w:t>
+            </w:r>
+          </w:p>
+        </w:tc>
+        <w:tc>
+          <w:tcPr>
+            <w:tcW w:w="3859" w:type="dxa"/>
+          </w:tcPr>
+          <w:p>
+            <w:pPr>
+              <w:pStyle w:val="NoSpacing"/>
+              <w:cnfStyle w:val="000000100000" w:firstRow="0" w:lastRow="0" w:firstColumn="0" w:lastColumn="0" w:oddVBand="0" w:evenVBand="0" w:oddHBand="1" w:evenHBand="0" w:firstRowFirstColumn="0" w:firstRowLastColumn="0" w:lastRowFirstColumn="0" w:lastRowLastColumn="0"/>
+            </w:pPr>
+            <w:r>
+              <w:t>Duur van de taak in uren.</w:t>
             </w:r>
             <w:bookmarkStart w:id="8" w:name="_GoBack"/>
             <w:bookmarkEnd w:id="8"/>
           </w:p>
         </w:tc>
-        <w:tc>
-          <w:tcPr>
-            <w:tcW w:w="1134" w:type="dxa"/>
-          </w:tcPr>
-          <w:p>
-            <w:pPr>
-              <w:pStyle w:val="NoSpacing"/>
-              <w:cnfStyle w:val="000000100000" w:firstRow="0" w:lastRow="0" w:firstColumn="0" w:lastColumn="0" w:oddVBand="0" w:evenVBand="0" w:oddHBand="1" w:evenHBand="0" w:firstRowFirstColumn="0" w:firstRowLastColumn="0" w:lastRowFirstColumn="0" w:lastRowLastColumn="0"/>
-            </w:pPr>
-            <w:r>
-              <w:t>Ja</w:t>
-            </w:r>
-          </w:p>
-        </w:tc>
-        <w:tc>
-          <w:tcPr>
-            <w:tcW w:w="3859" w:type="dxa"/>
-          </w:tcPr>
-          <w:p>
-            <w:pPr>
-              <w:pStyle w:val="NoSpacing"/>
-              <w:cnfStyle w:val="000000100000" w:firstRow="0" w:lastRow="0" w:firstColumn="0" w:lastColumn="0" w:oddVBand="0" w:evenVBand="0" w:oddHBand="1" w:evenHBand="0" w:firstRowFirstColumn="0" w:firstRowLastColumn="0" w:lastRowFirstColumn="0" w:lastRowLastColumn="0"/>
-            </w:pPr>
-            <w:r>
-              <w:t>Duur van de taak.</w:t>
-            </w:r>
-          </w:p>
-        </w:tc>
       </w:tr>
       <w:tr>
         <w:tc>
@@ -5775,11 +5719,9 @@
             <w:tcW w:w="1384" w:type="dxa"/>
           </w:tcPr>
           <w:p>
-            <w:proofErr w:type="spellStart"/>
             <w:r>
               <w:t>TaskRepeats</w:t>
             </w:r>
-            <w:proofErr w:type="spellEnd"/>
           </w:p>
         </w:tc>
         <w:tc>
@@ -5806,15 +5748,7 @@
               <w:cnfStyle w:val="000000000000" w:firstRow="0" w:lastRow="0" w:firstColumn="0" w:lastColumn="0" w:oddVBand="0" w:evenVBand="0" w:oddHBand="0" w:evenHBand="0" w:firstRowFirstColumn="0" w:firstRowLastColumn="0" w:lastRowFirstColumn="0" w:lastRowLastColumn="0"/>
             </w:pPr>
             <w:r>
-              <w:t xml:space="preserve">0 = </w:t>
-            </w:r>
-            <w:proofErr w:type="spellStart"/>
-            <w:r>
-              <w:t>False</w:t>
-            </w:r>
-            <w:proofErr w:type="spellEnd"/>
-            <w:r>
-              <w:t>,</w:t>
+              <w:t>0 = False,</w:t>
             </w:r>
           </w:p>
           <w:p>
@@ -5866,11 +5800,9 @@
             <w:tcW w:w="1384" w:type="dxa"/>
           </w:tcPr>
           <w:p>
-            <w:proofErr w:type="spellStart"/>
             <w:r>
               <w:t>TaskLabel</w:t>
             </w:r>
-            <w:proofErr w:type="spellEnd"/>
           </w:p>
         </w:tc>
         <w:tc>
@@ -5903,15 +5835,7 @@
               <w:t xml:space="preserve"> van alleen </w:t>
             </w:r>
             <w:r>
-              <w:t>a-</w:t>
-            </w:r>
-            <w:proofErr w:type="spellStart"/>
-            <w:r>
-              <w:t>z</w:t>
-            </w:r>
-            <w:proofErr w:type="spellEnd"/>
-            <w:r>
-              <w:t xml:space="preserve"> A-Z 0-9</w:t>
+              <w:t>a-z A-Z 0-9</w:t>
             </w:r>
           </w:p>
         </w:tc>
@@ -6070,14 +5994,12 @@
                 <w:u w:val="single"/>
               </w:rPr>
             </w:pPr>
-            <w:proofErr w:type="spellStart"/>
             <w:r>
               <w:rPr>
                 <w:u w:val="single"/>
               </w:rPr>
               <w:t>UserId</w:t>
             </w:r>
-            <w:proofErr w:type="spellEnd"/>
           </w:p>
         </w:tc>
         <w:tc>
@@ -6149,14 +6071,12 @@
                 <w:u w:val="single"/>
               </w:rPr>
             </w:pPr>
-            <w:proofErr w:type="spellStart"/>
             <w:r>
               <w:rPr>
                 <w:u w:val="single"/>
               </w:rPr>
               <w:t>SubjectRowIndex</w:t>
             </w:r>
-            <w:proofErr w:type="spellEnd"/>
           </w:p>
         </w:tc>
         <w:tc>
@@ -6226,11 +6146,9 @@
             <w:tcW w:w="1384" w:type="dxa"/>
           </w:tcPr>
           <w:p>
-            <w:proofErr w:type="spellStart"/>
             <w:r>
               <w:t>GradeColumnIndex</w:t>
             </w:r>
-            <w:proofErr w:type="spellEnd"/>
           </w:p>
         </w:tc>
         <w:tc>
@@ -6311,11 +6229,9 @@
               <w:pStyle w:val="NoSpacing"/>
               <w:cnfStyle w:val="000000000000" w:firstRow="0" w:lastRow="0" w:firstColumn="0" w:lastColumn="0" w:oddVBand="0" w:evenVBand="0" w:oddHBand="0" w:evenHBand="0" w:firstRowFirstColumn="0" w:firstRowLastColumn="0" w:lastRowFirstColumn="0" w:lastRowLastColumn="0"/>
             </w:pPr>
-            <w:proofErr w:type="spellStart"/>
             <w:r>
               <w:t>Float</w:t>
             </w:r>
-            <w:proofErr w:type="spellEnd"/>
           </w:p>
         </w:tc>
         <w:tc>
@@ -6486,14 +6402,12 @@
                 <w:u w:val="single"/>
               </w:rPr>
             </w:pPr>
-            <w:proofErr w:type="spellStart"/>
             <w:r>
               <w:rPr>
                 <w:u w:val="single"/>
               </w:rPr>
               <w:t>UserId</w:t>
             </w:r>
-            <w:proofErr w:type="spellEnd"/>
           </w:p>
         </w:tc>
         <w:tc>
@@ -6565,14 +6479,12 @@
                 <w:u w:val="single"/>
               </w:rPr>
             </w:pPr>
-            <w:proofErr w:type="spellStart"/>
             <w:r>
               <w:rPr>
                 <w:u w:val="single"/>
               </w:rPr>
               <w:t>SubjectRowIndex</w:t>
             </w:r>
-            <w:proofErr w:type="spellEnd"/>
           </w:p>
         </w:tc>
         <w:tc>
@@ -6642,11 +6554,9 @@
             <w:tcW w:w="1384" w:type="dxa"/>
           </w:tcPr>
           <w:p>
-            <w:proofErr w:type="spellStart"/>
             <w:r>
               <w:t>SubjectName</w:t>
             </w:r>
-            <w:proofErr w:type="spellEnd"/>
           </w:p>
         </w:tc>
         <w:tc>
@@ -6679,15 +6589,7 @@
               <w:t xml:space="preserve"> van alleen </w:t>
             </w:r>
             <w:r>
-              <w:t>a-</w:t>
-            </w:r>
-            <w:proofErr w:type="spellStart"/>
-            <w:r>
-              <w:t>z</w:t>
-            </w:r>
-            <w:proofErr w:type="spellEnd"/>
-            <w:r>
-              <w:t xml:space="preserve"> A-Z 0-9</w:t>
+              <w:t>a-z A-Z 0-9</w:t>
             </w:r>
           </w:p>
         </w:tc>
@@ -6736,12 +6638,10 @@
         <w:pStyle w:val="Heading2"/>
       </w:pPr>
       <w:bookmarkStart w:id="11" w:name="_Toc481520700"/>
-      <w:proofErr w:type="spellStart"/>
       <w:r>
         <w:t>Appointment</w:t>
       </w:r>
       <w:bookmarkEnd w:id="11"/>
-      <w:proofErr w:type="spellEnd"/>
     </w:p>
     <w:tbl>
       <w:tblPr>
@@ -6847,14 +6747,12 @@
                 <w:u w:val="single"/>
               </w:rPr>
             </w:pPr>
-            <w:proofErr w:type="spellStart"/>
             <w:r>
               <w:rPr>
                 <w:u w:val="single"/>
               </w:rPr>
               <w:t>UserId</w:t>
             </w:r>
-            <w:proofErr w:type="spellEnd"/>
           </w:p>
         </w:tc>
         <w:tc>
@@ -6929,14 +6827,12 @@
                 <w:u w:val="single"/>
               </w:rPr>
             </w:pPr>
-            <w:proofErr w:type="spellStart"/>
             <w:r>
               <w:rPr>
                 <w:u w:val="single"/>
               </w:rPr>
               <w:t>AppointmentId</w:t>
             </w:r>
-            <w:proofErr w:type="spellEnd"/>
           </w:p>
         </w:tc>
         <w:tc>
@@ -7006,11 +6902,9 @@
             <w:tcW w:w="1384" w:type="dxa"/>
           </w:tcPr>
           <w:p>
-            <w:proofErr w:type="spellStart"/>
             <w:r>
               <w:t>AppointmentDescription</w:t>
             </w:r>
-            <w:proofErr w:type="spellEnd"/>
           </w:p>
         </w:tc>
         <w:tc>
@@ -7043,15 +6937,7 @@
               <w:t xml:space="preserve"> van </w:t>
             </w:r>
             <w:r>
-              <w:t>a-</w:t>
-            </w:r>
-            <w:proofErr w:type="spellStart"/>
-            <w:r>
-              <w:t>z</w:t>
-            </w:r>
-            <w:proofErr w:type="spellEnd"/>
-            <w:r>
-              <w:t xml:space="preserve"> A-Z 0-9</w:t>
+              <w:t>a-z A-Z 0-9</w:t>
             </w:r>
             <w:r>
               <w:t xml:space="preserve"> en speciale tekens</w:t>
@@ -7094,11 +6980,9 @@
             <w:tcW w:w="1384" w:type="dxa"/>
           </w:tcPr>
           <w:p>
-            <w:proofErr w:type="spellStart"/>
             <w:r>
               <w:t>AppointmentDate</w:t>
             </w:r>
-            <w:proofErr w:type="spellEnd"/>
           </w:p>
         </w:tc>
         <w:tc>
@@ -7110,11 +6994,9 @@
               <w:pStyle w:val="NoSpacing"/>
               <w:cnfStyle w:val="000000000000" w:firstRow="0" w:lastRow="0" w:firstColumn="0" w:lastColumn="0" w:oddVBand="0" w:evenVBand="0" w:oddHBand="0" w:evenHBand="0" w:firstRowFirstColumn="0" w:firstRowLastColumn="0" w:lastRowFirstColumn="0" w:lastRowLastColumn="0"/>
             </w:pPr>
-            <w:proofErr w:type="spellStart"/>
             <w:r>
               <w:t>DateTime</w:t>
             </w:r>
-            <w:proofErr w:type="spellEnd"/>
           </w:p>
         </w:tc>
         <w:tc>
@@ -7334,15 +7216,7 @@
               <w:cnfStyle w:val="000000100000" w:firstRow="0" w:lastRow="0" w:firstColumn="0" w:lastColumn="0" w:oddVBand="0" w:evenVBand="0" w:oddHBand="1" w:evenHBand="0" w:firstRowFirstColumn="0" w:firstRowLastColumn="0" w:lastRowFirstColumn="0" w:lastRowLastColumn="0"/>
             </w:pPr>
             <w:r>
-              <w:t xml:space="preserve">Ontwerp </w:t>
-            </w:r>
-            <w:proofErr w:type="spellStart"/>
-            <w:r>
-              <w:t>datadictionary</w:t>
-            </w:r>
-            <w:proofErr w:type="spellEnd"/>
-            <w:r>
-              <w:t xml:space="preserve"> afgewerkt met de benodigde tabellen.</w:t>
+              <w:t>Ontwerp datadictionary afgewerkt met de benodigde tabellen.</w:t>
             </w:r>
           </w:p>
         </w:tc>
@@ -7434,21 +7308,8 @@
               <w:cnfStyle w:val="000000000000" w:firstRow="0" w:lastRow="0" w:firstColumn="0" w:lastColumn="0" w:oddVBand="0" w:evenVBand="0" w:oddHBand="0" w:evenHBand="0" w:firstRowFirstColumn="0" w:firstRowLastColumn="0" w:lastRowFirstColumn="0" w:lastRowLastColumn="0"/>
             </w:pPr>
             <w:r>
-              <w:t xml:space="preserve">Ontwerp </w:t>
-            </w:r>
-            <w:proofErr w:type="spellStart"/>
-            <w:r>
-              <w:t>datadictionary</w:t>
-            </w:r>
-            <w:proofErr w:type="spellEnd"/>
-            <w:r>
-              <w:t xml:space="preserve"> gewijzigd vanuit het normalisatieproces naar een definitieve </w:t>
-            </w:r>
-            <w:proofErr w:type="spellStart"/>
-            <w:r>
-              <w:t>datadictionary</w:t>
-            </w:r>
-            <w:proofErr w:type="spellEnd"/>
+              <w:t>Ontwerp datadictionary gewijzigd vanuit het normalisatieproces naar een definitieve datadictionary</w:t>
+            </w:r>
           </w:p>
         </w:tc>
         <w:tc>
@@ -7588,13 +7449,8 @@
               <w:pStyle w:val="Footer"/>
             </w:pPr>
             <w:r>
-              <w:t xml:space="preserve">Patrick van Batenburg, Steven </w:t>
-            </w:r>
-            <w:proofErr w:type="spellStart"/>
-            <w:r>
-              <w:t>Logghe</w:t>
-            </w:r>
-            <w:proofErr w:type="spellEnd"/>
+              <w:t>Patrick van Batenburg, Steven Logghe</w:t>
+            </w:r>
             <w:r>
               <w:tab/>
             </w:r>
@@ -7633,7 +7489,7 @@
                 <w:bCs/>
                 <w:noProof/>
               </w:rPr>
-              <w:t>2</w:t>
+              <w:t>1</w:t>
             </w:r>
             <w:r>
               <w:rPr>
@@ -8720,7 +8576,7 @@
 </file>
 
 <file path=customXml/itemProps2.xml><?xml version="1.0" encoding="utf-8"?>
-<ds:datastoreItem xmlns:ds="http://schemas.openxmlformats.org/officeDocument/2006/customXml" ds:itemID="{CC6C8D16-5DE0-4540-8AF7-BB1EBF39435B}">
+<ds:datastoreItem xmlns:ds="http://schemas.openxmlformats.org/officeDocument/2006/customXml" ds:itemID="{76B9F5F0-5167-4E03-9524-3A8E0E1E8FEF}">
   <ds:schemaRefs>
     <ds:schemaRef ds:uri="http://schemas.openxmlformats.org/officeDocument/2006/bibliography"/>
   </ds:schemaRefs>

</xml_diff>

<commit_message>
Updatet db docs, revisies, intergrale systeemtest, bug fixes en comments
</commit_message>
<xml_diff>
--- a/Documentatie/KT2/ad.2.2_Definitieve_Datadictionary.docx
+++ b/Documentatie/KT2/ad.2.2_Definitieve_Datadictionary.docx
@@ -4134,13 +4134,130 @@
           <w:r>
             <w:fldChar w:fldCharType="separate"/>
           </w:r>
-          <w:hyperlink w:anchor="_Toc483688806" w:history="1">
+          <w:bookmarkStart w:id="0" w:name="_GoBack"/>
+          <w:bookmarkEnd w:id="0"/>
+          <w:r>
+            <w:rPr>
+              <w:rStyle w:val="Hyperlink"/>
+              <w:noProof/>
+            </w:rPr>
+            <w:fldChar w:fldCharType="begin"/>
+          </w:r>
+          <w:r>
+            <w:rPr>
+              <w:rStyle w:val="Hyperlink"/>
+              <w:noProof/>
+            </w:rPr>
+            <w:instrText xml:space="preserve"> </w:instrText>
+          </w:r>
+          <w:r>
+            <w:rPr>
+              <w:noProof/>
+            </w:rPr>
+            <w:instrText>HYPERLINK \l "_Toc484079610"</w:instrText>
+          </w:r>
+          <w:r>
+            <w:rPr>
+              <w:rStyle w:val="Hyperlink"/>
+              <w:noProof/>
+            </w:rPr>
+            <w:instrText xml:space="preserve"> </w:instrText>
+          </w:r>
+          <w:r>
+            <w:rPr>
+              <w:rStyle w:val="Hyperlink"/>
+              <w:noProof/>
+            </w:rPr>
+          </w:r>
+          <w:r>
+            <w:rPr>
+              <w:rStyle w:val="Hyperlink"/>
+              <w:noProof/>
+            </w:rPr>
+            <w:fldChar w:fldCharType="separate"/>
+          </w:r>
+          <w:r>
+            <w:rPr>
+              <w:rStyle w:val="Hyperlink"/>
+              <w:noProof/>
+            </w:rPr>
+            <w:t>Inleiding</w:t>
+          </w:r>
+          <w:r>
+            <w:rPr>
+              <w:noProof/>
+              <w:webHidden/>
+            </w:rPr>
+            <w:tab/>
+          </w:r>
+          <w:r>
+            <w:rPr>
+              <w:noProof/>
+              <w:webHidden/>
+            </w:rPr>
+            <w:fldChar w:fldCharType="begin"/>
+          </w:r>
+          <w:r>
+            <w:rPr>
+              <w:noProof/>
+              <w:webHidden/>
+            </w:rPr>
+            <w:instrText xml:space="preserve"> PAGEREF _Toc484079610 \h </w:instrText>
+          </w:r>
+          <w:r>
+            <w:rPr>
+              <w:noProof/>
+              <w:webHidden/>
+            </w:rPr>
+          </w:r>
+          <w:r>
+            <w:rPr>
+              <w:noProof/>
+              <w:webHidden/>
+            </w:rPr>
+            <w:fldChar w:fldCharType="separate"/>
+          </w:r>
+          <w:r>
+            <w:rPr>
+              <w:noProof/>
+              <w:webHidden/>
+            </w:rPr>
+            <w:t>2</w:t>
+          </w:r>
+          <w:r>
+            <w:rPr>
+              <w:noProof/>
+              <w:webHidden/>
+            </w:rPr>
+            <w:fldChar w:fldCharType="end"/>
+          </w:r>
+          <w:r>
+            <w:rPr>
+              <w:rStyle w:val="Hyperlink"/>
+              <w:noProof/>
+            </w:rPr>
+            <w:fldChar w:fldCharType="end"/>
+          </w:r>
+        </w:p>
+        <w:p>
+          <w:pPr>
+            <w:pStyle w:val="TOC1"/>
+            <w:tabs>
+              <w:tab w:val="right" w:leader="dot" w:pos="9062"/>
+            </w:tabs>
+            <w:rPr>
+              <w:rFonts w:eastAsiaTheme="minorEastAsia"/>
+              <w:noProof/>
+              <w:lang w:eastAsia="nl-NL"/>
+            </w:rPr>
+          </w:pPr>
+          <w:hyperlink w:anchor="_Toc484079611" w:history="1">
             <w:r>
               <w:rPr>
                 <w:rStyle w:val="Hyperlink"/>
                 <w:noProof/>
               </w:rPr>
-              <w:t>Inleiding</w:t>
+              <w:t>Tabellen</w:t>
             </w:r>
             <w:r>
               <w:rPr>
@@ -4161,7 +4278,7 @@
                 <w:noProof/>
                 <w:webHidden/>
               </w:rPr>
-              <w:instrText xml:space="preserve"> PAGEREF _Toc483688806 \h </w:instrText>
+              <w:instrText xml:space="preserve"> PAGEREF _Toc484079611 \h </w:instrText>
             </w:r>
             <w:r>
               <w:rPr>
@@ -4182,6 +4299,426 @@
                 <w:webHidden/>
               </w:rPr>
               <w:t>2</w:t>
+            </w:r>
+            <w:r>
+              <w:rPr>
+                <w:noProof/>
+                <w:webHidden/>
+              </w:rPr>
+              <w:fldChar w:fldCharType="end"/>
+            </w:r>
+          </w:hyperlink>
+        </w:p>
+        <w:p>
+          <w:pPr>
+            <w:pStyle w:val="TOC2"/>
+            <w:tabs>
+              <w:tab w:val="right" w:leader="dot" w:pos="9062"/>
+            </w:tabs>
+            <w:rPr>
+              <w:rFonts w:eastAsiaTheme="minorEastAsia"/>
+              <w:noProof/>
+              <w:lang w:eastAsia="nl-NL"/>
+            </w:rPr>
+          </w:pPr>
+          <w:hyperlink w:anchor="_Toc484079612" w:history="1">
+            <w:r>
+              <w:rPr>
+                <w:rStyle w:val="Hyperlink"/>
+                <w:noProof/>
+              </w:rPr>
+              <w:t>Users</w:t>
+            </w:r>
+            <w:r>
+              <w:rPr>
+                <w:noProof/>
+                <w:webHidden/>
+              </w:rPr>
+              <w:tab/>
+            </w:r>
+            <w:r>
+              <w:rPr>
+                <w:noProof/>
+                <w:webHidden/>
+              </w:rPr>
+              <w:fldChar w:fldCharType="begin"/>
+            </w:r>
+            <w:r>
+              <w:rPr>
+                <w:noProof/>
+                <w:webHidden/>
+              </w:rPr>
+              <w:instrText xml:space="preserve"> PAGEREF _Toc484079612 \h </w:instrText>
+            </w:r>
+            <w:r>
+              <w:rPr>
+                <w:noProof/>
+                <w:webHidden/>
+              </w:rPr>
+            </w:r>
+            <w:r>
+              <w:rPr>
+                <w:noProof/>
+                <w:webHidden/>
+              </w:rPr>
+              <w:fldChar w:fldCharType="separate"/>
+            </w:r>
+            <w:r>
+              <w:rPr>
+                <w:noProof/>
+                <w:webHidden/>
+              </w:rPr>
+              <w:t>2</w:t>
+            </w:r>
+            <w:r>
+              <w:rPr>
+                <w:noProof/>
+                <w:webHidden/>
+              </w:rPr>
+              <w:fldChar w:fldCharType="end"/>
+            </w:r>
+          </w:hyperlink>
+        </w:p>
+        <w:p>
+          <w:pPr>
+            <w:pStyle w:val="TOC2"/>
+            <w:tabs>
+              <w:tab w:val="right" w:leader="dot" w:pos="9062"/>
+            </w:tabs>
+            <w:rPr>
+              <w:rFonts w:eastAsiaTheme="minorEastAsia"/>
+              <w:noProof/>
+              <w:lang w:eastAsia="nl-NL"/>
+            </w:rPr>
+          </w:pPr>
+          <w:hyperlink w:anchor="_Toc484079613" w:history="1">
+            <w:r>
+              <w:rPr>
+                <w:rStyle w:val="Hyperlink"/>
+                <w:noProof/>
+              </w:rPr>
+              <w:t>Tasks</w:t>
+            </w:r>
+            <w:r>
+              <w:rPr>
+                <w:noProof/>
+                <w:webHidden/>
+              </w:rPr>
+              <w:tab/>
+            </w:r>
+            <w:r>
+              <w:rPr>
+                <w:noProof/>
+                <w:webHidden/>
+              </w:rPr>
+              <w:fldChar w:fldCharType="begin"/>
+            </w:r>
+            <w:r>
+              <w:rPr>
+                <w:noProof/>
+                <w:webHidden/>
+              </w:rPr>
+              <w:instrText xml:space="preserve"> PAGEREF _Toc484079613 \h </w:instrText>
+            </w:r>
+            <w:r>
+              <w:rPr>
+                <w:noProof/>
+                <w:webHidden/>
+              </w:rPr>
+            </w:r>
+            <w:r>
+              <w:rPr>
+                <w:noProof/>
+                <w:webHidden/>
+              </w:rPr>
+              <w:fldChar w:fldCharType="separate"/>
+            </w:r>
+            <w:r>
+              <w:rPr>
+                <w:noProof/>
+                <w:webHidden/>
+              </w:rPr>
+              <w:t>3</w:t>
+            </w:r>
+            <w:r>
+              <w:rPr>
+                <w:noProof/>
+                <w:webHidden/>
+              </w:rPr>
+              <w:fldChar w:fldCharType="end"/>
+            </w:r>
+          </w:hyperlink>
+        </w:p>
+        <w:p>
+          <w:pPr>
+            <w:pStyle w:val="TOC2"/>
+            <w:tabs>
+              <w:tab w:val="right" w:leader="dot" w:pos="9062"/>
+            </w:tabs>
+            <w:rPr>
+              <w:rFonts w:eastAsiaTheme="minorEastAsia"/>
+              <w:noProof/>
+              <w:lang w:eastAsia="nl-NL"/>
+            </w:rPr>
+          </w:pPr>
+          <w:hyperlink w:anchor="_Toc484079614" w:history="1">
+            <w:r>
+              <w:rPr>
+                <w:rStyle w:val="Hyperlink"/>
+                <w:noProof/>
+              </w:rPr>
+              <w:t>RepeatingTasks</w:t>
+            </w:r>
+            <w:r>
+              <w:rPr>
+                <w:noProof/>
+                <w:webHidden/>
+              </w:rPr>
+              <w:tab/>
+            </w:r>
+            <w:r>
+              <w:rPr>
+                <w:noProof/>
+                <w:webHidden/>
+              </w:rPr>
+              <w:fldChar w:fldCharType="begin"/>
+            </w:r>
+            <w:r>
+              <w:rPr>
+                <w:noProof/>
+                <w:webHidden/>
+              </w:rPr>
+              <w:instrText xml:space="preserve"> PAGEREF _Toc484079614 \h </w:instrText>
+            </w:r>
+            <w:r>
+              <w:rPr>
+                <w:noProof/>
+                <w:webHidden/>
+              </w:rPr>
+            </w:r>
+            <w:r>
+              <w:rPr>
+                <w:noProof/>
+                <w:webHidden/>
+              </w:rPr>
+              <w:fldChar w:fldCharType="separate"/>
+            </w:r>
+            <w:r>
+              <w:rPr>
+                <w:noProof/>
+                <w:webHidden/>
+              </w:rPr>
+              <w:t>4</w:t>
+            </w:r>
+            <w:r>
+              <w:rPr>
+                <w:noProof/>
+                <w:webHidden/>
+              </w:rPr>
+              <w:fldChar w:fldCharType="end"/>
+            </w:r>
+          </w:hyperlink>
+        </w:p>
+        <w:p>
+          <w:pPr>
+            <w:pStyle w:val="TOC2"/>
+            <w:tabs>
+              <w:tab w:val="right" w:leader="dot" w:pos="9062"/>
+            </w:tabs>
+            <w:rPr>
+              <w:rFonts w:eastAsiaTheme="minorEastAsia"/>
+              <w:noProof/>
+              <w:lang w:eastAsia="nl-NL"/>
+            </w:rPr>
+          </w:pPr>
+          <w:hyperlink w:anchor="_Toc484079615" w:history="1">
+            <w:r>
+              <w:rPr>
+                <w:rStyle w:val="Hyperlink"/>
+                <w:noProof/>
+              </w:rPr>
+              <w:t>Subjects</w:t>
+            </w:r>
+            <w:r>
+              <w:rPr>
+                <w:noProof/>
+                <w:webHidden/>
+              </w:rPr>
+              <w:tab/>
+            </w:r>
+            <w:r>
+              <w:rPr>
+                <w:noProof/>
+                <w:webHidden/>
+              </w:rPr>
+              <w:fldChar w:fldCharType="begin"/>
+            </w:r>
+            <w:r>
+              <w:rPr>
+                <w:noProof/>
+                <w:webHidden/>
+              </w:rPr>
+              <w:instrText xml:space="preserve"> PAGEREF _Toc484079615 \h </w:instrText>
+            </w:r>
+            <w:r>
+              <w:rPr>
+                <w:noProof/>
+                <w:webHidden/>
+              </w:rPr>
+            </w:r>
+            <w:r>
+              <w:rPr>
+                <w:noProof/>
+                <w:webHidden/>
+              </w:rPr>
+              <w:fldChar w:fldCharType="separate"/>
+            </w:r>
+            <w:r>
+              <w:rPr>
+                <w:noProof/>
+                <w:webHidden/>
+              </w:rPr>
+              <w:t>4</w:t>
+            </w:r>
+            <w:r>
+              <w:rPr>
+                <w:noProof/>
+                <w:webHidden/>
+              </w:rPr>
+              <w:fldChar w:fldCharType="end"/>
+            </w:r>
+          </w:hyperlink>
+        </w:p>
+        <w:p>
+          <w:pPr>
+            <w:pStyle w:val="TOC2"/>
+            <w:tabs>
+              <w:tab w:val="right" w:leader="dot" w:pos="9062"/>
+            </w:tabs>
+            <w:rPr>
+              <w:rFonts w:eastAsiaTheme="minorEastAsia"/>
+              <w:noProof/>
+              <w:lang w:eastAsia="nl-NL"/>
+            </w:rPr>
+          </w:pPr>
+          <w:hyperlink w:anchor="_Toc484079616" w:history="1">
+            <w:r>
+              <w:rPr>
+                <w:rStyle w:val="Hyperlink"/>
+                <w:noProof/>
+              </w:rPr>
+              <w:t>Grades</w:t>
+            </w:r>
+            <w:r>
+              <w:rPr>
+                <w:noProof/>
+                <w:webHidden/>
+              </w:rPr>
+              <w:tab/>
+            </w:r>
+            <w:r>
+              <w:rPr>
+                <w:noProof/>
+                <w:webHidden/>
+              </w:rPr>
+              <w:fldChar w:fldCharType="begin"/>
+            </w:r>
+            <w:r>
+              <w:rPr>
+                <w:noProof/>
+                <w:webHidden/>
+              </w:rPr>
+              <w:instrText xml:space="preserve"> PAGEREF _Toc484079616 \h </w:instrText>
+            </w:r>
+            <w:r>
+              <w:rPr>
+                <w:noProof/>
+                <w:webHidden/>
+              </w:rPr>
+            </w:r>
+            <w:r>
+              <w:rPr>
+                <w:noProof/>
+                <w:webHidden/>
+              </w:rPr>
+              <w:fldChar w:fldCharType="separate"/>
+            </w:r>
+            <w:r>
+              <w:rPr>
+                <w:noProof/>
+                <w:webHidden/>
+              </w:rPr>
+              <w:t>5</w:t>
+            </w:r>
+            <w:r>
+              <w:rPr>
+                <w:noProof/>
+                <w:webHidden/>
+              </w:rPr>
+              <w:fldChar w:fldCharType="end"/>
+            </w:r>
+          </w:hyperlink>
+        </w:p>
+        <w:p>
+          <w:pPr>
+            <w:pStyle w:val="TOC2"/>
+            <w:tabs>
+              <w:tab w:val="right" w:leader="dot" w:pos="9062"/>
+            </w:tabs>
+            <w:rPr>
+              <w:rFonts w:eastAsiaTheme="minorEastAsia"/>
+              <w:noProof/>
+              <w:lang w:eastAsia="nl-NL"/>
+            </w:rPr>
+          </w:pPr>
+          <w:hyperlink w:anchor="_Toc484079617" w:history="1">
+            <w:r>
+              <w:rPr>
+                <w:rStyle w:val="Hyperlink"/>
+                <w:noProof/>
+              </w:rPr>
+              <w:t>Appointments</w:t>
+            </w:r>
+            <w:r>
+              <w:rPr>
+                <w:noProof/>
+                <w:webHidden/>
+              </w:rPr>
+              <w:tab/>
+            </w:r>
+            <w:r>
+              <w:rPr>
+                <w:noProof/>
+                <w:webHidden/>
+              </w:rPr>
+              <w:fldChar w:fldCharType="begin"/>
+            </w:r>
+            <w:r>
+              <w:rPr>
+                <w:noProof/>
+                <w:webHidden/>
+              </w:rPr>
+              <w:instrText xml:space="preserve"> PAGEREF _Toc484079617 \h </w:instrText>
+            </w:r>
+            <w:r>
+              <w:rPr>
+                <w:noProof/>
+                <w:webHidden/>
+              </w:rPr>
+            </w:r>
+            <w:r>
+              <w:rPr>
+                <w:noProof/>
+                <w:webHidden/>
+              </w:rPr>
+              <w:fldChar w:fldCharType="separate"/>
+            </w:r>
+            <w:r>
+              <w:rPr>
+                <w:noProof/>
+                <w:webHidden/>
+              </w:rPr>
+              <w:t>5</w:t>
             </w:r>
             <w:r>
               <w:rPr>
@@ -4204,13 +4741,13 @@
               <w:lang w:eastAsia="nl-NL"/>
             </w:rPr>
           </w:pPr>
-          <w:hyperlink w:anchor="_Toc483688807" w:history="1">
+          <w:hyperlink w:anchor="_Toc484079618" w:history="1">
             <w:r>
               <w:rPr>
                 <w:rStyle w:val="Hyperlink"/>
                 <w:noProof/>
               </w:rPr>
-              <w:t>Tabellen</w:t>
+              <w:t>Revisies</w:t>
             </w:r>
             <w:r>
               <w:rPr>
@@ -4231,7 +4768,7 @@
                 <w:noProof/>
                 <w:webHidden/>
               </w:rPr>
-              <w:instrText xml:space="preserve"> PAGEREF _Toc483688807 \h </w:instrText>
+              <w:instrText xml:space="preserve"> PAGEREF _Toc484079618 \h </w:instrText>
             </w:r>
             <w:r>
               <w:rPr>
@@ -4251,497 +4788,7 @@
                 <w:noProof/>
                 <w:webHidden/>
               </w:rPr>
-              <w:t>2</w:t>
-            </w:r>
-            <w:r>
-              <w:rPr>
-                <w:noProof/>
-                <w:webHidden/>
-              </w:rPr>
-              <w:fldChar w:fldCharType="end"/>
-            </w:r>
-          </w:hyperlink>
-        </w:p>
-        <w:p>
-          <w:pPr>
-            <w:pStyle w:val="TOC2"/>
-            <w:tabs>
-              <w:tab w:val="right" w:leader="dot" w:pos="9062"/>
-            </w:tabs>
-            <w:rPr>
-              <w:rFonts w:eastAsiaTheme="minorEastAsia"/>
-              <w:noProof/>
-              <w:lang w:eastAsia="nl-NL"/>
-            </w:rPr>
-          </w:pPr>
-          <w:hyperlink w:anchor="_Toc483688808" w:history="1">
-            <w:r>
-              <w:rPr>
-                <w:rStyle w:val="Hyperlink"/>
-                <w:noProof/>
-              </w:rPr>
-              <w:t>Users</w:t>
-            </w:r>
-            <w:r>
-              <w:rPr>
-                <w:noProof/>
-                <w:webHidden/>
-              </w:rPr>
-              <w:tab/>
-            </w:r>
-            <w:r>
-              <w:rPr>
-                <w:noProof/>
-                <w:webHidden/>
-              </w:rPr>
-              <w:fldChar w:fldCharType="begin"/>
-            </w:r>
-            <w:r>
-              <w:rPr>
-                <w:noProof/>
-                <w:webHidden/>
-              </w:rPr>
-              <w:instrText xml:space="preserve"> PAGEREF _Toc483688808 \h </w:instrText>
-            </w:r>
-            <w:r>
-              <w:rPr>
-                <w:noProof/>
-                <w:webHidden/>
-              </w:rPr>
-            </w:r>
-            <w:r>
-              <w:rPr>
-                <w:noProof/>
-                <w:webHidden/>
-              </w:rPr>
-              <w:fldChar w:fldCharType="separate"/>
-            </w:r>
-            <w:r>
-              <w:rPr>
-                <w:noProof/>
-                <w:webHidden/>
-              </w:rPr>
-              <w:t>2</w:t>
-            </w:r>
-            <w:r>
-              <w:rPr>
-                <w:noProof/>
-                <w:webHidden/>
-              </w:rPr>
-              <w:fldChar w:fldCharType="end"/>
-            </w:r>
-          </w:hyperlink>
-        </w:p>
-        <w:p>
-          <w:pPr>
-            <w:pStyle w:val="TOC2"/>
-            <w:tabs>
-              <w:tab w:val="right" w:leader="dot" w:pos="9062"/>
-            </w:tabs>
-            <w:rPr>
-              <w:rFonts w:eastAsiaTheme="minorEastAsia"/>
-              <w:noProof/>
-              <w:lang w:eastAsia="nl-NL"/>
-            </w:rPr>
-          </w:pPr>
-          <w:hyperlink w:anchor="_Toc483688809" w:history="1">
-            <w:r>
-              <w:rPr>
-                <w:rStyle w:val="Hyperlink"/>
-                <w:noProof/>
-              </w:rPr>
-              <w:t>Tasks</w:t>
-            </w:r>
-            <w:r>
-              <w:rPr>
-                <w:noProof/>
-                <w:webHidden/>
-              </w:rPr>
-              <w:tab/>
-            </w:r>
-            <w:r>
-              <w:rPr>
-                <w:noProof/>
-                <w:webHidden/>
-              </w:rPr>
-              <w:fldChar w:fldCharType="begin"/>
-            </w:r>
-            <w:r>
-              <w:rPr>
-                <w:noProof/>
-                <w:webHidden/>
-              </w:rPr>
-              <w:instrText xml:space="preserve"> PAGEREF _Toc483688809 \h </w:instrText>
-            </w:r>
-            <w:r>
-              <w:rPr>
-                <w:noProof/>
-                <w:webHidden/>
-              </w:rPr>
-            </w:r>
-            <w:r>
-              <w:rPr>
-                <w:noProof/>
-                <w:webHidden/>
-              </w:rPr>
-              <w:fldChar w:fldCharType="separate"/>
-            </w:r>
-            <w:r>
-              <w:rPr>
-                <w:noProof/>
-                <w:webHidden/>
-              </w:rPr>
-              <w:t>2</w:t>
-            </w:r>
-            <w:r>
-              <w:rPr>
-                <w:noProof/>
-                <w:webHidden/>
-              </w:rPr>
-              <w:fldChar w:fldCharType="end"/>
-            </w:r>
-          </w:hyperlink>
-        </w:p>
-        <w:p>
-          <w:pPr>
-            <w:pStyle w:val="TOC2"/>
-            <w:tabs>
-              <w:tab w:val="right" w:leader="dot" w:pos="9062"/>
-            </w:tabs>
-            <w:rPr>
-              <w:rFonts w:eastAsiaTheme="minorEastAsia"/>
-              <w:noProof/>
-              <w:lang w:eastAsia="nl-NL"/>
-            </w:rPr>
-          </w:pPr>
-          <w:hyperlink w:anchor="_Toc483688810" w:history="1">
-            <w:r>
-              <w:rPr>
-                <w:rStyle w:val="Hyperlink"/>
-                <w:noProof/>
-              </w:rPr>
-              <w:t>RepeatingTasks</w:t>
-            </w:r>
-            <w:r>
-              <w:rPr>
-                <w:noProof/>
-                <w:webHidden/>
-              </w:rPr>
-              <w:tab/>
-            </w:r>
-            <w:r>
-              <w:rPr>
-                <w:noProof/>
-                <w:webHidden/>
-              </w:rPr>
-              <w:fldChar w:fldCharType="begin"/>
-            </w:r>
-            <w:r>
-              <w:rPr>
-                <w:noProof/>
-                <w:webHidden/>
-              </w:rPr>
-              <w:instrText xml:space="preserve"> PAGEREF _Toc483688810 \h </w:instrText>
-            </w:r>
-            <w:r>
-              <w:rPr>
-                <w:noProof/>
-                <w:webHidden/>
-              </w:rPr>
-            </w:r>
-            <w:r>
-              <w:rPr>
-                <w:noProof/>
-                <w:webHidden/>
-              </w:rPr>
-              <w:fldChar w:fldCharType="separate"/>
-            </w:r>
-            <w:r>
-              <w:rPr>
-                <w:noProof/>
-                <w:webHidden/>
-              </w:rPr>
-              <w:t>3</w:t>
-            </w:r>
-            <w:r>
-              <w:rPr>
-                <w:noProof/>
-                <w:webHidden/>
-              </w:rPr>
-              <w:fldChar w:fldCharType="end"/>
-            </w:r>
-          </w:hyperlink>
-        </w:p>
-        <w:p>
-          <w:pPr>
-            <w:pStyle w:val="TOC2"/>
-            <w:tabs>
-              <w:tab w:val="right" w:leader="dot" w:pos="9062"/>
-            </w:tabs>
-            <w:rPr>
-              <w:rFonts w:eastAsiaTheme="minorEastAsia"/>
-              <w:noProof/>
-              <w:lang w:eastAsia="nl-NL"/>
-            </w:rPr>
-          </w:pPr>
-          <w:hyperlink w:anchor="_Toc483688811" w:history="1">
-            <w:r>
-              <w:rPr>
-                <w:rStyle w:val="Hyperlink"/>
-                <w:noProof/>
-              </w:rPr>
-              <w:t>Subjects</w:t>
-            </w:r>
-            <w:r>
-              <w:rPr>
-                <w:noProof/>
-                <w:webHidden/>
-              </w:rPr>
-              <w:tab/>
-            </w:r>
-            <w:r>
-              <w:rPr>
-                <w:noProof/>
-                <w:webHidden/>
-              </w:rPr>
-              <w:fldChar w:fldCharType="begin"/>
-            </w:r>
-            <w:r>
-              <w:rPr>
-                <w:noProof/>
-                <w:webHidden/>
-              </w:rPr>
-              <w:instrText xml:space="preserve"> PAGEREF _Toc483688811 \h </w:instrText>
-            </w:r>
-            <w:r>
-              <w:rPr>
-                <w:noProof/>
-                <w:webHidden/>
-              </w:rPr>
-            </w:r>
-            <w:r>
-              <w:rPr>
-                <w:noProof/>
-                <w:webHidden/>
-              </w:rPr>
-              <w:fldChar w:fldCharType="separate"/>
-            </w:r>
-            <w:r>
-              <w:rPr>
-                <w:noProof/>
-                <w:webHidden/>
-              </w:rPr>
-              <w:t>3</w:t>
-            </w:r>
-            <w:r>
-              <w:rPr>
-                <w:noProof/>
-                <w:webHidden/>
-              </w:rPr>
-              <w:fldChar w:fldCharType="end"/>
-            </w:r>
-          </w:hyperlink>
-        </w:p>
-        <w:p>
-          <w:pPr>
-            <w:pStyle w:val="TOC2"/>
-            <w:tabs>
-              <w:tab w:val="right" w:leader="dot" w:pos="9062"/>
-            </w:tabs>
-            <w:rPr>
-              <w:rFonts w:eastAsiaTheme="minorEastAsia"/>
-              <w:noProof/>
-              <w:lang w:eastAsia="nl-NL"/>
-            </w:rPr>
-          </w:pPr>
-          <w:hyperlink w:anchor="_Toc483688812" w:history="1">
-            <w:r>
-              <w:rPr>
-                <w:rStyle w:val="Hyperlink"/>
-                <w:noProof/>
-              </w:rPr>
-              <w:t>Grades</w:t>
-            </w:r>
-            <w:r>
-              <w:rPr>
-                <w:noProof/>
-                <w:webHidden/>
-              </w:rPr>
-              <w:tab/>
-            </w:r>
-            <w:r>
-              <w:rPr>
-                <w:noProof/>
-                <w:webHidden/>
-              </w:rPr>
-              <w:fldChar w:fldCharType="begin"/>
-            </w:r>
-            <w:r>
-              <w:rPr>
-                <w:noProof/>
-                <w:webHidden/>
-              </w:rPr>
-              <w:instrText xml:space="preserve"> PAGEREF _Toc483688812 \h </w:instrText>
-            </w:r>
-            <w:r>
-              <w:rPr>
-                <w:noProof/>
-                <w:webHidden/>
-              </w:rPr>
-            </w:r>
-            <w:r>
-              <w:rPr>
-                <w:noProof/>
-                <w:webHidden/>
-              </w:rPr>
-              <w:fldChar w:fldCharType="separate"/>
-            </w:r>
-            <w:r>
-              <w:rPr>
-                <w:noProof/>
-                <w:webHidden/>
-              </w:rPr>
-              <w:t>3</w:t>
-            </w:r>
-            <w:r>
-              <w:rPr>
-                <w:noProof/>
-                <w:webHidden/>
-              </w:rPr>
-              <w:fldChar w:fldCharType="end"/>
-            </w:r>
-          </w:hyperlink>
-        </w:p>
-        <w:p>
-          <w:pPr>
-            <w:pStyle w:val="TOC2"/>
-            <w:tabs>
-              <w:tab w:val="right" w:leader="dot" w:pos="9062"/>
-            </w:tabs>
-            <w:rPr>
-              <w:rFonts w:eastAsiaTheme="minorEastAsia"/>
-              <w:noProof/>
-              <w:lang w:eastAsia="nl-NL"/>
-            </w:rPr>
-          </w:pPr>
-          <w:hyperlink w:anchor="_Toc483688813" w:history="1">
-            <w:r>
-              <w:rPr>
-                <w:rStyle w:val="Hyperlink"/>
-                <w:noProof/>
-              </w:rPr>
-              <w:t>Appointments</w:t>
-            </w:r>
-            <w:r>
-              <w:rPr>
-                <w:noProof/>
-                <w:webHidden/>
-              </w:rPr>
-              <w:tab/>
-            </w:r>
-            <w:r>
-              <w:rPr>
-                <w:noProof/>
-                <w:webHidden/>
-              </w:rPr>
-              <w:fldChar w:fldCharType="begin"/>
-            </w:r>
-            <w:r>
-              <w:rPr>
-                <w:noProof/>
-                <w:webHidden/>
-              </w:rPr>
-              <w:instrText xml:space="preserve"> PAGEREF _Toc483688813 \h </w:instrText>
-            </w:r>
-            <w:r>
-              <w:rPr>
-                <w:noProof/>
-                <w:webHidden/>
-              </w:rPr>
-            </w:r>
-            <w:r>
-              <w:rPr>
-                <w:noProof/>
-                <w:webHidden/>
-              </w:rPr>
-              <w:fldChar w:fldCharType="separate"/>
-            </w:r>
-            <w:r>
-              <w:rPr>
-                <w:noProof/>
-                <w:webHidden/>
-              </w:rPr>
-              <w:t>4</w:t>
-            </w:r>
-            <w:r>
-              <w:rPr>
-                <w:noProof/>
-                <w:webHidden/>
-              </w:rPr>
-              <w:fldChar w:fldCharType="end"/>
-            </w:r>
-          </w:hyperlink>
-        </w:p>
-        <w:p>
-          <w:pPr>
-            <w:pStyle w:val="TOC1"/>
-            <w:tabs>
-              <w:tab w:val="right" w:leader="dot" w:pos="9062"/>
-            </w:tabs>
-            <w:rPr>
-              <w:rFonts w:eastAsiaTheme="minorEastAsia"/>
-              <w:noProof/>
-              <w:lang w:eastAsia="nl-NL"/>
-            </w:rPr>
-          </w:pPr>
-          <w:hyperlink w:anchor="_Toc483688814" w:history="1">
-            <w:r>
-              <w:rPr>
-                <w:rStyle w:val="Hyperlink"/>
-                <w:noProof/>
-              </w:rPr>
-              <w:t>Revisies</w:t>
-            </w:r>
-            <w:r>
-              <w:rPr>
-                <w:noProof/>
-                <w:webHidden/>
-              </w:rPr>
-              <w:tab/>
-            </w:r>
-            <w:r>
-              <w:rPr>
-                <w:noProof/>
-                <w:webHidden/>
-              </w:rPr>
-              <w:fldChar w:fldCharType="begin"/>
-            </w:r>
-            <w:r>
-              <w:rPr>
-                <w:noProof/>
-                <w:webHidden/>
-              </w:rPr>
-              <w:instrText xml:space="preserve"> PAGEREF _Toc483688814 \h </w:instrText>
-            </w:r>
-            <w:r>
-              <w:rPr>
-                <w:noProof/>
-                <w:webHidden/>
-              </w:rPr>
-            </w:r>
-            <w:r>
-              <w:rPr>
-                <w:noProof/>
-                <w:webHidden/>
-              </w:rPr>
-              <w:fldChar w:fldCharType="separate"/>
-            </w:r>
-            <w:r>
-              <w:rPr>
-                <w:noProof/>
-                <w:webHidden/>
-              </w:rPr>
-              <w:t>5</w:t>
+              <w:t>6</w:t>
             </w:r>
             <w:r>
               <w:rPr>
@@ -4770,15 +4817,13 @@
       <w:r>
         <w:br w:type="page"/>
       </w:r>
-      <w:bookmarkStart w:id="0" w:name="_GoBack"/>
-      <w:bookmarkEnd w:id="0"/>
     </w:p>
     <w:p>
       <w:pPr>
         <w:pStyle w:val="Heading1"/>
       </w:pPr>
       <w:bookmarkStart w:id="1" w:name="_Toc478715395"/>
-      <w:bookmarkStart w:id="2" w:name="_Toc483688806"/>
+      <w:bookmarkStart w:id="2" w:name="_Toc484079610"/>
       <w:r>
         <w:lastRenderedPageBreak/>
         <w:t>Inleiding</w:t>
@@ -4828,7 +4873,7 @@
         <w:pStyle w:val="Heading1"/>
       </w:pPr>
       <w:bookmarkStart w:id="3" w:name="_Toc478715396"/>
-      <w:bookmarkStart w:id="4" w:name="_Toc483688807"/>
+      <w:bookmarkStart w:id="4" w:name="_Toc484079611"/>
       <w:r>
         <w:t>Tabellen</w:t>
       </w:r>
@@ -4840,7 +4885,7 @@
         <w:pStyle w:val="Heading2"/>
       </w:pPr>
       <w:bookmarkStart w:id="5" w:name="_Toc478715397"/>
-      <w:bookmarkStart w:id="6" w:name="_Toc483688808"/>
+      <w:bookmarkStart w:id="6" w:name="_Toc484079612"/>
       <w:r>
         <w:t>User</w:t>
       </w:r>
@@ -5066,13 +5111,7 @@
               <w:cnfStyle w:val="000000000000" w:firstRow="0" w:lastRow="0" w:firstColumn="0" w:lastColumn="0" w:oddVBand="0" w:evenVBand="0" w:oddHBand="0" w:evenHBand="0" w:firstRowFirstColumn="0" w:firstRowLastColumn="0" w:lastRowFirstColumn="0" w:lastRowLastColumn="0"/>
             </w:pPr>
             <w:r>
-              <w:t>Moet t</w:t>
-            </w:r>
-            <w:r>
-              <w:t>ussen de 3 en 64 karakters lang</w:t>
-            </w:r>
-            <w:r>
-              <w:t xml:space="preserve"> zijn.</w:t>
+              <w:t>Moet tussen de 3 en 64 karakters lang zijn.</w:t>
             </w:r>
           </w:p>
           <w:p>
@@ -5194,10 +5233,7 @@
               <w:t>SHA</w:t>
             </w:r>
             <w:r>
-              <w:t>1</w:t>
-            </w:r>
-            <w:r>
-              <w:t xml:space="preserve"> </w:t>
+              <w:t xml:space="preserve">1 </w:t>
             </w:r>
             <w:proofErr w:type="spellStart"/>
             <w:r>
@@ -5285,7 +5321,10 @@
               <w:t xml:space="preserve">Kan </w:t>
             </w:r>
             <w:r>
-              <w:t xml:space="preserve">alleen </w:t>
+              <w:t>a</w:t>
+            </w:r>
+            <w:r>
+              <w:t xml:space="preserve">lleen </w:t>
             </w:r>
             <w:proofErr w:type="spellStart"/>
             <w:r>
@@ -5293,7 +5332,16 @@
             </w:r>
             <w:proofErr w:type="spellEnd"/>
             <w:r>
-              <w:t xml:space="preserve"> of Member bevatten. Member is standaard waarde.</w:t>
+              <w:t xml:space="preserve"> of Member bevatten.</w:t>
+            </w:r>
+          </w:p>
+          <w:p>
+            <w:pPr>
+              <w:pStyle w:val="NoSpacing"/>
+              <w:cnfStyle w:val="000000000000" w:firstRow="0" w:lastRow="0" w:firstColumn="0" w:lastColumn="0" w:oddVBand="0" w:evenVBand="0" w:oddHBand="0" w:evenHBand="0" w:firstRowFirstColumn="0" w:firstRowLastColumn="0" w:lastRowFirstColumn="0" w:lastRowLastColumn="0"/>
+            </w:pPr>
+            <w:r>
+              <w:t>Standaard waarde is “Member” als er geen gespecificeerd is.</w:t>
             </w:r>
           </w:p>
         </w:tc>
@@ -5333,18 +5381,19 @@
       </w:pPr>
     </w:p>
     <w:p>
-      <w:pPr>
-        <w:pStyle w:val="NoSpacing"/>
-      </w:pPr>
+      <w:r>
+        <w:br w:type="page"/>
+      </w:r>
     </w:p>
     <w:p>
       <w:pPr>
         <w:pStyle w:val="Heading2"/>
       </w:pPr>
       <w:bookmarkStart w:id="7" w:name="_Toc478715399"/>
-      <w:bookmarkStart w:id="8" w:name="_Toc483688809"/>
+      <w:bookmarkStart w:id="8" w:name="_Toc484079613"/>
       <w:proofErr w:type="spellStart"/>
       <w:r>
+        <w:lastRenderedPageBreak/>
         <w:t>Task</w:t>
       </w:r>
       <w:bookmarkEnd w:id="7"/>
@@ -5684,6 +5733,21 @@
               <w:t>lle tekens bevatten. Kan maximum 64 karakters lang zijn.</w:t>
             </w:r>
           </w:p>
+          <w:p>
+            <w:pPr>
+              <w:pStyle w:val="NoSpacing"/>
+              <w:cnfStyle w:val="000000100000" w:firstRow="0" w:lastRow="0" w:firstColumn="0" w:lastColumn="0" w:oddVBand="0" w:evenVBand="0" w:oddHBand="1" w:evenHBand="0" w:firstRowFirstColumn="0" w:firstRowLastColumn="0" w:lastRowFirstColumn="0" w:lastRowLastColumn="0"/>
+            </w:pPr>
+            <w:r>
+              <w:t>Standaard waarde is “</w:t>
+            </w:r>
+            <w:r>
+              <w:t>[Geen titel]</w:t>
+            </w:r>
+            <w:r>
+              <w:t>” als er geen gespecificeerd is.</w:t>
+            </w:r>
+          </w:p>
         </w:tc>
         <w:tc>
           <w:tcPr>
@@ -5872,6 +5936,24 @@
             </w:pPr>
             <w:r>
               <w:t>Kan alleen 1 tot 16 bevatten</w:t>
+            </w:r>
+            <w:r>
+              <w:t>.</w:t>
+            </w:r>
+          </w:p>
+          <w:p>
+            <w:pPr>
+              <w:pStyle w:val="NoSpacing"/>
+              <w:cnfStyle w:val="000000100000" w:firstRow="0" w:lastRow="0" w:firstColumn="0" w:lastColumn="0" w:oddVBand="0" w:evenVBand="0" w:oddHBand="1" w:evenHBand="0" w:firstRowFirstColumn="0" w:firstRowLastColumn="0" w:lastRowFirstColumn="0" w:lastRowLastColumn="0"/>
+            </w:pPr>
+            <w:r>
+              <w:t>Standaard waarde is “</w:t>
+            </w:r>
+            <w:r>
+              <w:t>1</w:t>
+            </w:r>
+            <w:r>
+              <w:t>” als er geen gespecificeerd is.</w:t>
             </w:r>
           </w:p>
         </w:tc>
@@ -5996,7 +6078,7 @@
       <w:pPr>
         <w:pStyle w:val="Heading2"/>
       </w:pPr>
-      <w:bookmarkStart w:id="9" w:name="_Toc483688810"/>
+      <w:bookmarkStart w:id="9" w:name="_Toc484079614"/>
       <w:proofErr w:type="spellStart"/>
       <w:r>
         <w:lastRenderedPageBreak/>
@@ -6338,6 +6420,21 @@
               <w:t>Kan alle tekens bevatten. Kan maximum 64 karakters lang zijn.</w:t>
             </w:r>
           </w:p>
+          <w:p>
+            <w:pPr>
+              <w:pStyle w:val="NoSpacing"/>
+              <w:cnfStyle w:val="000000100000" w:firstRow="0" w:lastRow="0" w:firstColumn="0" w:lastColumn="0" w:oddVBand="0" w:evenVBand="0" w:oddHBand="1" w:evenHBand="0" w:firstRowFirstColumn="0" w:firstRowLastColumn="0" w:lastRowFirstColumn="0" w:lastRowLastColumn="0"/>
+            </w:pPr>
+            <w:r>
+              <w:t>Standaard waarde is “</w:t>
+            </w:r>
+            <w:r>
+              <w:t>[Geen titel]</w:t>
+            </w:r>
+            <w:r>
+              <w:t>” als er geen gespecificeerd is.</w:t>
+            </w:r>
+          </w:p>
         </w:tc>
         <w:tc>
           <w:tcPr>
@@ -6505,14 +6602,7 @@
                 <w:rFonts w:cs="Segoe UI"/>
                 <w:color w:val="2A2A2A"/>
               </w:rPr>
-              <w:t>HH:MM:SS formaat</w:t>
-            </w:r>
-            <w:r>
-              <w:rPr>
-                <w:rFonts w:cs="Segoe UI"/>
-                <w:color w:val="2A2A2A"/>
-              </w:rPr>
-              <w:t>.</w:t>
+              <w:t>HH:MM:SS formaat.</w:t>
             </w:r>
           </w:p>
         </w:tc>
@@ -6537,10 +6627,7 @@
               <w:cnfStyle w:val="000000100000" w:firstRow="0" w:lastRow="0" w:firstColumn="0" w:lastColumn="0" w:oddVBand="0" w:evenVBand="0" w:oddHBand="1" w:evenHBand="0" w:firstRowFirstColumn="0" w:firstRowLastColumn="0" w:lastRowFirstColumn="0" w:lastRowLastColumn="0"/>
             </w:pPr>
             <w:r>
-              <w:t>Tijd</w:t>
-            </w:r>
-            <w:r>
-              <w:t xml:space="preserve"> waarop de taak elke keer herhaald.</w:t>
+              <w:t>Tijd waarop de taak elke keer herhaald.</w:t>
             </w:r>
           </w:p>
         </w:tc>
@@ -6590,6 +6677,24 @@
             </w:r>
             <w:r>
               <w:t xml:space="preserve"> bevatten</w:t>
+            </w:r>
+            <w:r>
+              <w:t>.</w:t>
+            </w:r>
+          </w:p>
+          <w:p>
+            <w:pPr>
+              <w:pStyle w:val="NoSpacing"/>
+              <w:cnfStyle w:val="000000000000" w:firstRow="0" w:lastRow="0" w:firstColumn="0" w:lastColumn="0" w:oddVBand="0" w:evenVBand="0" w:oddHBand="0" w:evenHBand="0" w:firstRowFirstColumn="0" w:firstRowLastColumn="0" w:lastRowFirstColumn="0" w:lastRowLastColumn="0"/>
+            </w:pPr>
+            <w:r>
+              <w:t>Standaard waarde is “</w:t>
+            </w:r>
+            <w:r>
+              <w:t>1</w:t>
+            </w:r>
+            <w:r>
+              <w:t>” als er geen gespecificeerd is.</w:t>
             </w:r>
           </w:p>
         </w:tc>
@@ -6714,12 +6819,9 @@
       <w:pPr>
         <w:pStyle w:val="Heading2"/>
       </w:pPr>
-      <w:bookmarkStart w:id="10" w:name="_Toc483688811"/>
+      <w:bookmarkStart w:id="10" w:name="_Toc484079615"/>
       <w:r>
-        <w:t>Subject</w:t>
-      </w:r>
-      <w:r>
-        <w:t>s</w:t>
+        <w:t>Subjects</w:t>
       </w:r>
       <w:bookmarkEnd w:id="10"/>
     </w:p>
@@ -7047,6 +7149,21 @@
               <w:t>tot maximum waarde.</w:t>
             </w:r>
           </w:p>
+          <w:p>
+            <w:pPr>
+              <w:pStyle w:val="NoSpacing"/>
+              <w:cnfStyle w:val="000000100000" w:firstRow="0" w:lastRow="0" w:firstColumn="0" w:lastColumn="0" w:oddVBand="0" w:evenVBand="0" w:oddHBand="1" w:evenHBand="0" w:firstRowFirstColumn="0" w:firstRowLastColumn="0" w:lastRowFirstColumn="0" w:lastRowLastColumn="0"/>
+            </w:pPr>
+            <w:r>
+              <w:t>Standaard waarde is “</w:t>
+            </w:r>
+            <w:r>
+              <w:t>0</w:t>
+            </w:r>
+            <w:r>
+              <w:t>” als er geen gespecificeerd is.</w:t>
+            </w:r>
+          </w:p>
         </w:tc>
         <w:tc>
           <w:tcPr>
@@ -7116,6 +7233,21 @@
             </w:pPr>
             <w:r>
               <w:t>Kan alle tekens bevatten. Kan maximum 64 karakters lang zijn.</w:t>
+            </w:r>
+          </w:p>
+          <w:p>
+            <w:pPr>
+              <w:pStyle w:val="NoSpacing"/>
+              <w:cnfStyle w:val="000000000000" w:firstRow="0" w:lastRow="0" w:firstColumn="0" w:lastColumn="0" w:oddVBand="0" w:evenVBand="0" w:oddHBand="0" w:evenHBand="0" w:firstRowFirstColumn="0" w:firstRowLastColumn="0" w:lastRowFirstColumn="0" w:lastRowLastColumn="0"/>
+            </w:pPr>
+            <w:r>
+              <w:t>Standaard waarde is “</w:t>
+            </w:r>
+            <w:r>
+              <w:t>[Geen naam]</w:t>
+            </w:r>
+            <w:r>
+              <w:t>” als er geen gespecificeerd is.</w:t>
             </w:r>
           </w:p>
         </w:tc>
@@ -7155,17 +7287,18 @@
       </w:pPr>
     </w:p>
     <w:p>
-      <w:pPr>
-        <w:pStyle w:val="NoSpacing"/>
-      </w:pPr>
+      <w:r>
+        <w:br w:type="page"/>
+      </w:r>
     </w:p>
     <w:p>
       <w:pPr>
         <w:pStyle w:val="Heading2"/>
       </w:pPr>
-      <w:bookmarkStart w:id="11" w:name="_Toc483688812"/>
+      <w:bookmarkStart w:id="11" w:name="_Toc484079616"/>
       <w:proofErr w:type="spellStart"/>
       <w:r>
+        <w:lastRenderedPageBreak/>
         <w:t>Grade</w:t>
       </w:r>
       <w:r>
@@ -7502,6 +7635,20 @@
               <w:t>0 tot maximum waarde.</w:t>
             </w:r>
           </w:p>
+          <w:p>
+            <w:pPr>
+              <w:cnfStyle w:val="000000100000" w:firstRow="0" w:lastRow="0" w:firstColumn="0" w:lastColumn="0" w:oddVBand="0" w:evenVBand="0" w:oddHBand="1" w:evenHBand="0" w:firstRowFirstColumn="0" w:firstRowLastColumn="0" w:lastRowFirstColumn="0" w:lastRowLastColumn="0"/>
+            </w:pPr>
+            <w:r>
+              <w:t>Standaard waarde is “</w:t>
+            </w:r>
+            <w:r>
+              <w:t>0</w:t>
+            </w:r>
+            <w:r>
+              <w:t>” als er geen gespecificeerd is.</w:t>
+            </w:r>
+          </w:p>
         </w:tc>
         <w:tc>
           <w:tcPr>
@@ -7569,6 +7716,14 @@
             </w:pPr>
             <w:r>
               <w:t>0 tot maximum waarde.</w:t>
+            </w:r>
+          </w:p>
+          <w:p>
+            <w:pPr>
+              <w:cnfStyle w:val="000000000000" w:firstRow="0" w:lastRow="0" w:firstColumn="0" w:lastColumn="0" w:oddVBand="0" w:evenVBand="0" w:oddHBand="0" w:evenHBand="0" w:firstRowFirstColumn="0" w:firstRowLastColumn="0" w:lastRowFirstColumn="0" w:lastRowLastColumn="0"/>
+            </w:pPr>
+            <w:r>
+              <w:t>Standaard waarde is “0” als er geen gespecificeerd is.</w:t>
             </w:r>
           </w:p>
         </w:tc>
@@ -7651,7 +7806,13 @@
               <w:cnfStyle w:val="000000100000" w:firstRow="0" w:lastRow="0" w:firstColumn="0" w:lastColumn="0" w:oddVBand="0" w:evenVBand="0" w:oddHBand="1" w:evenHBand="0" w:firstRowFirstColumn="0" w:firstRowLastColumn="0" w:lastRowFirstColumn="0" w:lastRowLastColumn="0"/>
             </w:pPr>
             <w:r>
-              <w:t>Standaard 1.0.</w:t>
+              <w:t>Standaard waarde is “</w:t>
+            </w:r>
+            <w:r>
+              <w:t>1.</w:t>
+            </w:r>
+            <w:r>
+              <w:t>0” als er geen gespecificeerd is.</w:t>
             </w:r>
           </w:p>
         </w:tc>
@@ -7707,10 +7868,9 @@
       <w:pPr>
         <w:pStyle w:val="Heading2"/>
       </w:pPr>
-      <w:bookmarkStart w:id="12" w:name="_Toc483688813"/>
+      <w:bookmarkStart w:id="12" w:name="_Toc484079617"/>
       <w:proofErr w:type="spellStart"/>
       <w:r>
-        <w:lastRenderedPageBreak/>
         <w:t>Appointment</w:t>
       </w:r>
       <w:r>
@@ -7994,7 +8154,10 @@
           <w:p>
             <w:proofErr w:type="spellStart"/>
             <w:r>
-              <w:t>AppointmentDescription</w:t>
+              <w:t>Appointment</w:t>
+            </w:r>
+            <w:r>
+              <w:t>Name</w:t>
             </w:r>
             <w:proofErr w:type="spellEnd"/>
           </w:p>
@@ -8024,6 +8187,21 @@
             </w:pPr>
             <w:r>
               <w:t>Kan alle tekens bevatten. Kan maximum 64 karakters lang zijn.</w:t>
+            </w:r>
+          </w:p>
+          <w:p>
+            <w:pPr>
+              <w:pStyle w:val="NoSpacing"/>
+              <w:cnfStyle w:val="000000100000" w:firstRow="0" w:lastRow="0" w:firstColumn="0" w:lastColumn="0" w:oddVBand="0" w:evenVBand="0" w:oddHBand="1" w:evenHBand="0" w:firstRowFirstColumn="0" w:firstRowLastColumn="0" w:lastRowFirstColumn="0" w:lastRowLastColumn="0"/>
+            </w:pPr>
+            <w:r>
+              <w:t>Standaard waarde is “</w:t>
+            </w:r>
+            <w:r>
+              <w:t>[Geen naam]</w:t>
+            </w:r>
+            <w:r>
+              <w:t>” als er geen gespecificeerd is.</w:t>
             </w:r>
           </w:p>
         </w:tc>
@@ -8082,6 +8260,9 @@
             <w:r>
               <w:t>DATE</w:t>
             </w:r>
+            <w:r>
+              <w:t>TIME</w:t>
+            </w:r>
           </w:p>
         </w:tc>
         <w:tc>
@@ -8116,34 +8297,39 @@
                 <w:rFonts w:cs="Segoe UI"/>
                 <w:color w:val="2A2A2A"/>
               </w:rPr>
-              <w:t>-01-01 tot 9999-1</w:t>
-            </w:r>
-            <w:r>
+              <w:t>-01-01 tot 9999-12-31</w:t>
+            </w:r>
+          </w:p>
+          <w:p>
+            <w:pPr>
+              <w:pStyle w:val="NoSpacing"/>
+              <w:cnfStyle w:val="000000000000" w:firstRow="0" w:lastRow="0" w:firstColumn="0" w:lastColumn="0" w:oddVBand="0" w:evenVBand="0" w:oddHBand="0" w:evenHBand="0" w:firstRowFirstColumn="0" w:firstRowLastColumn="0" w:lastRowFirstColumn="0" w:lastRowLastColumn="0"/>
               <w:rPr>
                 <w:rFonts w:cs="Segoe UI"/>
                 <w:color w:val="2A2A2A"/>
               </w:rPr>
-              <w:t>2-31</w:t>
-            </w:r>
-          </w:p>
-          <w:p>
-            <w:pPr>
-              <w:pStyle w:val="NoSpacing"/>
-              <w:cnfStyle w:val="000000000000" w:firstRow="0" w:lastRow="0" w:firstColumn="0" w:lastColumn="0" w:oddVBand="0" w:evenVBand="0" w:oddHBand="0" w:evenHBand="0" w:firstRowFirstColumn="0" w:firstRowLastColumn="0" w:lastRowFirstColumn="0" w:lastRowLastColumn="0"/>
             </w:pPr>
             <w:r>
               <w:rPr>
                 <w:rFonts w:cs="Segoe UI"/>
                 <w:color w:val="2A2A2A"/>
               </w:rPr>
-              <w:t>YYYY-MM-DD</w:t>
-            </w:r>
-            <w:r>
-              <w:rPr>
-                <w:rFonts w:cs="Segoe UI"/>
-                <w:color w:val="2A2A2A"/>
-              </w:rPr>
-              <w:t xml:space="preserve"> formaat.</w:t>
+              <w:t>YYYY-MM-DD formaat.</w:t>
+            </w:r>
+          </w:p>
+          <w:p>
+            <w:pPr>
+              <w:pStyle w:val="NoSpacing"/>
+              <w:cnfStyle w:val="000000000000" w:firstRow="0" w:lastRow="0" w:firstColumn="0" w:lastColumn="0" w:oddVBand="0" w:evenVBand="0" w:oddHBand="0" w:evenHBand="0" w:firstRowFirstColumn="0" w:firstRowLastColumn="0" w:lastRowFirstColumn="0" w:lastRowLastColumn="0"/>
+            </w:pPr>
+            <w:r>
+              <w:t>Standaard waarde is “</w:t>
+            </w:r>
+            <w:r>
+              <w:t>1980-01-01</w:t>
+            </w:r>
+            <w:r>
+              <w:t>” als er geen gespecificeerd is.</w:t>
             </w:r>
           </w:p>
         </w:tc>
@@ -8202,7 +8388,7 @@
       <w:bookmarkStart w:id="13" w:name="_Toc475434523"/>
       <w:bookmarkStart w:id="14" w:name="_Toc475436311"/>
       <w:bookmarkStart w:id="15" w:name="_Toc479241091"/>
-      <w:bookmarkStart w:id="16" w:name="_Toc483688814"/>
+      <w:bookmarkStart w:id="16" w:name="_Toc484079618"/>
       <w:r>
         <w:lastRenderedPageBreak/>
         <w:t>Revisies</w:t>
@@ -8638,7 +8824,7 @@
                 <w:bCs/>
                 <w:noProof/>
               </w:rPr>
-              <w:t>3</w:t>
+              <w:t>2</w:t>
             </w:r>
             <w:r>
               <w:rPr>
@@ -8683,7 +8869,7 @@
                 <w:bCs/>
                 <w:noProof/>
               </w:rPr>
-              <w:t>5</w:t>
+              <w:t>6</w:t>
             </w:r>
             <w:r>
               <w:rPr>
@@ -9725,7 +9911,7 @@
 </file>
 
 <file path=customXml/itemProps2.xml><?xml version="1.0" encoding="utf-8"?>
-<ds:datastoreItem xmlns:ds="http://schemas.openxmlformats.org/officeDocument/2006/customXml" ds:itemID="{49356FDD-3A02-4ED9-B4B7-6C1481B8CE79}">
+<ds:datastoreItem xmlns:ds="http://schemas.openxmlformats.org/officeDocument/2006/customXml" ds:itemID="{4FA7A912-F7BB-4CA2-93AF-9213BBCBA9D9}">
   <ds:schemaRefs>
     <ds:schemaRef ds:uri="http://schemas.openxmlformats.org/officeDocument/2006/bibliography"/>
   </ds:schemaRefs>

</xml_diff>